<commit_message>
Existing Validate class deleted. TDD approach started.
</commit_message>
<xml_diff>
--- a/DOCS/AS03.docx
+++ b/DOCS/AS03.docx
@@ -1964,8 +1964,379 @@
     </w:p>
     <w:p>
       <w:pPr>
+        <w:pStyle w:val="Heading2"/>
+        <w:spacing w:line="276" w:lineRule="auto"/>
+      </w:pPr>
+      <w:r>
+        <w:lastRenderedPageBreak/>
+        <w:t>Test Driven Development</w:t>
+      </w:r>
+    </w:p>
+    <w:p>
+      <w:pPr>
         <w:jc w:val="both"/>
       </w:pPr>
+      <w:r>
+        <w:t xml:space="preserve">The initial class Validation that was created for part 2 is deleted to be rewritten following a Test-Driven approach. Next, a JUnit test case called </w:t>
+      </w:r>
+      <w:proofErr w:type="spellStart"/>
+      <w:r>
+        <w:t>ValidationTest</w:t>
+      </w:r>
+      <w:proofErr w:type="spellEnd"/>
+      <w:r>
+        <w:t xml:space="preserve"> is added for the project. Test data following the rules defined at the beginning of this section is assigned to string arrays, as well as the first test method:</w:t>
+      </w:r>
+    </w:p>
+    <w:p>
+      <w:pPr>
+        <w:jc w:val="both"/>
+      </w:pPr>
+      <w:r>
+        <w:rPr>
+          <w:noProof/>
+        </w:rPr>
+        <w:drawing>
+          <wp:inline distT="0" distB="0" distL="0" distR="0" wp14:anchorId="52C74D31" wp14:editId="63219478">
+            <wp:extent cx="5731510" cy="3806825"/>
+            <wp:effectExtent l="0" t="0" r="2540" b="3175"/>
+            <wp:docPr id="9" name="Picture 9"/>
+            <wp:cNvGraphicFramePr>
+              <a:graphicFrameLocks xmlns:a="http://schemas.openxmlformats.org/drawingml/2006/main" noChangeAspect="1"/>
+            </wp:cNvGraphicFramePr>
+            <a:graphic xmlns:a="http://schemas.openxmlformats.org/drawingml/2006/main">
+              <a:graphicData uri="http://schemas.openxmlformats.org/drawingml/2006/picture">
+                <pic:pic xmlns:pic="http://schemas.openxmlformats.org/drawingml/2006/picture">
+                  <pic:nvPicPr>
+                    <pic:cNvPr id="1" name=""/>
+                    <pic:cNvPicPr/>
+                  </pic:nvPicPr>
+                  <pic:blipFill>
+                    <a:blip r:embed="rId14"/>
+                    <a:stretch>
+                      <a:fillRect/>
+                    </a:stretch>
+                  </pic:blipFill>
+                  <pic:spPr>
+                    <a:xfrm>
+                      <a:off x="0" y="0"/>
+                      <a:ext cx="5731510" cy="3806825"/>
+                    </a:xfrm>
+                    <a:prstGeom prst="rect">
+                      <a:avLst/>
+                    </a:prstGeom>
+                  </pic:spPr>
+                </pic:pic>
+              </a:graphicData>
+            </a:graphic>
+          </wp:inline>
+        </w:drawing>
+      </w:r>
+    </w:p>
+    <w:p>
+      <w:pPr>
+        <w:jc w:val="both"/>
+      </w:pPr>
+      <w:r>
+        <w:t>As seen above, Eclipse flags an error which cannot be resolved as the</w:t>
+      </w:r>
+      <w:r>
+        <w:t xml:space="preserve"> desired</w:t>
+      </w:r>
+      <w:r>
+        <w:t xml:space="preserve"> class does not exist:</w:t>
+      </w:r>
+    </w:p>
+    <w:p>
+      <w:pPr>
+        <w:jc w:val="both"/>
+      </w:pPr>
+      <w:r>
+        <w:rPr>
+          <w:noProof/>
+        </w:rPr>
+        <w:drawing>
+          <wp:inline distT="0" distB="0" distL="0" distR="0" wp14:anchorId="65EAE7B4" wp14:editId="0BD08346">
+            <wp:extent cx="5731510" cy="2128520"/>
+            <wp:effectExtent l="0" t="0" r="2540" b="5080"/>
+            <wp:docPr id="10" name="Picture 10"/>
+            <wp:cNvGraphicFramePr>
+              <a:graphicFrameLocks xmlns:a="http://schemas.openxmlformats.org/drawingml/2006/main" noChangeAspect="1"/>
+            </wp:cNvGraphicFramePr>
+            <a:graphic xmlns:a="http://schemas.openxmlformats.org/drawingml/2006/main">
+              <a:graphicData uri="http://schemas.openxmlformats.org/drawingml/2006/picture">
+                <pic:pic xmlns:pic="http://schemas.openxmlformats.org/drawingml/2006/picture">
+                  <pic:nvPicPr>
+                    <pic:cNvPr id="1" name=""/>
+                    <pic:cNvPicPr/>
+                  </pic:nvPicPr>
+                  <pic:blipFill>
+                    <a:blip r:embed="rId15"/>
+                    <a:stretch>
+                      <a:fillRect/>
+                    </a:stretch>
+                  </pic:blipFill>
+                  <pic:spPr>
+                    <a:xfrm>
+                      <a:off x="0" y="0"/>
+                      <a:ext cx="5731510" cy="2128520"/>
+                    </a:xfrm>
+                    <a:prstGeom prst="rect">
+                      <a:avLst/>
+                    </a:prstGeom>
+                  </pic:spPr>
+                </pic:pic>
+              </a:graphicData>
+            </a:graphic>
+          </wp:inline>
+        </w:drawing>
+      </w:r>
+    </w:p>
+    <w:p>
+      <w:pPr>
+        <w:jc w:val="both"/>
+      </w:pPr>
+      <w:r>
+        <w:t>A blank class and skeleton code are auto generated to run our test.</w:t>
+      </w:r>
+    </w:p>
+    <w:p>
+      <w:pPr>
+        <w:jc w:val="center"/>
+      </w:pPr>
+      <w:r>
+        <w:rPr>
+          <w:noProof/>
+        </w:rPr>
+        <w:drawing>
+          <wp:inline distT="0" distB="0" distL="0" distR="0" wp14:anchorId="5775A667" wp14:editId="19192B2C">
+            <wp:extent cx="4191000" cy="1073785"/>
+            <wp:effectExtent l="0" t="0" r="0" b="0"/>
+            <wp:docPr id="11" name="Picture 11"/>
+            <wp:cNvGraphicFramePr>
+              <a:graphicFrameLocks xmlns:a="http://schemas.openxmlformats.org/drawingml/2006/main" noChangeAspect="1"/>
+            </wp:cNvGraphicFramePr>
+            <a:graphic xmlns:a="http://schemas.openxmlformats.org/drawingml/2006/main">
+              <a:graphicData uri="http://schemas.openxmlformats.org/drawingml/2006/picture">
+                <pic:pic xmlns:pic="http://schemas.openxmlformats.org/drawingml/2006/picture">
+                  <pic:nvPicPr>
+                    <pic:cNvPr id="1" name=""/>
+                    <pic:cNvPicPr/>
+                  </pic:nvPicPr>
+                  <pic:blipFill>
+                    <a:blip r:embed="rId16"/>
+                    <a:stretch>
+                      <a:fillRect/>
+                    </a:stretch>
+                  </pic:blipFill>
+                  <pic:spPr>
+                    <a:xfrm>
+                      <a:off x="0" y="0"/>
+                      <a:ext cx="4401755" cy="1127783"/>
+                    </a:xfrm>
+                    <a:prstGeom prst="rect">
+                      <a:avLst/>
+                    </a:prstGeom>
+                  </pic:spPr>
+                </pic:pic>
+              </a:graphicData>
+            </a:graphic>
+          </wp:inline>
+        </w:drawing>
+      </w:r>
+    </w:p>
+    <w:p>
+      <w:pPr>
+        <w:jc w:val="both"/>
+      </w:pPr>
+      <w:r>
+        <w:lastRenderedPageBreak/>
+        <w:t>Logically, if we run the test as is it will pass as the method returns false.</w:t>
+      </w:r>
+    </w:p>
+    <w:p>
+      <w:pPr>
+        <w:jc w:val="both"/>
+      </w:pPr>
+      <w:r>
+        <w:rPr>
+          <w:noProof/>
+        </w:rPr>
+        <w:drawing>
+          <wp:inline distT="0" distB="0" distL="0" distR="0" wp14:anchorId="3B33992B" wp14:editId="3F970427">
+            <wp:extent cx="5731510" cy="1528445"/>
+            <wp:effectExtent l="0" t="0" r="2540" b="0"/>
+            <wp:docPr id="12" name="Picture 12"/>
+            <wp:cNvGraphicFramePr>
+              <a:graphicFrameLocks xmlns:a="http://schemas.openxmlformats.org/drawingml/2006/main" noChangeAspect="1"/>
+            </wp:cNvGraphicFramePr>
+            <a:graphic xmlns:a="http://schemas.openxmlformats.org/drawingml/2006/main">
+              <a:graphicData uri="http://schemas.openxmlformats.org/drawingml/2006/picture">
+                <pic:pic xmlns:pic="http://schemas.openxmlformats.org/drawingml/2006/picture">
+                  <pic:nvPicPr>
+                    <pic:cNvPr id="1" name=""/>
+                    <pic:cNvPicPr/>
+                  </pic:nvPicPr>
+                  <pic:blipFill>
+                    <a:blip r:embed="rId17"/>
+                    <a:stretch>
+                      <a:fillRect/>
+                    </a:stretch>
+                  </pic:blipFill>
+                  <pic:spPr>
+                    <a:xfrm>
+                      <a:off x="0" y="0"/>
+                      <a:ext cx="5731510" cy="1528445"/>
+                    </a:xfrm>
+                    <a:prstGeom prst="rect">
+                      <a:avLst/>
+                    </a:prstGeom>
+                  </pic:spPr>
+                </pic:pic>
+              </a:graphicData>
+            </a:graphic>
+          </wp:inline>
+        </w:drawing>
+      </w:r>
+    </w:p>
+    <w:p>
+      <w:pPr>
+        <w:jc w:val="both"/>
+      </w:pPr>
+      <w:r>
+        <w:t xml:space="preserve">At this stage we visit Jenkins and perform a build. That’s when things get interesting. As seen above, our test method is called </w:t>
+      </w:r>
+      <w:proofErr w:type="spellStart"/>
+      <w:r>
+        <w:t>testInvalidUsernames</w:t>
+      </w:r>
+      <w:proofErr w:type="spellEnd"/>
+      <w:r>
+        <w:t>. When performing a build, Jenkins fails:</w:t>
+      </w:r>
+    </w:p>
+    <w:p>
+      <w:pPr>
+        <w:jc w:val="both"/>
+      </w:pPr>
+      <w:r>
+        <w:rPr>
+          <w:noProof/>
+        </w:rPr>
+        <w:drawing>
+          <wp:inline distT="0" distB="0" distL="0" distR="0" wp14:anchorId="338C81EA" wp14:editId="710D15BF">
+            <wp:extent cx="5731510" cy="2118360"/>
+            <wp:effectExtent l="0" t="0" r="2540" b="0"/>
+            <wp:docPr id="13" name="Picture 13"/>
+            <wp:cNvGraphicFramePr>
+              <a:graphicFrameLocks xmlns:a="http://schemas.openxmlformats.org/drawingml/2006/main" noChangeAspect="1"/>
+            </wp:cNvGraphicFramePr>
+            <a:graphic xmlns:a="http://schemas.openxmlformats.org/drawingml/2006/main">
+              <a:graphicData uri="http://schemas.openxmlformats.org/drawingml/2006/picture">
+                <pic:pic xmlns:pic="http://schemas.openxmlformats.org/drawingml/2006/picture">
+                  <pic:nvPicPr>
+                    <pic:cNvPr id="1" name=""/>
+                    <pic:cNvPicPr/>
+                  </pic:nvPicPr>
+                  <pic:blipFill>
+                    <a:blip r:embed="rId18"/>
+                    <a:stretch>
+                      <a:fillRect/>
+                    </a:stretch>
+                  </pic:blipFill>
+                  <pic:spPr>
+                    <a:xfrm>
+                      <a:off x="0" y="0"/>
+                      <a:ext cx="5731510" cy="2118360"/>
+                    </a:xfrm>
+                    <a:prstGeom prst="rect">
+                      <a:avLst/>
+                    </a:prstGeom>
+                  </pic:spPr>
+                </pic:pic>
+              </a:graphicData>
+            </a:graphic>
+          </wp:inline>
+        </w:drawing>
+      </w:r>
+    </w:p>
+    <w:p>
+      <w:pPr>
+        <w:jc w:val="both"/>
+      </w:pPr>
+      <w:r>
+        <w:t xml:space="preserve">Interestingly enough, renaming the test method back to the default </w:t>
+      </w:r>
+      <w:proofErr w:type="gramStart"/>
+      <w:r>
+        <w:t>test(</w:t>
+      </w:r>
+      <w:proofErr w:type="gramEnd"/>
+      <w:r>
+        <w:t>), saving, restarting the server, and reattempting the build results in a success. However:</w:t>
+      </w:r>
+    </w:p>
+    <w:p>
+      <w:pPr>
+        <w:jc w:val="both"/>
+      </w:pPr>
+      <w:r>
+        <w:rPr>
+          <w:noProof/>
+        </w:rPr>
+        <w:drawing>
+          <wp:inline distT="0" distB="0" distL="0" distR="0" wp14:anchorId="07641E5F" wp14:editId="6969DDB5">
+            <wp:extent cx="5731510" cy="2491740"/>
+            <wp:effectExtent l="0" t="0" r="2540" b="3810"/>
+            <wp:docPr id="14" name="Picture 14"/>
+            <wp:cNvGraphicFramePr>
+              <a:graphicFrameLocks xmlns:a="http://schemas.openxmlformats.org/drawingml/2006/main" noChangeAspect="1"/>
+            </wp:cNvGraphicFramePr>
+            <a:graphic xmlns:a="http://schemas.openxmlformats.org/drawingml/2006/main">
+              <a:graphicData uri="http://schemas.openxmlformats.org/drawingml/2006/picture">
+                <pic:pic xmlns:pic="http://schemas.openxmlformats.org/drawingml/2006/picture">
+                  <pic:nvPicPr>
+                    <pic:cNvPr id="1" name=""/>
+                    <pic:cNvPicPr/>
+                  </pic:nvPicPr>
+                  <pic:blipFill>
+                    <a:blip r:embed="rId19"/>
+                    <a:stretch>
+                      <a:fillRect/>
+                    </a:stretch>
+                  </pic:blipFill>
+                  <pic:spPr>
+                    <a:xfrm>
+                      <a:off x="0" y="0"/>
+                      <a:ext cx="5731510" cy="2491740"/>
+                    </a:xfrm>
+                    <a:prstGeom prst="rect">
+                      <a:avLst/>
+                    </a:prstGeom>
+                  </pic:spPr>
+                </pic:pic>
+              </a:graphicData>
+            </a:graphic>
+          </wp:inline>
+        </w:drawing>
+      </w:r>
+    </w:p>
+    <w:p>
+      <w:pPr>
+        <w:jc w:val="both"/>
+      </w:pPr>
+      <w:r>
+        <w:t xml:space="preserve">No tests are run. </w:t>
+      </w:r>
+      <w:r>
+        <w:rPr>
+          <w:strike/>
+        </w:rPr>
+        <w:t>BUTLER! YOU’RE FIRED!</w:t>
+      </w:r>
+      <w:r>
+        <w:t xml:space="preserve"> At this point a commit to GitHub is performed.</w:t>
+      </w:r>
       <w:bookmarkStart w:id="0" w:name="_GoBack"/>
       <w:bookmarkEnd w:id="0"/>
     </w:p>
@@ -1974,6 +2345,7 @@
         <w:pStyle w:val="Heading1"/>
       </w:pPr>
       <w:r>
+        <w:lastRenderedPageBreak/>
         <w:t>Appendix A – GitHub</w:t>
       </w:r>
     </w:p>
@@ -2010,7 +2382,7 @@
         </w:rPr>
         <w:t xml:space="preserve">can be found </w:t>
       </w:r>
-      <w:hyperlink r:id="rId14" w:history="1">
+      <w:hyperlink r:id="rId20" w:history="1">
         <w:r>
           <w:rPr>
             <w:rStyle w:val="Hyperlink"/>
@@ -2087,7 +2459,7 @@
         </w:rPr>
         <w:t xml:space="preserve"> GitHub </w:t>
       </w:r>
-      <w:hyperlink r:id="rId15" w:history="1">
+      <w:hyperlink r:id="rId21" w:history="1">
         <w:r>
           <w:rPr>
             <w:rStyle w:val="Hyperlink"/>
@@ -2129,7 +2501,7 @@
       <w:r>
         <w:t xml:space="preserve">[1] </w:t>
       </w:r>
-      <w:hyperlink r:id="rId16" w:history="1">
+      <w:hyperlink r:id="rId22" w:history="1">
         <w:r>
           <w:rPr>
             <w:rStyle w:val="Hyperlink"/>
@@ -2154,7 +2526,7 @@
       <w:r>
         <w:t>[2]</w:t>
       </w:r>
-      <w:hyperlink r:id="rId17" w:history="1">
+      <w:hyperlink r:id="rId23" w:history="1">
         <w:r>
           <w:rPr>
             <w:rStyle w:val="Hyperlink"/>
@@ -3529,6 +3901,7 @@
     <w:rsid w:val="001D746D"/>
     <w:rsid w:val="00946537"/>
     <w:rsid w:val="00F77B47"/>
+    <w:rsid w:val="00FE15E1"/>
   </w:rsids>
   <m:mathPr>
     <m:mathFont m:val="Cambria Math"/>
@@ -4325,7 +4698,7 @@
 </file>
 
 <file path=customXml/itemProps2.xml><?xml version="1.0" encoding="utf-8"?>
-<ds:datastoreItem xmlns:ds="http://schemas.openxmlformats.org/officeDocument/2006/customXml" ds:itemID="{83084B3E-50F2-449C-A7BD-1949887FA62D}">
+<ds:datastoreItem xmlns:ds="http://schemas.openxmlformats.org/officeDocument/2006/customXml" ds:itemID="{027D690F-7609-4D09-93A5-F1A6D3B6360F}">
   <ds:schemaRefs>
     <ds:schemaRef ds:uri="http://schemas.openxmlformats.org/officeDocument/2006/bibliography"/>
   </ds:schemaRefs>

</xml_diff>

<commit_message>
Maven and Jenkins build problem resolved commit
</commit_message>
<xml_diff>
--- a/DOCS/AS03.docx
+++ b/DOCS/AS03.docx
@@ -10,7 +10,6 @@
           <w:docPartUnique/>
         </w:docPartObj>
       </w:sdtPr>
-      <w:sdtEndPr/>
       <w:sdtContent>
         <w:p/>
         <w:tbl>
@@ -44,7 +43,6 @@
                 <w:dataBinding w:prefixMappings="xmlns:ns0='http://schemas.openxmlformats.org/officeDocument/2006/extended-properties'" w:xpath="/ns0:Properties[1]/ns0:Company[1]" w:storeItemID="{6668398D-A668-4E3E-A5EB-62B293D839F1}"/>
                 <w:text/>
               </w:sdtPr>
-              <w:sdtEndPr/>
               <w:sdtContent>
                 <w:tc>
                   <w:tcPr>
@@ -95,7 +93,6 @@
                   <w:dataBinding w:prefixMappings="xmlns:ns0='http://schemas.openxmlformats.org/package/2006/metadata/core-properties' xmlns:ns1='http://purl.org/dc/elements/1.1/'" w:xpath="/ns0:coreProperties[1]/ns1:title[1]" w:storeItemID="{6C3C8BC8-F283-45AE-878A-BAB7291924A1}"/>
                   <w:text/>
                 </w:sdtPr>
-                <w:sdtEndPr/>
                 <w:sdtContent>
                   <w:p>
                     <w:pPr>
@@ -135,7 +132,6 @@
                 <w:dataBinding w:prefixMappings="xmlns:ns0='http://schemas.openxmlformats.org/package/2006/metadata/core-properties' xmlns:ns1='http://purl.org/dc/elements/1.1/'" w:xpath="/ns0:coreProperties[1]/ns1:subject[1]" w:storeItemID="{6C3C8BC8-F283-45AE-878A-BAB7291924A1}"/>
                 <w:text/>
               </w:sdtPr>
-              <w:sdtEndPr/>
               <w:sdtContent>
                 <w:tc>
                   <w:tcPr>
@@ -159,28 +155,7 @@
                         <w:sz w:val="24"/>
                         <w:szCs w:val="24"/>
                       </w:rPr>
-                      <w:t>Assignment 3</w:t>
-                    </w:r>
-                    <w:r>
-                      <w:rPr>
-                        <w:sz w:val="24"/>
-                        <w:szCs w:val="24"/>
-                      </w:rPr>
-                      <w:t xml:space="preserve"> – </w:t>
-                    </w:r>
-                    <w:r>
-                      <w:rPr>
-                        <w:sz w:val="24"/>
-                        <w:szCs w:val="24"/>
-                      </w:rPr>
-                      <w:t>Mockito</w:t>
-                    </w:r>
-                    <w:r>
-                      <w:rPr>
-                        <w:sz w:val="24"/>
-                        <w:szCs w:val="24"/>
-                      </w:rPr>
-                      <w:t>, Jenkins</w:t>
+                      <w:t>Assignment 3 – Mockito, Jenkins</w:t>
                     </w:r>
                   </w:p>
                 </w:tc>
@@ -222,7 +197,6 @@
                   <w:dataBinding w:prefixMappings="xmlns:ns0='http://schemas.openxmlformats.org/package/2006/metadata/core-properties' xmlns:ns1='http://purl.org/dc/elements/1.1/'" w:xpath="/ns0:coreProperties[1]/ns1:creator[1]" w:storeItemID="{6C3C8BC8-F283-45AE-878A-BAB7291924A1}"/>
                   <w:text/>
                 </w:sdtPr>
-                <w:sdtEndPr/>
                 <w:sdtContent>
                   <w:p>
                     <w:pPr>
@@ -237,14 +211,7 @@
                         <w:sz w:val="28"/>
                         <w:szCs w:val="28"/>
                       </w:rPr>
-                      <w:t>Dan Mota</w:t>
-                    </w:r>
-                    <w:r>
-                      <w:rPr>
-                        <w:sz w:val="28"/>
-                        <w:szCs w:val="28"/>
-                      </w:rPr>
-                      <w:t xml:space="preserve"> ID: 2150708</w:t>
+                      <w:t>Dan Mota ID: 2150708</w:t>
                     </w:r>
                   </w:p>
                 </w:sdtContent>
@@ -269,7 +236,6 @@
                     <w:calendar w:val="gregorian"/>
                   </w:date>
                 </w:sdtPr>
-                <w:sdtEndPr/>
                 <w:sdtContent>
                   <w:p>
                     <w:pPr>
@@ -421,7 +387,7 @@
                     <pic:cNvPicPr/>
                   </pic:nvPicPr>
                   <pic:blipFill>
-                    <a:blip r:embed="rId6"/>
+                    <a:blip r:embed="rId7"/>
                     <a:stretch>
                       <a:fillRect/>
                     </a:stretch>
@@ -545,7 +511,7 @@
                     <pic:cNvPicPr/>
                   </pic:nvPicPr>
                   <pic:blipFill>
-                    <a:blip r:embed="rId7"/>
+                    <a:blip r:embed="rId8"/>
                     <a:stretch>
                       <a:fillRect/>
                     </a:stretch>
@@ -612,7 +578,7 @@
                     <pic:cNvPicPr/>
                   </pic:nvPicPr>
                   <pic:blipFill>
-                    <a:blip r:embed="rId8"/>
+                    <a:blip r:embed="rId9"/>
                     <a:stretch>
                       <a:fillRect/>
                     </a:stretch>
@@ -733,7 +699,7 @@
                     <pic:cNvPicPr/>
                   </pic:nvPicPr>
                   <pic:blipFill>
-                    <a:blip r:embed="rId9"/>
+                    <a:blip r:embed="rId10"/>
                     <a:stretch>
                       <a:fillRect/>
                     </a:stretch>
@@ -794,7 +760,7 @@
                     </pic:cNvPicPr>
                   </pic:nvPicPr>
                   <pic:blipFill>
-                    <a:blip r:embed="rId10">
+                    <a:blip r:embed="rId11">
                       <a:extLst>
                         <a:ext uri="{28A0092B-C50C-407E-A947-70E740481C1C}">
                           <a14:useLocalDpi xmlns:a14="http://schemas.microsoft.com/office/drawing/2010/main" val="0"/>
@@ -1798,7 +1764,7 @@
                     <pic:cNvPicPr/>
                   </pic:nvPicPr>
                   <pic:blipFill>
-                    <a:blip r:embed="rId11"/>
+                    <a:blip r:embed="rId12"/>
                     <a:stretch>
                       <a:fillRect/>
                     </a:stretch>
@@ -1859,7 +1825,7 @@
                     <pic:cNvPicPr/>
                   </pic:nvPicPr>
                   <pic:blipFill>
-                    <a:blip r:embed="rId12"/>
+                    <a:blip r:embed="rId13"/>
                     <a:stretch>
                       <a:fillRect/>
                     </a:stretch>
@@ -1904,7 +1870,7 @@
                     <pic:cNvPicPr/>
                   </pic:nvPicPr>
                   <pic:blipFill>
-                    <a:blip r:embed="rId13"/>
+                    <a:blip r:embed="rId14"/>
                     <a:stretch>
                       <a:fillRect/>
                     </a:stretch>
@@ -2012,7 +1978,7 @@
                     <pic:cNvPicPr/>
                   </pic:nvPicPr>
                   <pic:blipFill>
-                    <a:blip r:embed="rId14"/>
+                    <a:blip r:embed="rId15"/>
                     <a:stretch>
                       <a:fillRect/>
                     </a:stretch>
@@ -2071,7 +2037,7 @@
                     <pic:cNvPicPr/>
                   </pic:nvPicPr>
                   <pic:blipFill>
-                    <a:blip r:embed="rId15"/>
+                    <a:blip r:embed="rId16"/>
                     <a:stretch>
                       <a:fillRect/>
                     </a:stretch>
@@ -2124,7 +2090,7 @@
                     <pic:cNvPicPr/>
                   </pic:nvPicPr>
                   <pic:blipFill>
-                    <a:blip r:embed="rId16"/>
+                    <a:blip r:embed="rId17"/>
                     <a:stretch>
                       <a:fillRect/>
                     </a:stretch>
@@ -2178,7 +2144,7 @@
                     <pic:cNvPicPr/>
                   </pic:nvPicPr>
                   <pic:blipFill>
-                    <a:blip r:embed="rId17"/>
+                    <a:blip r:embed="rId18"/>
                     <a:stretch>
                       <a:fillRect/>
                     </a:stretch>
@@ -2239,7 +2205,7 @@
                     <pic:cNvPicPr/>
                   </pic:nvPicPr>
                   <pic:blipFill>
-                    <a:blip r:embed="rId18"/>
+                    <a:blip r:embed="rId19"/>
                     <a:stretch>
                       <a:fillRect/>
                     </a:stretch>
@@ -2300,7 +2266,7 @@
                     <pic:cNvPicPr/>
                   </pic:nvPicPr>
                   <pic:blipFill>
-                    <a:blip r:embed="rId19"/>
+                    <a:blip r:embed="rId20"/>
                     <a:stretch>
                       <a:fillRect/>
                     </a:stretch>
@@ -2337,15 +2303,1003 @@
       <w:r>
         <w:t xml:space="preserve"> At this point a commit to GitHub is performed.</w:t>
       </w:r>
+      <w:r>
+        <w:t xml:space="preserve"> Likewise, running the ‘</w:t>
+      </w:r>
+      <w:proofErr w:type="spellStart"/>
+      <w:r>
+        <w:t>mvn</w:t>
+      </w:r>
+      <w:proofErr w:type="spellEnd"/>
+      <w:r>
+        <w:t xml:space="preserve"> test’ and ‘</w:t>
+      </w:r>
+      <w:proofErr w:type="spellStart"/>
+      <w:r>
+        <w:t>mvn</w:t>
+      </w:r>
+      <w:proofErr w:type="spellEnd"/>
+      <w:r>
+        <w:t xml:space="preserve"> verify’ commands resulted in a </w:t>
+      </w:r>
+      <w:r>
+        <w:t xml:space="preserve">"Failed to execute goal </w:t>
+      </w:r>
+      <w:proofErr w:type="gramStart"/>
+      <w:r>
+        <w:t>org.apache</w:t>
+      </w:r>
+      <w:proofErr w:type="gramEnd"/>
+      <w:r>
+        <w:t>.maven.plugins:maven-surefire-plugin:2.12.4:test"</w:t>
+      </w:r>
+      <w:r>
+        <w:t xml:space="preserve"> error.</w:t>
+      </w:r>
+    </w:p>
+    <w:p>
+      <w:pPr>
+        <w:jc w:val="both"/>
+      </w:pPr>
+    </w:p>
+    <w:p>
+      <w:pPr>
+        <w:jc w:val="both"/>
+      </w:pPr>
+      <w:r>
+        <w:lastRenderedPageBreak/>
+        <w:t>After a quick online research some suggestions to solve the build problem such as running the command ‘</w:t>
+      </w:r>
+      <w:proofErr w:type="spellStart"/>
+      <w:r>
+        <w:t>mvn</w:t>
+      </w:r>
+      <w:proofErr w:type="spellEnd"/>
+      <w:r>
+        <w:t xml:space="preserve"> </w:t>
+      </w:r>
+      <w:proofErr w:type="gramStart"/>
+      <w:r>
+        <w:t>dependency::</w:t>
+      </w:r>
+      <w:proofErr w:type="gramEnd"/>
+      <w:r>
+        <w:t>tree’</w:t>
+      </w:r>
+    </w:p>
+    <w:p>
+      <w:pPr>
+        <w:jc w:val="both"/>
+      </w:pPr>
+      <w:r>
+        <w:rPr>
+          <w:noProof/>
+        </w:rPr>
+        <w:drawing>
+          <wp:inline distT="0" distB="0" distL="0" distR="0" wp14:anchorId="2416E703" wp14:editId="5ACA8361">
+            <wp:extent cx="5731510" cy="2797175"/>
+            <wp:effectExtent l="0" t="0" r="2540" b="3175"/>
+            <wp:docPr id="15" name="Picture 15"/>
+            <wp:cNvGraphicFramePr>
+              <a:graphicFrameLocks xmlns:a="http://schemas.openxmlformats.org/drawingml/2006/main" noChangeAspect="1"/>
+            </wp:cNvGraphicFramePr>
+            <a:graphic xmlns:a="http://schemas.openxmlformats.org/drawingml/2006/main">
+              <a:graphicData uri="http://schemas.openxmlformats.org/drawingml/2006/picture">
+                <pic:pic xmlns:pic="http://schemas.openxmlformats.org/drawingml/2006/picture">
+                  <pic:nvPicPr>
+                    <pic:cNvPr id="1" name=""/>
+                    <pic:cNvPicPr/>
+                  </pic:nvPicPr>
+                  <pic:blipFill>
+                    <a:blip r:embed="rId21"/>
+                    <a:stretch>
+                      <a:fillRect/>
+                    </a:stretch>
+                  </pic:blipFill>
+                  <pic:spPr>
+                    <a:xfrm>
+                      <a:off x="0" y="0"/>
+                      <a:ext cx="5731510" cy="2797175"/>
+                    </a:xfrm>
+                    <a:prstGeom prst="rect">
+                      <a:avLst/>
+                    </a:prstGeom>
+                  </pic:spPr>
+                </pic:pic>
+              </a:graphicData>
+            </a:graphic>
+          </wp:inline>
+        </w:drawing>
+      </w:r>
+    </w:p>
+    <w:p>
+      <w:pPr>
+        <w:jc w:val="both"/>
+      </w:pPr>
+      <w:r>
+        <w:t>As well as the addition of the following repository to the project’s pom.xml:</w:t>
+      </w:r>
+    </w:p>
+    <w:p>
+      <w:pPr>
+        <w:jc w:val="both"/>
+      </w:pPr>
+      <w:r>
+        <w:rPr>
+          <w:noProof/>
+        </w:rPr>
+        <w:drawing>
+          <wp:inline distT="0" distB="0" distL="0" distR="0" wp14:anchorId="027ADAFE" wp14:editId="3E300137">
+            <wp:extent cx="5343525" cy="1123950"/>
+            <wp:effectExtent l="0" t="0" r="9525" b="0"/>
+            <wp:docPr id="16" name="Picture 16"/>
+            <wp:cNvGraphicFramePr>
+              <a:graphicFrameLocks xmlns:a="http://schemas.openxmlformats.org/drawingml/2006/main" noChangeAspect="1"/>
+            </wp:cNvGraphicFramePr>
+            <a:graphic xmlns:a="http://schemas.openxmlformats.org/drawingml/2006/main">
+              <a:graphicData uri="http://schemas.openxmlformats.org/drawingml/2006/picture">
+                <pic:pic xmlns:pic="http://schemas.openxmlformats.org/drawingml/2006/picture">
+                  <pic:nvPicPr>
+                    <pic:cNvPr id="1" name=""/>
+                    <pic:cNvPicPr/>
+                  </pic:nvPicPr>
+                  <pic:blipFill>
+                    <a:blip r:embed="rId22"/>
+                    <a:stretch>
+                      <a:fillRect/>
+                    </a:stretch>
+                  </pic:blipFill>
+                  <pic:spPr>
+                    <a:xfrm>
+                      <a:off x="0" y="0"/>
+                      <a:ext cx="5343525" cy="1123950"/>
+                    </a:xfrm>
+                    <a:prstGeom prst="rect">
+                      <a:avLst/>
+                    </a:prstGeom>
+                  </pic:spPr>
+                </pic:pic>
+              </a:graphicData>
+            </a:graphic>
+          </wp:inline>
+        </w:drawing>
+      </w:r>
+    </w:p>
+    <w:p>
+      <w:pPr>
+        <w:jc w:val="both"/>
+      </w:pPr>
+      <w:r>
+        <w:t>Re-running the ‘</w:t>
+      </w:r>
+      <w:proofErr w:type="spellStart"/>
+      <w:r>
+        <w:t>mvn</w:t>
+      </w:r>
+      <w:proofErr w:type="spellEnd"/>
+      <w:r>
+        <w:t xml:space="preserve"> test’ command resulted in the same failure:</w:t>
+      </w:r>
+    </w:p>
+    <w:p>
+      <w:pPr>
+        <w:jc w:val="both"/>
+      </w:pPr>
+      <w:r>
+        <w:rPr>
+          <w:noProof/>
+        </w:rPr>
+        <w:drawing>
+          <wp:inline distT="0" distB="0" distL="0" distR="0" wp14:anchorId="08F77986" wp14:editId="5EE57644">
+            <wp:extent cx="5731510" cy="2797175"/>
+            <wp:effectExtent l="0" t="0" r="2540" b="3175"/>
+            <wp:docPr id="17" name="Picture 17"/>
+            <wp:cNvGraphicFramePr>
+              <a:graphicFrameLocks xmlns:a="http://schemas.openxmlformats.org/drawingml/2006/main" noChangeAspect="1"/>
+            </wp:cNvGraphicFramePr>
+            <a:graphic xmlns:a="http://schemas.openxmlformats.org/drawingml/2006/main">
+              <a:graphicData uri="http://schemas.openxmlformats.org/drawingml/2006/picture">
+                <pic:pic xmlns:pic="http://schemas.openxmlformats.org/drawingml/2006/picture">
+                  <pic:nvPicPr>
+                    <pic:cNvPr id="1" name=""/>
+                    <pic:cNvPicPr/>
+                  </pic:nvPicPr>
+                  <pic:blipFill>
+                    <a:blip r:embed="rId23"/>
+                    <a:stretch>
+                      <a:fillRect/>
+                    </a:stretch>
+                  </pic:blipFill>
+                  <pic:spPr>
+                    <a:xfrm>
+                      <a:off x="0" y="0"/>
+                      <a:ext cx="5731510" cy="2797175"/>
+                    </a:xfrm>
+                    <a:prstGeom prst="rect">
+                      <a:avLst/>
+                    </a:prstGeom>
+                  </pic:spPr>
+                </pic:pic>
+              </a:graphicData>
+            </a:graphic>
+          </wp:inline>
+        </w:drawing>
+      </w:r>
+    </w:p>
+    <w:p>
+      <w:pPr>
+        <w:jc w:val="both"/>
+      </w:pPr>
+      <w:r>
+        <w:t xml:space="preserve">As well as right clicking the project &gt; </w:t>
+      </w:r>
+      <w:r>
+        <w:t>Maven &gt; Update resulting in the same Build failure above.</w:t>
+      </w:r>
+    </w:p>
+    <w:p>
+      <w:pPr>
+        <w:jc w:val="both"/>
+      </w:pPr>
+    </w:p>
+    <w:p>
+      <w:pPr>
+        <w:jc w:val="both"/>
+      </w:pPr>
+      <w:r>
+        <w:lastRenderedPageBreak/>
+        <w:t>The problem was solved by taking the following steps:</w:t>
+      </w:r>
+    </w:p>
+    <w:p>
+      <w:pPr>
+        <w:pStyle w:val="ListParagraph"/>
+        <w:numPr>
+          <w:ilvl w:val="0"/>
+          <w:numId w:val="1"/>
+        </w:numPr>
+        <w:jc w:val="both"/>
+      </w:pPr>
+      <w:r>
+        <w:t>Move</w:t>
+      </w:r>
+      <w:r>
+        <w:t>d</w:t>
+      </w:r>
+      <w:r>
+        <w:t xml:space="preserve"> the test class into a new package called tests under the ‘</w:t>
+      </w:r>
+      <w:proofErr w:type="spellStart"/>
+      <w:r>
+        <w:t>src</w:t>
+      </w:r>
+      <w:proofErr w:type="spellEnd"/>
+      <w:r>
+        <w:t>/main/java’ directory in Eclipse</w:t>
+      </w:r>
+      <w:r>
+        <w:t xml:space="preserve"> (this alone won’t fix the </w:t>
+      </w:r>
+      <w:proofErr w:type="spellStart"/>
+      <w:r>
+        <w:t>surefire</w:t>
+      </w:r>
+      <w:proofErr w:type="spellEnd"/>
+      <w:r>
+        <w:t xml:space="preserve"> issue)</w:t>
+      </w:r>
+    </w:p>
+    <w:p>
+      <w:pPr>
+        <w:pStyle w:val="ListParagraph"/>
+        <w:numPr>
+          <w:ilvl w:val="0"/>
+          <w:numId w:val="1"/>
+        </w:numPr>
+        <w:jc w:val="both"/>
+      </w:pPr>
+      <w:r>
+        <w:t xml:space="preserve">Next, the </w:t>
+      </w:r>
+      <w:r>
+        <w:t>pom.xml file</w:t>
+      </w:r>
+      <w:r>
+        <w:t xml:space="preserve"> was </w:t>
+      </w:r>
+      <w:proofErr w:type="gramStart"/>
+      <w:r>
+        <w:t>opened</w:t>
+      </w:r>
+      <w:proofErr w:type="gramEnd"/>
+      <w:r>
+        <w:t xml:space="preserve"> and </w:t>
+      </w:r>
+      <w:r>
+        <w:t xml:space="preserve">all of the </w:t>
+      </w:r>
+      <w:r>
+        <w:rPr>
+          <w:strike/>
+        </w:rPr>
+        <w:t>crap</w:t>
+      </w:r>
+      <w:r>
+        <w:t xml:space="preserve"> extra dependencies were deleted, leaving only the repository shown above, the JUnit dependency – edited to version 4.12 – and inside the build &gt; plugins tag the </w:t>
+      </w:r>
+      <w:proofErr w:type="spellStart"/>
+      <w:r>
+        <w:t>surefile</w:t>
+      </w:r>
+      <w:proofErr w:type="spellEnd"/>
+      <w:r>
+        <w:t xml:space="preserve"> plugin was added and configured to use JUnit 4.12 as thus:</w:t>
+      </w:r>
+    </w:p>
+    <w:p>
+      <w:pPr>
+        <w:jc w:val="both"/>
+      </w:pPr>
+      <w:r>
+        <w:rPr>
+          <w:noProof/>
+        </w:rPr>
+        <w:drawing>
+          <wp:inline distT="0" distB="0" distL="0" distR="0" wp14:anchorId="0EAE8D65" wp14:editId="4E4A4CC9">
+            <wp:extent cx="5731510" cy="3319780"/>
+            <wp:effectExtent l="0" t="0" r="2540" b="0"/>
+            <wp:docPr id="18" name="Picture 18"/>
+            <wp:cNvGraphicFramePr>
+              <a:graphicFrameLocks xmlns:a="http://schemas.openxmlformats.org/drawingml/2006/main" noChangeAspect="1"/>
+            </wp:cNvGraphicFramePr>
+            <a:graphic xmlns:a="http://schemas.openxmlformats.org/drawingml/2006/main">
+              <a:graphicData uri="http://schemas.openxmlformats.org/drawingml/2006/picture">
+                <pic:pic xmlns:pic="http://schemas.openxmlformats.org/drawingml/2006/picture">
+                  <pic:nvPicPr>
+                    <pic:cNvPr id="1" name=""/>
+                    <pic:cNvPicPr/>
+                  </pic:nvPicPr>
+                  <pic:blipFill>
+                    <a:blip r:embed="rId24"/>
+                    <a:stretch>
+                      <a:fillRect/>
+                    </a:stretch>
+                  </pic:blipFill>
+                  <pic:spPr>
+                    <a:xfrm>
+                      <a:off x="0" y="0"/>
+                      <a:ext cx="5731510" cy="3319780"/>
+                    </a:xfrm>
+                    <a:prstGeom prst="rect">
+                      <a:avLst/>
+                    </a:prstGeom>
+                  </pic:spPr>
+                </pic:pic>
+              </a:graphicData>
+            </a:graphic>
+          </wp:inline>
+        </w:drawing>
+      </w:r>
+    </w:p>
+    <w:p>
+      <w:pPr>
+        <w:pStyle w:val="ListParagraph"/>
+        <w:numPr>
+          <w:ilvl w:val="0"/>
+          <w:numId w:val="2"/>
+        </w:numPr>
+        <w:jc w:val="both"/>
+      </w:pPr>
+      <w:r>
+        <w:t>Changes were saved, the project directory opened, and the command prompt through the window.</w:t>
+      </w:r>
+    </w:p>
+    <w:p>
+      <w:pPr>
+        <w:pStyle w:val="ListParagraph"/>
+        <w:numPr>
+          <w:ilvl w:val="0"/>
+          <w:numId w:val="2"/>
+        </w:numPr>
+        <w:jc w:val="both"/>
+      </w:pPr>
+      <w:r>
+        <w:t>The command ‘</w:t>
+      </w:r>
+      <w:proofErr w:type="spellStart"/>
+      <w:r>
+        <w:t>mvn</w:t>
+      </w:r>
+      <w:proofErr w:type="spellEnd"/>
+      <w:r>
+        <w:t xml:space="preserve"> test’ executed</w:t>
+      </w:r>
+    </w:p>
+    <w:p>
+      <w:pPr>
+        <w:jc w:val="both"/>
+      </w:pPr>
+      <w:r>
+        <w:rPr>
+          <w:noProof/>
+        </w:rPr>
+        <w:drawing>
+          <wp:inline distT="0" distB="0" distL="0" distR="0" wp14:anchorId="5870635A" wp14:editId="18D92BD6">
+            <wp:extent cx="5731510" cy="3157220"/>
+            <wp:effectExtent l="0" t="0" r="2540" b="5080"/>
+            <wp:docPr id="19" name="Picture 19"/>
+            <wp:cNvGraphicFramePr>
+              <a:graphicFrameLocks xmlns:a="http://schemas.openxmlformats.org/drawingml/2006/main" noChangeAspect="1"/>
+            </wp:cNvGraphicFramePr>
+            <a:graphic xmlns:a="http://schemas.openxmlformats.org/drawingml/2006/main">
+              <a:graphicData uri="http://schemas.openxmlformats.org/drawingml/2006/picture">
+                <pic:pic xmlns:pic="http://schemas.openxmlformats.org/drawingml/2006/picture">
+                  <pic:nvPicPr>
+                    <pic:cNvPr id="1" name=""/>
+                    <pic:cNvPicPr/>
+                  </pic:nvPicPr>
+                  <pic:blipFill>
+                    <a:blip r:embed="rId25"/>
+                    <a:stretch>
+                      <a:fillRect/>
+                    </a:stretch>
+                  </pic:blipFill>
+                  <pic:spPr>
+                    <a:xfrm>
+                      <a:off x="0" y="0"/>
+                      <a:ext cx="5731510" cy="3157220"/>
+                    </a:xfrm>
+                    <a:prstGeom prst="rect">
+                      <a:avLst/>
+                    </a:prstGeom>
+                  </pic:spPr>
+                </pic:pic>
+              </a:graphicData>
+            </a:graphic>
+          </wp:inline>
+        </w:drawing>
+      </w:r>
+    </w:p>
+    <w:p>
+      <w:pPr>
+        <w:jc w:val="both"/>
+      </w:pPr>
+    </w:p>
+    <w:p>
+      <w:pPr>
+        <w:jc w:val="both"/>
+      </w:pPr>
+      <w:r>
+        <w:lastRenderedPageBreak/>
+        <w:t xml:space="preserve">Lastly, we </w:t>
+      </w:r>
+      <w:r>
+        <w:t>test the new configuration on our Tomcat/Jenkins</w:t>
+      </w:r>
+    </w:p>
+    <w:p>
+      <w:pPr>
+        <w:jc w:val="both"/>
+      </w:pPr>
+      <w:r>
+        <w:rPr>
+          <w:noProof/>
+        </w:rPr>
+        <w:drawing>
+          <wp:inline distT="0" distB="0" distL="0" distR="0" wp14:anchorId="6C99DAD7" wp14:editId="7E3A8940">
+            <wp:extent cx="5731510" cy="3300730"/>
+            <wp:effectExtent l="0" t="0" r="2540" b="0"/>
+            <wp:docPr id="20" name="Picture 20"/>
+            <wp:cNvGraphicFramePr>
+              <a:graphicFrameLocks xmlns:a="http://schemas.openxmlformats.org/drawingml/2006/main" noChangeAspect="1"/>
+            </wp:cNvGraphicFramePr>
+            <a:graphic xmlns:a="http://schemas.openxmlformats.org/drawingml/2006/main">
+              <a:graphicData uri="http://schemas.openxmlformats.org/drawingml/2006/picture">
+                <pic:pic xmlns:pic="http://schemas.openxmlformats.org/drawingml/2006/picture">
+                  <pic:nvPicPr>
+                    <pic:cNvPr id="1" name=""/>
+                    <pic:cNvPicPr/>
+                  </pic:nvPicPr>
+                  <pic:blipFill>
+                    <a:blip r:embed="rId26"/>
+                    <a:stretch>
+                      <a:fillRect/>
+                    </a:stretch>
+                  </pic:blipFill>
+                  <pic:spPr>
+                    <a:xfrm>
+                      <a:off x="0" y="0"/>
+                      <a:ext cx="5731510" cy="3300730"/>
+                    </a:xfrm>
+                    <a:prstGeom prst="rect">
+                      <a:avLst/>
+                    </a:prstGeom>
+                  </pic:spPr>
+                </pic:pic>
+              </a:graphicData>
+            </a:graphic>
+          </wp:inline>
+        </w:drawing>
+      </w:r>
+    </w:p>
+    <w:p>
+      <w:pPr>
+        <w:jc w:val="both"/>
+      </w:pPr>
+      <w:r>
+        <w:t>A new build for the project is started, and completed successfully with one important warning:</w:t>
+      </w:r>
+    </w:p>
+    <w:p>
+      <w:pPr>
+        <w:jc w:val="both"/>
+      </w:pPr>
+      <w:r>
+        <w:rPr>
+          <w:noProof/>
+        </w:rPr>
+        <w:drawing>
+          <wp:inline distT="0" distB="0" distL="0" distR="0" wp14:anchorId="7D7445A5" wp14:editId="7A7B85B7">
+            <wp:extent cx="5731510" cy="1311910"/>
+            <wp:effectExtent l="0" t="0" r="2540" b="2540"/>
+            <wp:docPr id="22" name="Picture 22"/>
+            <wp:cNvGraphicFramePr>
+              <a:graphicFrameLocks xmlns:a="http://schemas.openxmlformats.org/drawingml/2006/main" noChangeAspect="1"/>
+            </wp:cNvGraphicFramePr>
+            <a:graphic xmlns:a="http://schemas.openxmlformats.org/drawingml/2006/main">
+              <a:graphicData uri="http://schemas.openxmlformats.org/drawingml/2006/picture">
+                <pic:pic xmlns:pic="http://schemas.openxmlformats.org/drawingml/2006/picture">
+                  <pic:nvPicPr>
+                    <pic:cNvPr id="1" name=""/>
+                    <pic:cNvPicPr/>
+                  </pic:nvPicPr>
+                  <pic:blipFill>
+                    <a:blip r:embed="rId27"/>
+                    <a:stretch>
+                      <a:fillRect/>
+                    </a:stretch>
+                  </pic:blipFill>
+                  <pic:spPr>
+                    <a:xfrm>
+                      <a:off x="0" y="0"/>
+                      <a:ext cx="5731510" cy="1311910"/>
+                    </a:xfrm>
+                    <a:prstGeom prst="rect">
+                      <a:avLst/>
+                    </a:prstGeom>
+                  </pic:spPr>
+                </pic:pic>
+              </a:graphicData>
+            </a:graphic>
+          </wp:inline>
+        </w:drawing>
+      </w:r>
+    </w:p>
+    <w:p>
+      <w:pPr>
+        <w:jc w:val="both"/>
+      </w:pPr>
+      <w:r>
+        <w:t xml:space="preserve">Although the build errors </w:t>
+      </w:r>
+      <w:r>
+        <w:t>were resolved, a new problem can be seen. In the Maven build in the command prompt, no tests were run. The same behaviour can be observed in Jenkins:</w:t>
+      </w:r>
+    </w:p>
+    <w:p>
+      <w:pPr>
+        <w:jc w:val="both"/>
+      </w:pPr>
+      <w:r>
+        <w:rPr>
+          <w:noProof/>
+        </w:rPr>
+        <w:drawing>
+          <wp:inline distT="0" distB="0" distL="0" distR="0" wp14:anchorId="5EBD0A40" wp14:editId="40D1998A">
+            <wp:extent cx="5731510" cy="1922145"/>
+            <wp:effectExtent l="0" t="0" r="2540" b="1905"/>
+            <wp:docPr id="23" name="Picture 23"/>
+            <wp:cNvGraphicFramePr>
+              <a:graphicFrameLocks xmlns:a="http://schemas.openxmlformats.org/drawingml/2006/main" noChangeAspect="1"/>
+            </wp:cNvGraphicFramePr>
+            <a:graphic xmlns:a="http://schemas.openxmlformats.org/drawingml/2006/main">
+              <a:graphicData uri="http://schemas.openxmlformats.org/drawingml/2006/picture">
+                <pic:pic xmlns:pic="http://schemas.openxmlformats.org/drawingml/2006/picture">
+                  <pic:nvPicPr>
+                    <pic:cNvPr id="1" name=""/>
+                    <pic:cNvPicPr/>
+                  </pic:nvPicPr>
+                  <pic:blipFill>
+                    <a:blip r:embed="rId28"/>
+                    <a:stretch>
+                      <a:fillRect/>
+                    </a:stretch>
+                  </pic:blipFill>
+                  <pic:spPr>
+                    <a:xfrm>
+                      <a:off x="0" y="0"/>
+                      <a:ext cx="5731510" cy="1922145"/>
+                    </a:xfrm>
+                    <a:prstGeom prst="rect">
+                      <a:avLst/>
+                    </a:prstGeom>
+                  </pic:spPr>
+                </pic:pic>
+              </a:graphicData>
+            </a:graphic>
+          </wp:inline>
+        </w:drawing>
+      </w:r>
+    </w:p>
+    <w:p>
+      <w:pPr>
+        <w:jc w:val="both"/>
+      </w:pPr>
+    </w:p>
+    <w:p>
+      <w:pPr>
+        <w:jc w:val="both"/>
+      </w:pPr>
+    </w:p>
+    <w:p>
+      <w:pPr>
+        <w:jc w:val="both"/>
+      </w:pPr>
+      <w:r>
+        <w:lastRenderedPageBreak/>
+        <w:t xml:space="preserve">At this stage, it becomes apparent that the problem has become too complex, and our approach to resolve it not effective. Therefore, all addons in the pom.xml are deleted leaving only the JUnit dependency version 4.12. As well as our test </w:t>
+      </w:r>
+      <w:r>
+        <w:t>case</w:t>
+      </w:r>
+      <w:r>
+        <w:t>,</w:t>
+      </w:r>
+      <w:r>
+        <w:t xml:space="preserve"> contents were backed-up and the </w:t>
+      </w:r>
+      <w:proofErr w:type="spellStart"/>
+      <w:r>
+        <w:t>ValidationTest</w:t>
+      </w:r>
+      <w:proofErr w:type="spellEnd"/>
+      <w:r>
+        <w:t xml:space="preserve"> file</w:t>
+      </w:r>
+      <w:r>
+        <w:t xml:space="preserve"> deleted.</w:t>
+      </w:r>
+    </w:p>
+    <w:p>
+      <w:pPr>
+        <w:jc w:val="both"/>
+      </w:pPr>
+      <w:r>
+        <w:rPr>
+          <w:noProof/>
+        </w:rPr>
+        <w:drawing>
+          <wp:inline distT="0" distB="0" distL="0" distR="0" wp14:anchorId="3FAB8FA6" wp14:editId="044A4F14">
+            <wp:extent cx="5731510" cy="2647950"/>
+            <wp:effectExtent l="0" t="0" r="2540" b="0"/>
+            <wp:docPr id="24" name="Picture 24"/>
+            <wp:cNvGraphicFramePr>
+              <a:graphicFrameLocks xmlns:a="http://schemas.openxmlformats.org/drawingml/2006/main" noChangeAspect="1"/>
+            </wp:cNvGraphicFramePr>
+            <a:graphic xmlns:a="http://schemas.openxmlformats.org/drawingml/2006/main">
+              <a:graphicData uri="http://schemas.openxmlformats.org/drawingml/2006/picture">
+                <pic:pic xmlns:pic="http://schemas.openxmlformats.org/drawingml/2006/picture">
+                  <pic:nvPicPr>
+                    <pic:cNvPr id="1" name=""/>
+                    <pic:cNvPicPr/>
+                  </pic:nvPicPr>
+                  <pic:blipFill>
+                    <a:blip r:embed="rId29"/>
+                    <a:stretch>
+                      <a:fillRect/>
+                    </a:stretch>
+                  </pic:blipFill>
+                  <pic:spPr>
+                    <a:xfrm>
+                      <a:off x="0" y="0"/>
+                      <a:ext cx="5731510" cy="2647950"/>
+                    </a:xfrm>
+                    <a:prstGeom prst="rect">
+                      <a:avLst/>
+                    </a:prstGeom>
+                  </pic:spPr>
+                </pic:pic>
+              </a:graphicData>
+            </a:graphic>
+          </wp:inline>
+        </w:drawing>
+      </w:r>
+    </w:p>
+    <w:p>
+      <w:pPr>
+        <w:jc w:val="both"/>
+      </w:pPr>
+    </w:p>
+    <w:p>
+      <w:pPr>
+        <w:pBdr>
+          <w:bottom w:val="single" w:sz="12" w:space="1" w:color="auto"/>
+        </w:pBdr>
+        <w:jc w:val="both"/>
+      </w:pPr>
+    </w:p>
+    <w:p>
+      <w:pPr>
+        <w:pStyle w:val="Heading4"/>
+        <w:spacing w:line="276" w:lineRule="auto"/>
+      </w:pPr>
+      <w:r>
+        <w:t xml:space="preserve">Resolving Maven and Tomcat Jenkins </w:t>
+      </w:r>
+      <w:r>
+        <w:t>Problem</w:t>
+      </w:r>
+    </w:p>
+    <w:p>
+      <w:pPr>
+        <w:jc w:val="both"/>
+      </w:pPr>
+      <w:r>
+        <w:t xml:space="preserve">After deleting our test case, a new </w:t>
+      </w:r>
+      <w:r>
+        <w:rPr>
+          <w:i/>
+        </w:rPr>
+        <w:t>Class</w:t>
+      </w:r>
+      <w:r>
+        <w:t xml:space="preserve"> is created under ‘</w:t>
+      </w:r>
+      <w:proofErr w:type="spellStart"/>
+      <w:r>
+        <w:t>src</w:t>
+      </w:r>
+      <w:proofErr w:type="spellEnd"/>
+      <w:r>
+        <w:t xml:space="preserve">/test/java’. A new test method created from scratch, including the </w:t>
+      </w:r>
+      <w:proofErr w:type="spellStart"/>
+      <w:r>
+        <w:t>setUp</w:t>
+      </w:r>
+      <w:proofErr w:type="spellEnd"/>
+      <w:r>
+        <w:t xml:space="preserve"> and </w:t>
+      </w:r>
+      <w:proofErr w:type="spellStart"/>
+      <w:r>
+        <w:t>tearDown</w:t>
+      </w:r>
+      <w:proofErr w:type="spellEnd"/>
+      <w:r>
+        <w:t xml:space="preserve"> methods. At this point the JUnit imports are performed in Eclipse and the backed-up contents of our deleted test case copied into the new file.</w:t>
+      </w:r>
+    </w:p>
+    <w:p>
+      <w:pPr>
+        <w:jc w:val="both"/>
+      </w:pPr>
+      <w:r>
+        <w:rPr>
+          <w:noProof/>
+        </w:rPr>
+        <w:drawing>
+          <wp:inline distT="0" distB="0" distL="0" distR="0" wp14:anchorId="451E4D1A" wp14:editId="39A39C38">
+            <wp:extent cx="5731510" cy="3690620"/>
+            <wp:effectExtent l="0" t="0" r="2540" b="5080"/>
+            <wp:docPr id="25" name="Picture 25"/>
+            <wp:cNvGraphicFramePr>
+              <a:graphicFrameLocks xmlns:a="http://schemas.openxmlformats.org/drawingml/2006/main" noChangeAspect="1"/>
+            </wp:cNvGraphicFramePr>
+            <a:graphic xmlns:a="http://schemas.openxmlformats.org/drawingml/2006/main">
+              <a:graphicData uri="http://schemas.openxmlformats.org/drawingml/2006/picture">
+                <pic:pic xmlns:pic="http://schemas.openxmlformats.org/drawingml/2006/picture">
+                  <pic:nvPicPr>
+                    <pic:cNvPr id="1" name=""/>
+                    <pic:cNvPicPr/>
+                  </pic:nvPicPr>
+                  <pic:blipFill>
+                    <a:blip r:embed="rId30"/>
+                    <a:stretch>
+                      <a:fillRect/>
+                    </a:stretch>
+                  </pic:blipFill>
+                  <pic:spPr>
+                    <a:xfrm>
+                      <a:off x="0" y="0"/>
+                      <a:ext cx="5731510" cy="3690620"/>
+                    </a:xfrm>
+                    <a:prstGeom prst="rect">
+                      <a:avLst/>
+                    </a:prstGeom>
+                  </pic:spPr>
+                </pic:pic>
+              </a:graphicData>
+            </a:graphic>
+          </wp:inline>
+        </w:drawing>
+      </w:r>
+    </w:p>
+    <w:p>
+      <w:pPr>
+        <w:jc w:val="both"/>
+      </w:pPr>
+      <w:r>
+        <w:lastRenderedPageBreak/>
+        <w:t>The test is run on Eclipse to ensure it works. And finally, we reopen the command prompt in our project directory typing the ‘</w:t>
+      </w:r>
+      <w:proofErr w:type="spellStart"/>
+      <w:r>
+        <w:t>mvn</w:t>
+      </w:r>
+      <w:proofErr w:type="spellEnd"/>
+      <w:r>
+        <w:t xml:space="preserve"> test’ command once more.</w:t>
+      </w:r>
+    </w:p>
+    <w:p>
+      <w:pPr>
+        <w:jc w:val="both"/>
+      </w:pPr>
+      <w:r>
+        <w:rPr>
+          <w:noProof/>
+        </w:rPr>
+        <w:drawing>
+          <wp:inline distT="0" distB="0" distL="0" distR="0" wp14:anchorId="48C079A2" wp14:editId="33F5D97F">
+            <wp:extent cx="5731510" cy="3324860"/>
+            <wp:effectExtent l="0" t="0" r="2540" b="8890"/>
+            <wp:docPr id="26" name="Picture 26"/>
+            <wp:cNvGraphicFramePr>
+              <a:graphicFrameLocks xmlns:a="http://schemas.openxmlformats.org/drawingml/2006/main" noChangeAspect="1"/>
+            </wp:cNvGraphicFramePr>
+            <a:graphic xmlns:a="http://schemas.openxmlformats.org/drawingml/2006/main">
+              <a:graphicData uri="http://schemas.openxmlformats.org/drawingml/2006/picture">
+                <pic:pic xmlns:pic="http://schemas.openxmlformats.org/drawingml/2006/picture">
+                  <pic:nvPicPr>
+                    <pic:cNvPr id="1" name=""/>
+                    <pic:cNvPicPr/>
+                  </pic:nvPicPr>
+                  <pic:blipFill>
+                    <a:blip r:embed="rId31"/>
+                    <a:stretch>
+                      <a:fillRect/>
+                    </a:stretch>
+                  </pic:blipFill>
+                  <pic:spPr>
+                    <a:xfrm>
+                      <a:off x="0" y="0"/>
+                      <a:ext cx="5731510" cy="3324860"/>
+                    </a:xfrm>
+                    <a:prstGeom prst="rect">
+                      <a:avLst/>
+                    </a:prstGeom>
+                  </pic:spPr>
+                </pic:pic>
+              </a:graphicData>
+            </a:graphic>
+          </wp:inline>
+        </w:drawing>
+      </w:r>
+    </w:p>
+    <w:p>
+      <w:pPr>
+        <w:jc w:val="both"/>
+      </w:pPr>
+      <w:r>
+        <w:t xml:space="preserve">Fully functional this time. </w:t>
+      </w:r>
+      <w:proofErr w:type="gramStart"/>
+      <w:r>
+        <w:t>And</w:t>
+      </w:r>
+      <w:r>
+        <w:t xml:space="preserve"> also</w:t>
+      </w:r>
+      <w:proofErr w:type="gramEnd"/>
+      <w:r>
+        <w:t>,</w:t>
+      </w:r>
+      <w:r>
+        <w:t xml:space="preserve"> </w:t>
+      </w:r>
+      <w:r>
+        <w:t>i</w:t>
+      </w:r>
+      <w:r>
+        <w:t>n Jenkins:</w:t>
+      </w:r>
+    </w:p>
+    <w:p>
+      <w:pPr>
+        <w:pBdr>
+          <w:bottom w:val="single" w:sz="12" w:space="1" w:color="auto"/>
+        </w:pBdr>
+        <w:jc w:val="both"/>
+      </w:pPr>
+      <w:r>
+        <w:rPr>
+          <w:noProof/>
+        </w:rPr>
+        <w:drawing>
+          <wp:inline distT="0" distB="0" distL="0" distR="0" wp14:anchorId="54FB39E3" wp14:editId="23EF8742">
+            <wp:extent cx="5731510" cy="2308225"/>
+            <wp:effectExtent l="0" t="0" r="2540" b="0"/>
+            <wp:docPr id="27" name="Picture 27"/>
+            <wp:cNvGraphicFramePr>
+              <a:graphicFrameLocks xmlns:a="http://schemas.openxmlformats.org/drawingml/2006/main" noChangeAspect="1"/>
+            </wp:cNvGraphicFramePr>
+            <a:graphic xmlns:a="http://schemas.openxmlformats.org/drawingml/2006/main">
+              <a:graphicData uri="http://schemas.openxmlformats.org/drawingml/2006/picture">
+                <pic:pic xmlns:pic="http://schemas.openxmlformats.org/drawingml/2006/picture">
+                  <pic:nvPicPr>
+                    <pic:cNvPr id="1" name=""/>
+                    <pic:cNvPicPr/>
+                  </pic:nvPicPr>
+                  <pic:blipFill>
+                    <a:blip r:embed="rId32"/>
+                    <a:stretch>
+                      <a:fillRect/>
+                    </a:stretch>
+                  </pic:blipFill>
+                  <pic:spPr>
+                    <a:xfrm>
+                      <a:off x="0" y="0"/>
+                      <a:ext cx="5731510" cy="2308225"/>
+                    </a:xfrm>
+                    <a:prstGeom prst="rect">
+                      <a:avLst/>
+                    </a:prstGeom>
+                  </pic:spPr>
+                </pic:pic>
+              </a:graphicData>
+            </a:graphic>
+          </wp:inline>
+        </w:drawing>
+      </w:r>
+    </w:p>
+    <w:p>
+      <w:pPr>
+        <w:pBdr>
+          <w:bottom w:val="single" w:sz="12" w:space="1" w:color="auto"/>
+        </w:pBdr>
+        <w:jc w:val="both"/>
+      </w:pPr>
+      <w:r>
+        <w:t>A new commit and push to Git is then</w:t>
+      </w:r>
       <w:bookmarkStart w:id="0" w:name="_GoBack"/>
       <w:bookmarkEnd w:id="0"/>
+      <w:r>
+        <w:t xml:space="preserve"> performed.</w:t>
+      </w:r>
+    </w:p>
+    <w:p>
+      <w:pPr>
+        <w:jc w:val="both"/>
+      </w:pPr>
+    </w:p>
+    <w:p>
+      <w:pPr>
+        <w:jc w:val="both"/>
+      </w:pPr>
+    </w:p>
+    <w:p>
+      <w:pPr>
+        <w:jc w:val="both"/>
+      </w:pPr>
     </w:p>
     <w:p>
       <w:pPr>
         <w:pStyle w:val="Heading1"/>
       </w:pPr>
       <w:r>
-        <w:lastRenderedPageBreak/>
         <w:t>Appendix A – GitHub</w:t>
       </w:r>
     </w:p>
@@ -2382,7 +3336,7 @@
         </w:rPr>
         <w:t xml:space="preserve">can be found </w:t>
       </w:r>
-      <w:hyperlink r:id="rId20" w:history="1">
+      <w:hyperlink r:id="rId33" w:history="1">
         <w:r>
           <w:rPr>
             <w:rStyle w:val="Hyperlink"/>
@@ -2407,6 +3361,7 @@
         <w:pStyle w:val="Heading2"/>
       </w:pPr>
       <w:r>
+        <w:lastRenderedPageBreak/>
         <w:t xml:space="preserve">Source Code </w:t>
       </w:r>
     </w:p>
@@ -2459,7 +3414,7 @@
         </w:rPr>
         <w:t xml:space="preserve"> GitHub </w:t>
       </w:r>
-      <w:hyperlink r:id="rId21" w:history="1">
+      <w:hyperlink r:id="rId34" w:history="1">
         <w:r>
           <w:rPr>
             <w:rStyle w:val="Hyperlink"/>
@@ -2501,7 +3456,7 @@
       <w:r>
         <w:t xml:space="preserve">[1] </w:t>
       </w:r>
-      <w:hyperlink r:id="rId22" w:history="1">
+      <w:hyperlink r:id="rId35" w:history="1">
         <w:r>
           <w:rPr>
             <w:rStyle w:val="Hyperlink"/>
@@ -2526,7 +3481,7 @@
       <w:r>
         <w:t>[2]</w:t>
       </w:r>
-      <w:hyperlink r:id="rId23" w:history="1">
+      <w:hyperlink r:id="rId36" w:history="1">
         <w:r>
           <w:rPr>
             <w:rStyle w:val="Hyperlink"/>
@@ -2548,6 +3503,243 @@
     </w:sectPr>
   </w:body>
 </w:document>
+</file>
+
+<file path=word/numbering.xml><?xml version="1.0" encoding="utf-8"?>
+<w:numbering xmlns:wpc="http://schemas.microsoft.com/office/word/2010/wordprocessingCanvas" xmlns:cx="http://schemas.microsoft.com/office/drawing/2014/chartex" xmlns:cx1="http://schemas.microsoft.com/office/drawing/2015/9/8/chartex" xmlns:cx2="http://schemas.microsoft.com/office/drawing/2015/10/21/chartex" xmlns:cx3="http://schemas.microsoft.com/office/drawing/2016/5/9/chartex" xmlns:cx4="http://schemas.microsoft.com/office/drawing/2016/5/10/chartex" xmlns:cx5="http://schemas.microsoft.com/office/drawing/2016/5/11/chartex" xmlns:cx6="http://schemas.microsoft.com/office/drawing/2016/5/12/chartex" xmlns:cx7="http://schemas.microsoft.com/office/drawing/2016/5/13/chartex" xmlns:cx8="http://schemas.microsoft.com/office/drawing/2016/5/14/chartex" xmlns:mc="http://schemas.openxmlformats.org/markup-compatibility/2006" xmlns:aink="http://schemas.microsoft.com/office/drawing/2016/ink" xmlns:am3d="http://schemas.microsoft.com/office/drawing/2017/model3d" xmlns:o="urn:schemas-microsoft-com:office:office" xmlns:r="http://schemas.openxmlformats.org/officeDocument/2006/relationships" xmlns:m="http://schemas.openxmlformats.org/officeDocument/2006/math" xmlns:v="urn:schemas-microsoft-com:vml" xmlns:wp14="http://schemas.microsoft.com/office/word/2010/wordprocessingDrawing" xmlns:wp="http://schemas.openxmlformats.org/drawingml/2006/wordprocessingDrawing" xmlns:w10="urn:schemas-microsoft-com:office:word" xmlns:w="http://schemas.openxmlformats.org/wordprocessingml/2006/main" xmlns:w14="http://schemas.microsoft.com/office/word/2010/wordml" xmlns:w15="http://schemas.microsoft.com/office/word/2012/wordml" xmlns:w16cid="http://schemas.microsoft.com/office/word/2016/wordml/cid" xmlns:w16se="http://schemas.microsoft.com/office/word/2015/wordml/symex" xmlns:wpg="http://schemas.microsoft.com/office/word/2010/wordprocessingGroup" xmlns:wpi="http://schemas.microsoft.com/office/word/2010/wordprocessingInk" xmlns:wne="http://schemas.microsoft.com/office/word/2006/wordml" xmlns:wps="http://schemas.microsoft.com/office/word/2010/wordprocessingShape" mc:Ignorable="w14 w15 w16se w16cid wp14">
+  <w:abstractNum w:abstractNumId="0" w15:restartNumberingAfterBreak="0">
+    <w:nsid w:val="2F917F24"/>
+    <w:multiLevelType w:val="hybridMultilevel"/>
+    <w:tmpl w:val="9620DA40"/>
+    <w:lvl w:ilvl="0" w:tplc="14090001">
+      <w:start w:val="1"/>
+      <w:numFmt w:val="bullet"/>
+      <w:lvlText w:val=""/>
+      <w:lvlJc w:val="left"/>
+      <w:pPr>
+        <w:ind w:left="720" w:hanging="360"/>
+      </w:pPr>
+      <w:rPr>
+        <w:rFonts w:ascii="Symbol" w:hAnsi="Symbol" w:hint="default"/>
+      </w:rPr>
+    </w:lvl>
+    <w:lvl w:ilvl="1" w:tplc="14090003" w:tentative="1">
+      <w:start w:val="1"/>
+      <w:numFmt w:val="bullet"/>
+      <w:lvlText w:val="o"/>
+      <w:lvlJc w:val="left"/>
+      <w:pPr>
+        <w:ind w:left="1440" w:hanging="360"/>
+      </w:pPr>
+      <w:rPr>
+        <w:rFonts w:ascii="Courier New" w:hAnsi="Courier New" w:cs="Courier New" w:hint="default"/>
+      </w:rPr>
+    </w:lvl>
+    <w:lvl w:ilvl="2" w:tplc="14090005" w:tentative="1">
+      <w:start w:val="1"/>
+      <w:numFmt w:val="bullet"/>
+      <w:lvlText w:val=""/>
+      <w:lvlJc w:val="left"/>
+      <w:pPr>
+        <w:ind w:left="2160" w:hanging="360"/>
+      </w:pPr>
+      <w:rPr>
+        <w:rFonts w:ascii="Wingdings" w:hAnsi="Wingdings" w:hint="default"/>
+      </w:rPr>
+    </w:lvl>
+    <w:lvl w:ilvl="3" w:tplc="14090001" w:tentative="1">
+      <w:start w:val="1"/>
+      <w:numFmt w:val="bullet"/>
+      <w:lvlText w:val=""/>
+      <w:lvlJc w:val="left"/>
+      <w:pPr>
+        <w:ind w:left="2880" w:hanging="360"/>
+      </w:pPr>
+      <w:rPr>
+        <w:rFonts w:ascii="Symbol" w:hAnsi="Symbol" w:hint="default"/>
+      </w:rPr>
+    </w:lvl>
+    <w:lvl w:ilvl="4" w:tplc="14090003" w:tentative="1">
+      <w:start w:val="1"/>
+      <w:numFmt w:val="bullet"/>
+      <w:lvlText w:val="o"/>
+      <w:lvlJc w:val="left"/>
+      <w:pPr>
+        <w:ind w:left="3600" w:hanging="360"/>
+      </w:pPr>
+      <w:rPr>
+        <w:rFonts w:ascii="Courier New" w:hAnsi="Courier New" w:cs="Courier New" w:hint="default"/>
+      </w:rPr>
+    </w:lvl>
+    <w:lvl w:ilvl="5" w:tplc="14090005" w:tentative="1">
+      <w:start w:val="1"/>
+      <w:numFmt w:val="bullet"/>
+      <w:lvlText w:val=""/>
+      <w:lvlJc w:val="left"/>
+      <w:pPr>
+        <w:ind w:left="4320" w:hanging="360"/>
+      </w:pPr>
+      <w:rPr>
+        <w:rFonts w:ascii="Wingdings" w:hAnsi="Wingdings" w:hint="default"/>
+      </w:rPr>
+    </w:lvl>
+    <w:lvl w:ilvl="6" w:tplc="14090001" w:tentative="1">
+      <w:start w:val="1"/>
+      <w:numFmt w:val="bullet"/>
+      <w:lvlText w:val=""/>
+      <w:lvlJc w:val="left"/>
+      <w:pPr>
+        <w:ind w:left="5040" w:hanging="360"/>
+      </w:pPr>
+      <w:rPr>
+        <w:rFonts w:ascii="Symbol" w:hAnsi="Symbol" w:hint="default"/>
+      </w:rPr>
+    </w:lvl>
+    <w:lvl w:ilvl="7" w:tplc="14090003" w:tentative="1">
+      <w:start w:val="1"/>
+      <w:numFmt w:val="bullet"/>
+      <w:lvlText w:val="o"/>
+      <w:lvlJc w:val="left"/>
+      <w:pPr>
+        <w:ind w:left="5760" w:hanging="360"/>
+      </w:pPr>
+      <w:rPr>
+        <w:rFonts w:ascii="Courier New" w:hAnsi="Courier New" w:cs="Courier New" w:hint="default"/>
+      </w:rPr>
+    </w:lvl>
+    <w:lvl w:ilvl="8" w:tplc="14090005" w:tentative="1">
+      <w:start w:val="1"/>
+      <w:numFmt w:val="bullet"/>
+      <w:lvlText w:val=""/>
+      <w:lvlJc w:val="left"/>
+      <w:pPr>
+        <w:ind w:left="6480" w:hanging="360"/>
+      </w:pPr>
+      <w:rPr>
+        <w:rFonts w:ascii="Wingdings" w:hAnsi="Wingdings" w:hint="default"/>
+      </w:rPr>
+    </w:lvl>
+  </w:abstractNum>
+  <w:abstractNum w:abstractNumId="1" w15:restartNumberingAfterBreak="0">
+    <w:nsid w:val="63696C4D"/>
+    <w:multiLevelType w:val="hybridMultilevel"/>
+    <w:tmpl w:val="292869FC"/>
+    <w:lvl w:ilvl="0" w:tplc="14090001">
+      <w:start w:val="1"/>
+      <w:numFmt w:val="bullet"/>
+      <w:lvlText w:val=""/>
+      <w:lvlJc w:val="left"/>
+      <w:pPr>
+        <w:ind w:left="720" w:hanging="360"/>
+      </w:pPr>
+      <w:rPr>
+        <w:rFonts w:ascii="Symbol" w:hAnsi="Symbol" w:hint="default"/>
+      </w:rPr>
+    </w:lvl>
+    <w:lvl w:ilvl="1" w:tplc="14090003" w:tentative="1">
+      <w:start w:val="1"/>
+      <w:numFmt w:val="bullet"/>
+      <w:lvlText w:val="o"/>
+      <w:lvlJc w:val="left"/>
+      <w:pPr>
+        <w:ind w:left="1440" w:hanging="360"/>
+      </w:pPr>
+      <w:rPr>
+        <w:rFonts w:ascii="Courier New" w:hAnsi="Courier New" w:cs="Courier New" w:hint="default"/>
+      </w:rPr>
+    </w:lvl>
+    <w:lvl w:ilvl="2" w:tplc="14090005" w:tentative="1">
+      <w:start w:val="1"/>
+      <w:numFmt w:val="bullet"/>
+      <w:lvlText w:val=""/>
+      <w:lvlJc w:val="left"/>
+      <w:pPr>
+        <w:ind w:left="2160" w:hanging="360"/>
+      </w:pPr>
+      <w:rPr>
+        <w:rFonts w:ascii="Wingdings" w:hAnsi="Wingdings" w:hint="default"/>
+      </w:rPr>
+    </w:lvl>
+    <w:lvl w:ilvl="3" w:tplc="14090001" w:tentative="1">
+      <w:start w:val="1"/>
+      <w:numFmt w:val="bullet"/>
+      <w:lvlText w:val=""/>
+      <w:lvlJc w:val="left"/>
+      <w:pPr>
+        <w:ind w:left="2880" w:hanging="360"/>
+      </w:pPr>
+      <w:rPr>
+        <w:rFonts w:ascii="Symbol" w:hAnsi="Symbol" w:hint="default"/>
+      </w:rPr>
+    </w:lvl>
+    <w:lvl w:ilvl="4" w:tplc="14090003" w:tentative="1">
+      <w:start w:val="1"/>
+      <w:numFmt w:val="bullet"/>
+      <w:lvlText w:val="o"/>
+      <w:lvlJc w:val="left"/>
+      <w:pPr>
+        <w:ind w:left="3600" w:hanging="360"/>
+      </w:pPr>
+      <w:rPr>
+        <w:rFonts w:ascii="Courier New" w:hAnsi="Courier New" w:cs="Courier New" w:hint="default"/>
+      </w:rPr>
+    </w:lvl>
+    <w:lvl w:ilvl="5" w:tplc="14090005" w:tentative="1">
+      <w:start w:val="1"/>
+      <w:numFmt w:val="bullet"/>
+      <w:lvlText w:val=""/>
+      <w:lvlJc w:val="left"/>
+      <w:pPr>
+        <w:ind w:left="4320" w:hanging="360"/>
+      </w:pPr>
+      <w:rPr>
+        <w:rFonts w:ascii="Wingdings" w:hAnsi="Wingdings" w:hint="default"/>
+      </w:rPr>
+    </w:lvl>
+    <w:lvl w:ilvl="6" w:tplc="14090001" w:tentative="1">
+      <w:start w:val="1"/>
+      <w:numFmt w:val="bullet"/>
+      <w:lvlText w:val=""/>
+      <w:lvlJc w:val="left"/>
+      <w:pPr>
+        <w:ind w:left="5040" w:hanging="360"/>
+      </w:pPr>
+      <w:rPr>
+        <w:rFonts w:ascii="Symbol" w:hAnsi="Symbol" w:hint="default"/>
+      </w:rPr>
+    </w:lvl>
+    <w:lvl w:ilvl="7" w:tplc="14090003" w:tentative="1">
+      <w:start w:val="1"/>
+      <w:numFmt w:val="bullet"/>
+      <w:lvlText w:val="o"/>
+      <w:lvlJc w:val="left"/>
+      <w:pPr>
+        <w:ind w:left="5760" w:hanging="360"/>
+      </w:pPr>
+      <w:rPr>
+        <w:rFonts w:ascii="Courier New" w:hAnsi="Courier New" w:cs="Courier New" w:hint="default"/>
+      </w:rPr>
+    </w:lvl>
+    <w:lvl w:ilvl="8" w:tplc="14090005" w:tentative="1">
+      <w:start w:val="1"/>
+      <w:numFmt w:val="bullet"/>
+      <w:lvlText w:val=""/>
+      <w:lvlJc w:val="left"/>
+      <w:pPr>
+        <w:ind w:left="6480" w:hanging="360"/>
+      </w:pPr>
+      <w:rPr>
+        <w:rFonts w:ascii="Wingdings" w:hAnsi="Wingdings" w:hint="default"/>
+      </w:rPr>
+    </w:lvl>
+  </w:abstractNum>
+  <w:num w:numId="1">
+    <w:abstractNumId w:val="0"/>
+  </w:num>
+  <w:num w:numId="2">
+    <w:abstractNumId w:val="1"/>
+  </w:num>
+</w:numbering>
 </file>
 
 <file path=word/styles.xml><?xml version="1.0" encoding="utf-8"?>
@@ -3001,7 +4193,6 @@
     <w:next w:val="Normal"/>
     <w:link w:val="Heading3Char"/>
     <w:uiPriority w:val="9"/>
-    <w:semiHidden/>
     <w:unhideWhenUsed/>
     <w:qFormat/>
     <w:rsid w:val="00C20BEC"/>
@@ -3024,7 +4215,6 @@
     <w:next w:val="Normal"/>
     <w:link w:val="Heading4Char"/>
     <w:uiPriority w:val="9"/>
-    <w:semiHidden/>
     <w:unhideWhenUsed/>
     <w:qFormat/>
     <w:rsid w:val="00C20BEC"/>
@@ -3222,7 +4412,6 @@
     <w:basedOn w:val="DefaultParagraphFont"/>
     <w:link w:val="Heading3"/>
     <w:uiPriority w:val="9"/>
-    <w:semiHidden/>
     <w:rsid w:val="00C20BEC"/>
     <w:rPr>
       <w:rFonts w:asciiTheme="majorHAnsi" w:eastAsiaTheme="majorEastAsia" w:hAnsiTheme="majorHAnsi" w:cstheme="majorBidi"/>
@@ -3236,7 +4425,6 @@
     <w:basedOn w:val="DefaultParagraphFont"/>
     <w:link w:val="Heading4"/>
     <w:uiPriority w:val="9"/>
-    <w:semiHidden/>
     <w:rsid w:val="00C20BEC"/>
     <w:rPr>
       <w:rFonts w:asciiTheme="majorHAnsi" w:eastAsiaTheme="majorEastAsia" w:hAnsiTheme="majorHAnsi" w:cstheme="majorBidi"/>
@@ -3663,6 +4851,17 @@
       </w:tblBorders>
     </w:tblPr>
   </w:style>
+  <w:style w:type="paragraph" w:styleId="ListParagraph">
+    <w:name w:val="List Paragraph"/>
+    <w:basedOn w:val="Normal"/>
+    <w:uiPriority w:val="34"/>
+    <w:qFormat/>
+    <w:rsid w:val="0023609D"/>
+    <w:pPr>
+      <w:ind w:left="720"/>
+      <w:contextualSpacing/>
+    </w:pPr>
+  </w:style>
 </w:styles>
 </file>
 
@@ -3831,6 +5030,34 @@
 
 <file path=word/glossary/fontTable.xml><?xml version="1.0" encoding="utf-8"?>
 <w:fonts xmlns:mc="http://schemas.openxmlformats.org/markup-compatibility/2006" xmlns:r="http://schemas.openxmlformats.org/officeDocument/2006/relationships" xmlns:w="http://schemas.openxmlformats.org/wordprocessingml/2006/main" xmlns:w14="http://schemas.microsoft.com/office/word/2010/wordml" xmlns:w15="http://schemas.microsoft.com/office/word/2012/wordml" xmlns:w16cid="http://schemas.microsoft.com/office/word/2016/wordml/cid" xmlns:w16se="http://schemas.microsoft.com/office/word/2015/wordml/symex" mc:Ignorable="w14 w15 w16se w16cid">
+  <w:font w:name="Symbol">
+    <w:panose1 w:val="05050102010706020507"/>
+    <w:charset w:val="02"/>
+    <w:family w:val="roman"/>
+    <w:pitch w:val="variable"/>
+    <w:sig w:usb0="00000000" w:usb1="10000000" w:usb2="00000000" w:usb3="00000000" w:csb0="80000000" w:csb1="00000000"/>
+  </w:font>
+  <w:font w:name="Times New Roman">
+    <w:panose1 w:val="02020603050405020304"/>
+    <w:charset w:val="00"/>
+    <w:family w:val="roman"/>
+    <w:pitch w:val="variable"/>
+    <w:sig w:usb0="E0002EFF" w:usb1="C000785B" w:usb2="00000009" w:usb3="00000000" w:csb0="000001FF" w:csb1="00000000"/>
+  </w:font>
+  <w:font w:name="Courier New">
+    <w:panose1 w:val="02070309020205020404"/>
+    <w:charset w:val="00"/>
+    <w:family w:val="modern"/>
+    <w:pitch w:val="fixed"/>
+    <w:sig w:usb0="E0002EFF" w:usb1="C0007843" w:usb2="00000009" w:usb3="00000000" w:csb0="000001FF" w:csb1="00000000"/>
+  </w:font>
+  <w:font w:name="Wingdings">
+    <w:panose1 w:val="05000000000000000000"/>
+    <w:charset w:val="02"/>
+    <w:family w:val="auto"/>
+    <w:pitch w:val="variable"/>
+    <w:sig w:usb0="00000000" w:usb1="10000000" w:usb2="00000000" w:usb3="00000000" w:csb0="80000000" w:csb1="00000000"/>
+  </w:font>
   <w:font w:name="Calibri">
     <w:panose1 w:val="020F0502020204030204"/>
     <w:charset w:val="00"/>
@@ -3845,13 +5072,6 @@
     <w:family w:val="auto"/>
     <w:pitch w:val="variable"/>
     <w:sig w:usb0="A00002BF" w:usb1="38CF7CFA" w:usb2="00000016" w:usb3="00000000" w:csb0="0004000F" w:csb1="00000000"/>
-  </w:font>
-  <w:font w:name="Times New Roman">
-    <w:panose1 w:val="02020603050405020304"/>
-    <w:charset w:val="00"/>
-    <w:family w:val="roman"/>
-    <w:pitch w:val="variable"/>
-    <w:sig w:usb0="E0002EFF" w:usb1="C000785B" w:usb2="00000009" w:usb3="00000000" w:csb0="000001FF" w:csb1="00000000"/>
   </w:font>
   <w:font w:name="Calibri Light">
     <w:panose1 w:val="020F0302020204030204"/>
@@ -3869,7 +5089,6 @@
     <w:sig w:usb0="A00002BF" w:usb1="38CF7CFA" w:usb2="00000016" w:usb3="00000000" w:csb0="0004000F" w:csb1="00000000"/>
   </w:font>
   <w:font w:name="Consolas">
-    <w:altName w:val="Consolas"/>
     <w:panose1 w:val="020B0609020204030204"/>
     <w:charset w:val="00"/>
     <w:family w:val="modern"/>
@@ -3900,6 +5119,7 @@
     <w:rsid w:val="001B451C"/>
     <w:rsid w:val="001D746D"/>
     <w:rsid w:val="00946537"/>
+    <w:rsid w:val="00AE3AE2"/>
     <w:rsid w:val="00F77B47"/>
     <w:rsid w:val="00FE15E1"/>
   </w:rsids>
@@ -4698,7 +5918,7 @@
 </file>
 
 <file path=customXml/itemProps2.xml><?xml version="1.0" encoding="utf-8"?>
-<ds:datastoreItem xmlns:ds="http://schemas.openxmlformats.org/officeDocument/2006/customXml" ds:itemID="{027D690F-7609-4D09-93A5-F1A6D3B6360F}">
+<ds:datastoreItem xmlns:ds="http://schemas.openxmlformats.org/officeDocument/2006/customXml" ds:itemID="{996580A3-46CB-4ABE-A116-4E2768131A4C}">
   <ds:schemaRefs>
     <ds:schemaRef ds:uri="http://schemas.openxmlformats.org/officeDocument/2006/bibliography"/>
   </ds:schemaRefs>

</xml_diff>

<commit_message>
Validation integrated to Servlet class. Servlet mock tests for success and error created.
</commit_message>
<xml_diff>
--- a/DOCS/AS03.docx
+++ b/DOCS/AS03.docx
@@ -10,6 +10,7 @@
           <w:docPartUnique/>
         </w:docPartObj>
       </w:sdtPr>
+      <w:sdtEndPr/>
       <w:sdtContent>
         <w:p/>
         <w:tbl>
@@ -43,6 +44,7 @@
                 <w:dataBinding w:prefixMappings="xmlns:ns0='http://schemas.openxmlformats.org/officeDocument/2006/extended-properties'" w:xpath="/ns0:Properties[1]/ns0:Company[1]" w:storeItemID="{6668398D-A668-4E3E-A5EB-62B293D839F1}"/>
                 <w:text/>
               </w:sdtPr>
+              <w:sdtEndPr/>
               <w:sdtContent>
                 <w:tc>
                   <w:tcPr>
@@ -93,6 +95,7 @@
                   <w:dataBinding w:prefixMappings="xmlns:ns0='http://schemas.openxmlformats.org/package/2006/metadata/core-properties' xmlns:ns1='http://purl.org/dc/elements/1.1/'" w:xpath="/ns0:coreProperties[1]/ns1:title[1]" w:storeItemID="{6C3C8BC8-F283-45AE-878A-BAB7291924A1}"/>
                   <w:text/>
                 </w:sdtPr>
+                <w:sdtEndPr/>
                 <w:sdtContent>
                   <w:p>
                     <w:pPr>
@@ -132,6 +135,7 @@
                 <w:dataBinding w:prefixMappings="xmlns:ns0='http://schemas.openxmlformats.org/package/2006/metadata/core-properties' xmlns:ns1='http://purl.org/dc/elements/1.1/'" w:xpath="/ns0:coreProperties[1]/ns1:subject[1]" w:storeItemID="{6C3C8BC8-F283-45AE-878A-BAB7291924A1}"/>
                 <w:text/>
               </w:sdtPr>
+              <w:sdtEndPr/>
               <w:sdtContent>
                 <w:tc>
                   <w:tcPr>
@@ -197,6 +201,7 @@
                   <w:dataBinding w:prefixMappings="xmlns:ns0='http://schemas.openxmlformats.org/package/2006/metadata/core-properties' xmlns:ns1='http://purl.org/dc/elements/1.1/'" w:xpath="/ns0:coreProperties[1]/ns1:creator[1]" w:storeItemID="{6C3C8BC8-F283-45AE-878A-BAB7291924A1}"/>
                   <w:text/>
                 </w:sdtPr>
+                <w:sdtEndPr/>
                 <w:sdtContent>
                   <w:p>
                     <w:pPr>
@@ -236,6 +241,7 @@
                     <w:calendar w:val="gregorian"/>
                   </w:date>
                 </w:sdtPr>
+                <w:sdtEndPr/>
                 <w:sdtContent>
                   <w:p>
                     <w:pPr>
@@ -387,7 +393,7 @@
                     <pic:cNvPicPr/>
                   </pic:nvPicPr>
                   <pic:blipFill>
-                    <a:blip r:embed="rId7"/>
+                    <a:blip r:embed="rId9"/>
                     <a:stretch>
                       <a:fillRect/>
                     </a:stretch>
@@ -500,194 +506,6 @@
             <wp:extent cx="5731510" cy="2661285"/>
             <wp:effectExtent l="0" t="0" r="2540" b="5715"/>
             <wp:docPr id="4" name="Picture 4"/>
-            <wp:cNvGraphicFramePr>
-              <a:graphicFrameLocks xmlns:a="http://schemas.openxmlformats.org/drawingml/2006/main" noChangeAspect="1"/>
-            </wp:cNvGraphicFramePr>
-            <a:graphic xmlns:a="http://schemas.openxmlformats.org/drawingml/2006/main">
-              <a:graphicData uri="http://schemas.openxmlformats.org/drawingml/2006/picture">
-                <pic:pic xmlns:pic="http://schemas.openxmlformats.org/drawingml/2006/picture">
-                  <pic:nvPicPr>
-                    <pic:cNvPr id="1" name=""/>
-                    <pic:cNvPicPr/>
-                  </pic:nvPicPr>
-                  <pic:blipFill>
-                    <a:blip r:embed="rId8"/>
-                    <a:stretch>
-                      <a:fillRect/>
-                    </a:stretch>
-                  </pic:blipFill>
-                  <pic:spPr>
-                    <a:xfrm>
-                      <a:off x="0" y="0"/>
-                      <a:ext cx="5731510" cy="2661285"/>
-                    </a:xfrm>
-                    <a:prstGeom prst="rect">
-                      <a:avLst/>
-                    </a:prstGeom>
-                  </pic:spPr>
-                </pic:pic>
-              </a:graphicData>
-            </a:graphic>
-          </wp:inline>
-        </w:drawing>
-      </w:r>
-    </w:p>
-    <w:p>
-      <w:pPr>
-        <w:jc w:val="both"/>
-      </w:pPr>
-      <w:r>
-        <w:lastRenderedPageBreak/>
-        <w:t xml:space="preserve">Running this test results in a </w:t>
-      </w:r>
-      <w:proofErr w:type="spellStart"/>
-      <w:r>
-        <w:t>NullPointerException</w:t>
-      </w:r>
-      <w:proofErr w:type="spellEnd"/>
-      <w:r>
-        <w:t xml:space="preserve">, given that the method called executes the method inside the interface </w:t>
-      </w:r>
-      <w:proofErr w:type="spellStart"/>
-      <w:r>
-        <w:t>IEmployee</w:t>
-      </w:r>
-      <w:proofErr w:type="spellEnd"/>
-      <w:r>
-        <w:t xml:space="preserve"> which is a skeleton code.</w:t>
-      </w:r>
-    </w:p>
-    <w:p>
-      <w:r>
-        <w:rPr>
-          <w:noProof/>
-        </w:rPr>
-        <w:drawing>
-          <wp:inline distT="0" distB="0" distL="0" distR="0" wp14:anchorId="4D15BD45" wp14:editId="560AF0D5">
-            <wp:extent cx="5731510" cy="879475"/>
-            <wp:effectExtent l="0" t="0" r="2540" b="0"/>
-            <wp:docPr id="3" name="Picture 3"/>
-            <wp:cNvGraphicFramePr>
-              <a:graphicFrameLocks xmlns:a="http://schemas.openxmlformats.org/drawingml/2006/main" noChangeAspect="1"/>
-            </wp:cNvGraphicFramePr>
-            <a:graphic xmlns:a="http://schemas.openxmlformats.org/drawingml/2006/main">
-              <a:graphicData uri="http://schemas.openxmlformats.org/drawingml/2006/picture">
-                <pic:pic xmlns:pic="http://schemas.openxmlformats.org/drawingml/2006/picture">
-                  <pic:nvPicPr>
-                    <pic:cNvPr id="1" name=""/>
-                    <pic:cNvPicPr/>
-                  </pic:nvPicPr>
-                  <pic:blipFill>
-                    <a:blip r:embed="rId9"/>
-                    <a:stretch>
-                      <a:fillRect/>
-                    </a:stretch>
-                  </pic:blipFill>
-                  <pic:spPr>
-                    <a:xfrm>
-                      <a:off x="0" y="0"/>
-                      <a:ext cx="5731510" cy="879475"/>
-                    </a:xfrm>
-                    <a:prstGeom prst="rect">
-                      <a:avLst/>
-                    </a:prstGeom>
-                  </pic:spPr>
-                </pic:pic>
-              </a:graphicData>
-            </a:graphic>
-          </wp:inline>
-        </w:drawing>
-      </w:r>
-    </w:p>
-    <w:p>
-      <w:pPr>
-        <w:pBdr>
-          <w:bottom w:val="single" w:sz="12" w:space="1" w:color="auto"/>
-        </w:pBdr>
-      </w:pPr>
-      <w:r>
-        <w:br/>
-      </w:r>
-    </w:p>
-    <w:p>
-      <w:pPr>
-        <w:pStyle w:val="Heading2"/>
-      </w:pPr>
-      <w:r>
-        <w:t>Why Mock?</w:t>
-      </w:r>
-    </w:p>
-    <w:p>
-      <w:pPr>
-        <w:jc w:val="both"/>
-      </w:pPr>
-      <w:r>
-        <w:t>“</w:t>
-      </w:r>
-      <w:r>
-        <w:t>The purpose of mocking types is to sever dependencies in order to isolate the test to a specific unit.</w:t>
-      </w:r>
-      <w:r>
-        <w:t>” [1]</w:t>
-      </w:r>
-    </w:p>
-    <w:p>
-      <w:pPr>
-        <w:jc w:val="both"/>
-      </w:pPr>
-      <w:r>
-        <w:t>An interface was selected because it gives enough a degree of abstraction that is necessary when mocking. Classes are concrete and can be tested. What an interface does</w:t>
-      </w:r>
-      <w:r>
-        <w:t xml:space="preserve"> and how it works</w:t>
-      </w:r>
-      <w:r>
-        <w:t xml:space="preserve"> is often considered beyond the know</w:t>
-      </w:r>
-      <w:r>
-        <w:t>ledge of a developer.</w:t>
-      </w:r>
-    </w:p>
-    <w:p>
-      <w:pPr>
-        <w:jc w:val="both"/>
-      </w:pPr>
-      <w:r>
-        <w:t xml:space="preserve">Likewise, parts of the system cannot be disconnected for the purposes of error fixing/patch creation in real life. Code that performs changes through a network – i.e. database and server connections – must be mocked to avoid any possibility of </w:t>
-      </w:r>
-      <w:r>
-        <w:t>corrupting data or interfering with business processes.</w:t>
-      </w:r>
-    </w:p>
-    <w:p>
-      <w:pPr>
-        <w:pBdr>
-          <w:bottom w:val="single" w:sz="12" w:space="1" w:color="auto"/>
-        </w:pBdr>
-        <w:jc w:val="both"/>
-      </w:pPr>
-      <w:r>
-        <w:t xml:space="preserve">Lastly, these connections are unit dependencies – and as stated in the first line of this section – dependencies must be severed </w:t>
-      </w:r>
-      <w:proofErr w:type="gramStart"/>
-      <w:r>
-        <w:t>in order to</w:t>
-      </w:r>
-      <w:proofErr w:type="gramEnd"/>
-      <w:r>
-        <w:t xml:space="preserve"> properly conduct a unit test.</w:t>
-      </w:r>
-    </w:p>
-    <w:p>
-      <w:r>
-        <w:rPr>
-          <w:noProof/>
-        </w:rPr>
-        <w:drawing>
-          <wp:inline distT="0" distB="0" distL="0" distR="0" wp14:anchorId="7CC60360" wp14:editId="537C7E92">
-            <wp:extent cx="5731510" cy="3690620"/>
-            <wp:effectExtent l="0" t="0" r="2540" b="5080"/>
-            <wp:docPr id="1" name="Picture 1"/>
             <wp:cNvGraphicFramePr>
               <a:graphicFrameLocks xmlns:a="http://schemas.openxmlformats.org/drawingml/2006/main" noChangeAspect="1"/>
             </wp:cNvGraphicFramePr>
@@ -707,6 +525,194 @@
                   <pic:spPr>
                     <a:xfrm>
                       <a:off x="0" y="0"/>
+                      <a:ext cx="5731510" cy="2661285"/>
+                    </a:xfrm>
+                    <a:prstGeom prst="rect">
+                      <a:avLst/>
+                    </a:prstGeom>
+                  </pic:spPr>
+                </pic:pic>
+              </a:graphicData>
+            </a:graphic>
+          </wp:inline>
+        </w:drawing>
+      </w:r>
+    </w:p>
+    <w:p>
+      <w:pPr>
+        <w:jc w:val="both"/>
+      </w:pPr>
+      <w:r>
+        <w:lastRenderedPageBreak/>
+        <w:t xml:space="preserve">Running this test results in a </w:t>
+      </w:r>
+      <w:proofErr w:type="spellStart"/>
+      <w:r>
+        <w:t>NullPointerException</w:t>
+      </w:r>
+      <w:proofErr w:type="spellEnd"/>
+      <w:r>
+        <w:t xml:space="preserve">, given that the method called executes the method inside the interface </w:t>
+      </w:r>
+      <w:proofErr w:type="spellStart"/>
+      <w:r>
+        <w:t>IEmployee</w:t>
+      </w:r>
+      <w:proofErr w:type="spellEnd"/>
+      <w:r>
+        <w:t xml:space="preserve"> which is a skeleton code.</w:t>
+      </w:r>
+    </w:p>
+    <w:p>
+      <w:r>
+        <w:rPr>
+          <w:noProof/>
+        </w:rPr>
+        <w:drawing>
+          <wp:inline distT="0" distB="0" distL="0" distR="0" wp14:anchorId="4D15BD45" wp14:editId="560AF0D5">
+            <wp:extent cx="5731510" cy="879475"/>
+            <wp:effectExtent l="0" t="0" r="2540" b="0"/>
+            <wp:docPr id="3" name="Picture 3"/>
+            <wp:cNvGraphicFramePr>
+              <a:graphicFrameLocks xmlns:a="http://schemas.openxmlformats.org/drawingml/2006/main" noChangeAspect="1"/>
+            </wp:cNvGraphicFramePr>
+            <a:graphic xmlns:a="http://schemas.openxmlformats.org/drawingml/2006/main">
+              <a:graphicData uri="http://schemas.openxmlformats.org/drawingml/2006/picture">
+                <pic:pic xmlns:pic="http://schemas.openxmlformats.org/drawingml/2006/picture">
+                  <pic:nvPicPr>
+                    <pic:cNvPr id="1" name=""/>
+                    <pic:cNvPicPr/>
+                  </pic:nvPicPr>
+                  <pic:blipFill>
+                    <a:blip r:embed="rId11"/>
+                    <a:stretch>
+                      <a:fillRect/>
+                    </a:stretch>
+                  </pic:blipFill>
+                  <pic:spPr>
+                    <a:xfrm>
+                      <a:off x="0" y="0"/>
+                      <a:ext cx="5731510" cy="879475"/>
+                    </a:xfrm>
+                    <a:prstGeom prst="rect">
+                      <a:avLst/>
+                    </a:prstGeom>
+                  </pic:spPr>
+                </pic:pic>
+              </a:graphicData>
+            </a:graphic>
+          </wp:inline>
+        </w:drawing>
+      </w:r>
+    </w:p>
+    <w:p>
+      <w:pPr>
+        <w:pBdr>
+          <w:bottom w:val="single" w:sz="12" w:space="1" w:color="auto"/>
+        </w:pBdr>
+      </w:pPr>
+      <w:r>
+        <w:br/>
+      </w:r>
+    </w:p>
+    <w:p>
+      <w:pPr>
+        <w:pStyle w:val="Heading2"/>
+      </w:pPr>
+      <w:r>
+        <w:t>Why Mock?</w:t>
+      </w:r>
+    </w:p>
+    <w:p>
+      <w:pPr>
+        <w:jc w:val="both"/>
+      </w:pPr>
+      <w:r>
+        <w:t>“</w:t>
+      </w:r>
+      <w:r>
+        <w:t>The purpose of mocking types is to sever dependencies in order to isolate the test to a specific unit.</w:t>
+      </w:r>
+      <w:r>
+        <w:t>” [1]</w:t>
+      </w:r>
+    </w:p>
+    <w:p>
+      <w:pPr>
+        <w:jc w:val="both"/>
+      </w:pPr>
+      <w:r>
+        <w:t>An interface was selected because it gives enough a degree of abstraction that is necessary when mocking. Classes are concrete and can be tested. What an interface does</w:t>
+      </w:r>
+      <w:r>
+        <w:t xml:space="preserve"> and how it works</w:t>
+      </w:r>
+      <w:r>
+        <w:t xml:space="preserve"> is often considered beyond the know</w:t>
+      </w:r>
+      <w:r>
+        <w:t>ledge of a developer.</w:t>
+      </w:r>
+    </w:p>
+    <w:p>
+      <w:pPr>
+        <w:jc w:val="both"/>
+      </w:pPr>
+      <w:r>
+        <w:t xml:space="preserve">Likewise, parts of the system cannot be disconnected for the purposes of error fixing/patch creation in real life. Code that performs changes through a network – i.e. database and server connections – must be mocked to avoid any possibility of </w:t>
+      </w:r>
+      <w:r>
+        <w:t>corrupting data or interfering with business processes.</w:t>
+      </w:r>
+    </w:p>
+    <w:p>
+      <w:pPr>
+        <w:pBdr>
+          <w:bottom w:val="single" w:sz="12" w:space="1" w:color="auto"/>
+        </w:pBdr>
+        <w:jc w:val="both"/>
+      </w:pPr>
+      <w:r>
+        <w:t xml:space="preserve">Lastly, these connections are unit dependencies – and as stated in the first line of this section – dependencies must be severed </w:t>
+      </w:r>
+      <w:proofErr w:type="gramStart"/>
+      <w:r>
+        <w:t>in order to</w:t>
+      </w:r>
+      <w:proofErr w:type="gramEnd"/>
+      <w:r>
+        <w:t xml:space="preserve"> properly conduct a unit test.</w:t>
+      </w:r>
+    </w:p>
+    <w:p>
+      <w:r>
+        <w:rPr>
+          <w:noProof/>
+        </w:rPr>
+        <w:drawing>
+          <wp:inline distT="0" distB="0" distL="0" distR="0" wp14:anchorId="7CC60360" wp14:editId="537C7E92">
+            <wp:extent cx="5731510" cy="3690620"/>
+            <wp:effectExtent l="0" t="0" r="2540" b="5080"/>
+            <wp:docPr id="1" name="Picture 1"/>
+            <wp:cNvGraphicFramePr>
+              <a:graphicFrameLocks xmlns:a="http://schemas.openxmlformats.org/drawingml/2006/main" noChangeAspect="1"/>
+            </wp:cNvGraphicFramePr>
+            <a:graphic xmlns:a="http://schemas.openxmlformats.org/drawingml/2006/main">
+              <a:graphicData uri="http://schemas.openxmlformats.org/drawingml/2006/picture">
+                <pic:pic xmlns:pic="http://schemas.openxmlformats.org/drawingml/2006/picture">
+                  <pic:nvPicPr>
+                    <pic:cNvPr id="1" name=""/>
+                    <pic:cNvPicPr/>
+                  </pic:nvPicPr>
+                  <pic:blipFill>
+                    <a:blip r:embed="rId12"/>
+                    <a:stretch>
+                      <a:fillRect/>
+                    </a:stretch>
+                  </pic:blipFill>
+                  <pic:spPr>
+                    <a:xfrm>
+                      <a:off x="0" y="0"/>
                       <a:ext cx="5731510" cy="3690620"/>
                     </a:xfrm>
                     <a:prstGeom prst="rect">
@@ -760,7 +766,7 @@
                     </pic:cNvPicPr>
                   </pic:nvPicPr>
                   <pic:blipFill>
-                    <a:blip r:embed="rId11">
+                    <a:blip r:embed="rId13">
                       <a:extLst>
                         <a:ext uri="{28A0092B-C50C-407E-A947-70E740481C1C}">
                           <a14:useLocalDpi xmlns:a14="http://schemas.microsoft.com/office/drawing/2010/main" val="0"/>
@@ -1764,7 +1770,7 @@
                     <pic:cNvPicPr/>
                   </pic:nvPicPr>
                   <pic:blipFill>
-                    <a:blip r:embed="rId12"/>
+                    <a:blip r:embed="rId14"/>
                     <a:stretch>
                       <a:fillRect/>
                     </a:stretch>
@@ -1814,159 +1820,6 @@
             <wp:extent cx="5722620" cy="1883129"/>
             <wp:effectExtent l="0" t="0" r="0" b="3175"/>
             <wp:docPr id="7" name="Picture 7"/>
-            <wp:cNvGraphicFramePr>
-              <a:graphicFrameLocks xmlns:a="http://schemas.openxmlformats.org/drawingml/2006/main" noChangeAspect="1"/>
-            </wp:cNvGraphicFramePr>
-            <a:graphic xmlns:a="http://schemas.openxmlformats.org/drawingml/2006/main">
-              <a:graphicData uri="http://schemas.openxmlformats.org/drawingml/2006/picture">
-                <pic:pic xmlns:pic="http://schemas.openxmlformats.org/drawingml/2006/picture">
-                  <pic:nvPicPr>
-                    <pic:cNvPr id="1" name=""/>
-                    <pic:cNvPicPr/>
-                  </pic:nvPicPr>
-                  <pic:blipFill>
-                    <a:blip r:embed="rId13"/>
-                    <a:stretch>
-                      <a:fillRect/>
-                    </a:stretch>
-                  </pic:blipFill>
-                  <pic:spPr>
-                    <a:xfrm>
-                      <a:off x="0" y="0"/>
-                      <a:ext cx="5767619" cy="1897937"/>
-                    </a:xfrm>
-                    <a:prstGeom prst="rect">
-                      <a:avLst/>
-                    </a:prstGeom>
-                  </pic:spPr>
-                </pic:pic>
-              </a:graphicData>
-            </a:graphic>
-          </wp:inline>
-        </w:drawing>
-      </w:r>
-    </w:p>
-    <w:p>
-      <w:pPr>
-        <w:jc w:val="both"/>
-      </w:pPr>
-      <w:r>
-        <w:rPr>
-          <w:noProof/>
-        </w:rPr>
-        <w:drawing>
-          <wp:inline distT="0" distB="0" distL="0" distR="0" wp14:anchorId="7AFE7C31" wp14:editId="60D03E0C">
-            <wp:extent cx="5731510" cy="1817370"/>
-            <wp:effectExtent l="0" t="0" r="2540" b="0"/>
-            <wp:docPr id="8" name="Picture 8"/>
-            <wp:cNvGraphicFramePr>
-              <a:graphicFrameLocks xmlns:a="http://schemas.openxmlformats.org/drawingml/2006/main" noChangeAspect="1"/>
-            </wp:cNvGraphicFramePr>
-            <a:graphic xmlns:a="http://schemas.openxmlformats.org/drawingml/2006/main">
-              <a:graphicData uri="http://schemas.openxmlformats.org/drawingml/2006/picture">
-                <pic:pic xmlns:pic="http://schemas.openxmlformats.org/drawingml/2006/picture">
-                  <pic:nvPicPr>
-                    <pic:cNvPr id="1" name=""/>
-                    <pic:cNvPicPr/>
-                  </pic:nvPicPr>
-                  <pic:blipFill>
-                    <a:blip r:embed="rId14"/>
-                    <a:stretch>
-                      <a:fillRect/>
-                    </a:stretch>
-                  </pic:blipFill>
-                  <pic:spPr>
-                    <a:xfrm>
-                      <a:off x="0" y="0"/>
-                      <a:ext cx="5731510" cy="1817370"/>
-                    </a:xfrm>
-                    <a:prstGeom prst="rect">
-                      <a:avLst/>
-                    </a:prstGeom>
-                  </pic:spPr>
-                </pic:pic>
-              </a:graphicData>
-            </a:graphic>
-          </wp:inline>
-        </w:drawing>
-      </w:r>
-    </w:p>
-    <w:p/>
-    <w:p>
-      <w:pPr>
-        <w:jc w:val="both"/>
-      </w:pPr>
-      <w:r>
-        <w:t xml:space="preserve">With those steps concluded, a servlet must be implemented to handle the </w:t>
-      </w:r>
-      <w:r>
-        <w:t>L</w:t>
-      </w:r>
-      <w:r>
-        <w:t>ogin page submits.</w:t>
-      </w:r>
-      <w:r>
-        <w:t xml:space="preserve"> During this step of the project, the </w:t>
-      </w:r>
-      <w:proofErr w:type="spellStart"/>
-      <w:r>
-        <w:t>doPost</w:t>
-      </w:r>
-      <w:proofErr w:type="spellEnd"/>
-      <w:r>
-        <w:t xml:space="preserve"> method is modified to send the user to the Error page, then modified once more to redirect to the Success page as a manual test to ensure that Tomcat, the JSPs, and the Servlet are successfully integrated. </w:t>
-      </w:r>
-      <w:r>
-        <w:rPr>
-          <w:strike/>
-        </w:rPr>
-        <w:t>Take my word for it?</w:t>
-      </w:r>
-    </w:p>
-    <w:p>
-      <w:pPr>
-        <w:jc w:val="both"/>
-      </w:pPr>
-    </w:p>
-    <w:p>
-      <w:pPr>
-        <w:pStyle w:val="Heading2"/>
-        <w:spacing w:line="276" w:lineRule="auto"/>
-      </w:pPr>
-      <w:r>
-        <w:lastRenderedPageBreak/>
-        <w:t>Test Driven Development</w:t>
-      </w:r>
-    </w:p>
-    <w:p>
-      <w:pPr>
-        <w:jc w:val="both"/>
-      </w:pPr>
-      <w:r>
-        <w:t xml:space="preserve">The initial class Validation that was created for part 2 is deleted to be rewritten following a Test-Driven approach. Next, a JUnit test case called </w:t>
-      </w:r>
-      <w:proofErr w:type="spellStart"/>
-      <w:r>
-        <w:t>ValidationTest</w:t>
-      </w:r>
-      <w:proofErr w:type="spellEnd"/>
-      <w:r>
-        <w:t xml:space="preserve"> is added for the project. Test data following the rules defined at the beginning of this section is assigned to string arrays, as well as the first test method:</w:t>
-      </w:r>
-    </w:p>
-    <w:p>
-      <w:pPr>
-        <w:jc w:val="both"/>
-      </w:pPr>
-      <w:r>
-        <w:rPr>
-          <w:noProof/>
-        </w:rPr>
-        <w:drawing>
-          <wp:inline distT="0" distB="0" distL="0" distR="0" wp14:anchorId="52C74D31" wp14:editId="63219478">
-            <wp:extent cx="5731510" cy="3806825"/>
-            <wp:effectExtent l="0" t="0" r="2540" b="3175"/>
-            <wp:docPr id="9" name="Picture 9"/>
             <wp:cNvGraphicFramePr>
               <a:graphicFrameLocks xmlns:a="http://schemas.openxmlformats.org/drawingml/2006/main" noChangeAspect="1"/>
             </wp:cNvGraphicFramePr>
@@ -1986,7 +1839,7 @@
                   <pic:spPr>
                     <a:xfrm>
                       <a:off x="0" y="0"/>
-                      <a:ext cx="5731510" cy="3806825"/>
+                      <a:ext cx="5767619" cy="1897937"/>
                     </a:xfrm>
                     <a:prstGeom prst="rect">
                       <a:avLst/>
@@ -2004,28 +1857,14 @@
         <w:jc w:val="both"/>
       </w:pPr>
       <w:r>
-        <w:t>As seen above, Eclipse flags an error which cannot be resolved as the</w:t>
-      </w:r>
-      <w:r>
-        <w:t xml:space="preserve"> desired</w:t>
-      </w:r>
-      <w:r>
-        <w:t xml:space="preserve"> class does not exist:</w:t>
-      </w:r>
-    </w:p>
-    <w:p>
-      <w:pPr>
-        <w:jc w:val="both"/>
-      </w:pPr>
-      <w:r>
         <w:rPr>
           <w:noProof/>
         </w:rPr>
         <w:drawing>
-          <wp:inline distT="0" distB="0" distL="0" distR="0" wp14:anchorId="65EAE7B4" wp14:editId="0BD08346">
-            <wp:extent cx="5731510" cy="2128520"/>
-            <wp:effectExtent l="0" t="0" r="2540" b="5080"/>
-            <wp:docPr id="10" name="Picture 10"/>
+          <wp:inline distT="0" distB="0" distL="0" distR="0" wp14:anchorId="7AFE7C31" wp14:editId="60D03E0C">
+            <wp:extent cx="5731510" cy="1817370"/>
+            <wp:effectExtent l="0" t="0" r="2540" b="0"/>
+            <wp:docPr id="8" name="Picture 8"/>
             <wp:cNvGraphicFramePr>
               <a:graphicFrameLocks xmlns:a="http://schemas.openxmlformats.org/drawingml/2006/main" noChangeAspect="1"/>
             </wp:cNvGraphicFramePr>
@@ -2045,7 +1884,7 @@
                   <pic:spPr>
                     <a:xfrm>
                       <a:off x="0" y="0"/>
-                      <a:ext cx="5731510" cy="2128520"/>
+                      <a:ext cx="5731510" cy="1817370"/>
                     </a:xfrm>
                     <a:prstGeom prst="rect">
                       <a:avLst/>
@@ -2058,27 +1897,82 @@
         </w:drawing>
       </w:r>
     </w:p>
-    <w:p>
-      <w:pPr>
-        <w:jc w:val="both"/>
-      </w:pPr>
-      <w:r>
-        <w:t>A blank class and skeleton code are auto generated to run our test.</w:t>
-      </w:r>
-    </w:p>
-    <w:p>
-      <w:pPr>
-        <w:jc w:val="center"/>
+    <w:p/>
+    <w:p>
+      <w:pPr>
+        <w:jc w:val="both"/>
+      </w:pPr>
+      <w:r>
+        <w:t xml:space="preserve">With those steps concluded, a servlet must be implemented to handle the </w:t>
+      </w:r>
+      <w:r>
+        <w:t>L</w:t>
+      </w:r>
+      <w:r>
+        <w:t>ogin page submits.</w:t>
+      </w:r>
+      <w:r>
+        <w:t xml:space="preserve"> During this step of the project, the </w:t>
+      </w:r>
+      <w:proofErr w:type="spellStart"/>
+      <w:r>
+        <w:t>doPost</w:t>
+      </w:r>
+      <w:proofErr w:type="spellEnd"/>
+      <w:r>
+        <w:t xml:space="preserve"> method is modified to send the user to the Error page, then modified once more to redirect to the Success page as a manual test to ensure that Tomcat, the JSPs, and the Servlet are successfully integrated. </w:t>
+      </w:r>
+      <w:r>
+        <w:rPr>
+          <w:strike/>
+        </w:rPr>
+        <w:t>Take my word for it?</w:t>
+      </w:r>
+    </w:p>
+    <w:p>
+      <w:pPr>
+        <w:jc w:val="both"/>
+      </w:pPr>
+    </w:p>
+    <w:p>
+      <w:pPr>
+        <w:pStyle w:val="Heading2"/>
+        <w:spacing w:line="276" w:lineRule="auto"/>
+      </w:pPr>
+      <w:r>
+        <w:lastRenderedPageBreak/>
+        <w:t>Test Driven Development</w:t>
+      </w:r>
+    </w:p>
+    <w:p>
+      <w:pPr>
+        <w:jc w:val="both"/>
+      </w:pPr>
+      <w:r>
+        <w:t xml:space="preserve">The initial class Validation that was created for part 2 is deleted to be rewritten following a Test-Driven approach. Next, a JUnit test case called </w:t>
+      </w:r>
+      <w:proofErr w:type="spellStart"/>
+      <w:r>
+        <w:t>ValidationTest</w:t>
+      </w:r>
+      <w:proofErr w:type="spellEnd"/>
+      <w:r>
+        <w:t xml:space="preserve"> is added for the project. Test data following the rules defined at the beginning of this section is assigned to string arrays, as well as the first test method:</w:t>
+      </w:r>
+    </w:p>
+    <w:p>
+      <w:pPr>
+        <w:jc w:val="both"/>
       </w:pPr>
       <w:r>
         <w:rPr>
           <w:noProof/>
         </w:rPr>
         <w:drawing>
-          <wp:inline distT="0" distB="0" distL="0" distR="0" wp14:anchorId="5775A667" wp14:editId="19192B2C">
-            <wp:extent cx="4191000" cy="1073785"/>
-            <wp:effectExtent l="0" t="0" r="0" b="0"/>
-            <wp:docPr id="11" name="Picture 11"/>
+          <wp:inline distT="0" distB="0" distL="0" distR="0" wp14:anchorId="52C74D31" wp14:editId="63219478">
+            <wp:extent cx="5731510" cy="3806825"/>
+            <wp:effectExtent l="0" t="0" r="2540" b="3175"/>
+            <wp:docPr id="9" name="Picture 9"/>
             <wp:cNvGraphicFramePr>
               <a:graphicFrameLocks xmlns:a="http://schemas.openxmlformats.org/drawingml/2006/main" noChangeAspect="1"/>
             </wp:cNvGraphicFramePr>
@@ -2098,7 +1992,7 @@
                   <pic:spPr>
                     <a:xfrm>
                       <a:off x="0" y="0"/>
-                      <a:ext cx="4401755" cy="1127783"/>
+                      <a:ext cx="5731510" cy="3806825"/>
                     </a:xfrm>
                     <a:prstGeom prst="rect">
                       <a:avLst/>
@@ -2116,8 +2010,13 @@
         <w:jc w:val="both"/>
       </w:pPr>
       <w:r>
-        <w:lastRenderedPageBreak/>
-        <w:t>Logically, if we run the test as is it will pass as the method returns false.</w:t>
+        <w:t>As seen above, Eclipse flags an error which cannot be resolved as the</w:t>
+      </w:r>
+      <w:r>
+        <w:t xml:space="preserve"> desired</w:t>
+      </w:r>
+      <w:r>
+        <w:t xml:space="preserve"> class does not exist:</w:t>
       </w:r>
     </w:p>
     <w:p>
@@ -2129,10 +2028,10 @@
           <w:noProof/>
         </w:rPr>
         <w:drawing>
-          <wp:inline distT="0" distB="0" distL="0" distR="0" wp14:anchorId="3B33992B" wp14:editId="3F970427">
-            <wp:extent cx="5731510" cy="1528445"/>
-            <wp:effectExtent l="0" t="0" r="2540" b="0"/>
-            <wp:docPr id="12" name="Picture 12"/>
+          <wp:inline distT="0" distB="0" distL="0" distR="0" wp14:anchorId="65EAE7B4" wp14:editId="0BD08346">
+            <wp:extent cx="5731510" cy="2128520"/>
+            <wp:effectExtent l="0" t="0" r="2540" b="5080"/>
+            <wp:docPr id="10" name="Picture 10"/>
             <wp:cNvGraphicFramePr>
               <a:graphicFrameLocks xmlns:a="http://schemas.openxmlformats.org/drawingml/2006/main" noChangeAspect="1"/>
             </wp:cNvGraphicFramePr>
@@ -2152,7 +2051,7 @@
                   <pic:spPr>
                     <a:xfrm>
                       <a:off x="0" y="0"/>
-                      <a:ext cx="5731510" cy="1528445"/>
+                      <a:ext cx="5731510" cy="2128520"/>
                     </a:xfrm>
                     <a:prstGeom prst="rect">
                       <a:avLst/>
@@ -2170,30 +2069,22 @@
         <w:jc w:val="both"/>
       </w:pPr>
       <w:r>
-        <w:t xml:space="preserve">At this stage we visit Jenkins and perform a build. That’s when things get interesting. As seen above, our test method is called </w:t>
-      </w:r>
-      <w:proofErr w:type="spellStart"/>
-      <w:r>
-        <w:t>testInvalidUsernames</w:t>
-      </w:r>
-      <w:proofErr w:type="spellEnd"/>
-      <w:r>
-        <w:t>. When performing a build, Jenkins fails:</w:t>
-      </w:r>
-    </w:p>
-    <w:p>
-      <w:pPr>
-        <w:jc w:val="both"/>
+        <w:t>A blank class and skeleton code are auto generated to run our test.</w:t>
+      </w:r>
+    </w:p>
+    <w:p>
+      <w:pPr>
+        <w:jc w:val="center"/>
       </w:pPr>
       <w:r>
         <w:rPr>
           <w:noProof/>
         </w:rPr>
         <w:drawing>
-          <wp:inline distT="0" distB="0" distL="0" distR="0" wp14:anchorId="338C81EA" wp14:editId="710D15BF">
-            <wp:extent cx="5731510" cy="2118360"/>
-            <wp:effectExtent l="0" t="0" r="2540" b="0"/>
-            <wp:docPr id="13" name="Picture 13"/>
+          <wp:inline distT="0" distB="0" distL="0" distR="0" wp14:anchorId="5775A667" wp14:editId="19192B2C">
+            <wp:extent cx="4191000" cy="1073785"/>
+            <wp:effectExtent l="0" t="0" r="0" b="0"/>
+            <wp:docPr id="11" name="Picture 11"/>
             <wp:cNvGraphicFramePr>
               <a:graphicFrameLocks xmlns:a="http://schemas.openxmlformats.org/drawingml/2006/main" noChangeAspect="1"/>
             </wp:cNvGraphicFramePr>
@@ -2213,7 +2104,7 @@
                   <pic:spPr>
                     <a:xfrm>
                       <a:off x="0" y="0"/>
-                      <a:ext cx="5731510" cy="2118360"/>
+                      <a:ext cx="4401755" cy="1127783"/>
                     </a:xfrm>
                     <a:prstGeom prst="rect">
                       <a:avLst/>
@@ -2231,15 +2122,8 @@
         <w:jc w:val="both"/>
       </w:pPr>
       <w:r>
-        <w:t xml:space="preserve">Interestingly enough, renaming the test method back to the default </w:t>
-      </w:r>
-      <w:proofErr w:type="gramStart"/>
-      <w:r>
-        <w:t>test(</w:t>
-      </w:r>
-      <w:proofErr w:type="gramEnd"/>
-      <w:r>
-        <w:t>), saving, restarting the server, and reattempting the build results in a success. However:</w:t>
+        <w:lastRenderedPageBreak/>
+        <w:t>Logically, if we run the test as is it will pass as the method returns false.</w:t>
       </w:r>
     </w:p>
     <w:p>
@@ -2251,10 +2135,10 @@
           <w:noProof/>
         </w:rPr>
         <w:drawing>
-          <wp:inline distT="0" distB="0" distL="0" distR="0" wp14:anchorId="07641E5F" wp14:editId="6969DDB5">
-            <wp:extent cx="5731510" cy="2491740"/>
-            <wp:effectExtent l="0" t="0" r="2540" b="3810"/>
-            <wp:docPr id="14" name="Picture 14"/>
+          <wp:inline distT="0" distB="0" distL="0" distR="0" wp14:anchorId="3B33992B" wp14:editId="3F970427">
+            <wp:extent cx="5731510" cy="1528445"/>
+            <wp:effectExtent l="0" t="0" r="2540" b="0"/>
+            <wp:docPr id="12" name="Picture 12"/>
             <wp:cNvGraphicFramePr>
               <a:graphicFrameLocks xmlns:a="http://schemas.openxmlformats.org/drawingml/2006/main" noChangeAspect="1"/>
             </wp:cNvGraphicFramePr>
@@ -2274,7 +2158,7 @@
                   <pic:spPr>
                     <a:xfrm>
                       <a:off x="0" y="0"/>
-                      <a:ext cx="5731510" cy="2491740"/>
+                      <a:ext cx="5731510" cy="1528445"/>
                     </a:xfrm>
                     <a:prstGeom prst="rect">
                       <a:avLst/>
@@ -2292,79 +2176,15 @@
         <w:jc w:val="both"/>
       </w:pPr>
       <w:r>
-        <w:t xml:space="preserve">No tests are run. </w:t>
-      </w:r>
-      <w:r>
-        <w:rPr>
-          <w:strike/>
-        </w:rPr>
-        <w:t>BUTLER! YOU’RE FIRED!</w:t>
-      </w:r>
-      <w:r>
-        <w:t xml:space="preserve"> At this point a commit to GitHub is performed.</w:t>
-      </w:r>
-      <w:r>
-        <w:t xml:space="preserve"> Likewise, running the ‘</w:t>
+        <w:t xml:space="preserve">At this stage we visit Jenkins and perform a build. That’s when things get interesting. As seen above, our test method is called </w:t>
       </w:r>
       <w:proofErr w:type="spellStart"/>
       <w:r>
-        <w:t>mvn</w:t>
+        <w:t>testInvalidUsernames</w:t>
       </w:r>
       <w:proofErr w:type="spellEnd"/>
       <w:r>
-        <w:t xml:space="preserve"> test’ and ‘</w:t>
-      </w:r>
-      <w:proofErr w:type="spellStart"/>
-      <w:r>
-        <w:t>mvn</w:t>
-      </w:r>
-      <w:proofErr w:type="spellEnd"/>
-      <w:r>
-        <w:t xml:space="preserve"> verify’ commands resulted in a </w:t>
-      </w:r>
-      <w:r>
-        <w:t xml:space="preserve">"Failed to execute goal </w:t>
-      </w:r>
-      <w:proofErr w:type="gramStart"/>
-      <w:r>
-        <w:t>org.apache</w:t>
-      </w:r>
-      <w:proofErr w:type="gramEnd"/>
-      <w:r>
-        <w:t>.maven.plugins:maven-surefire-plugin:2.12.4:test"</w:t>
-      </w:r>
-      <w:r>
-        <w:t xml:space="preserve"> error.</w:t>
-      </w:r>
-    </w:p>
-    <w:p>
-      <w:pPr>
-        <w:jc w:val="both"/>
-      </w:pPr>
-    </w:p>
-    <w:p>
-      <w:pPr>
-        <w:jc w:val="both"/>
-      </w:pPr>
-      <w:r>
-        <w:lastRenderedPageBreak/>
-        <w:t>After a quick online research some suggestions to solve the build problem such as running the command ‘</w:t>
-      </w:r>
-      <w:proofErr w:type="spellStart"/>
-      <w:r>
-        <w:t>mvn</w:t>
-      </w:r>
-      <w:proofErr w:type="spellEnd"/>
-      <w:r>
-        <w:t xml:space="preserve"> </w:t>
-      </w:r>
-      <w:proofErr w:type="gramStart"/>
-      <w:r>
-        <w:t>dependency::</w:t>
-      </w:r>
-      <w:proofErr w:type="gramEnd"/>
-      <w:r>
-        <w:t>tree’</w:t>
+        <w:t>. When performing a build, Jenkins fails:</w:t>
       </w:r>
     </w:p>
     <w:p>
@@ -2376,10 +2196,10 @@
           <w:noProof/>
         </w:rPr>
         <w:drawing>
-          <wp:inline distT="0" distB="0" distL="0" distR="0" wp14:anchorId="2416E703" wp14:editId="5ACA8361">
-            <wp:extent cx="5731510" cy="2797175"/>
-            <wp:effectExtent l="0" t="0" r="2540" b="3175"/>
-            <wp:docPr id="15" name="Picture 15"/>
+          <wp:inline distT="0" distB="0" distL="0" distR="0" wp14:anchorId="338C81EA" wp14:editId="710D15BF">
+            <wp:extent cx="5731510" cy="2118360"/>
+            <wp:effectExtent l="0" t="0" r="2540" b="0"/>
+            <wp:docPr id="13" name="Picture 13"/>
             <wp:cNvGraphicFramePr>
               <a:graphicFrameLocks xmlns:a="http://schemas.openxmlformats.org/drawingml/2006/main" noChangeAspect="1"/>
             </wp:cNvGraphicFramePr>
@@ -2399,7 +2219,7 @@
                   <pic:spPr>
                     <a:xfrm>
                       <a:off x="0" y="0"/>
-                      <a:ext cx="5731510" cy="2797175"/>
+                      <a:ext cx="5731510" cy="2118360"/>
                     </a:xfrm>
                     <a:prstGeom prst="rect">
                       <a:avLst/>
@@ -2417,7 +2237,15 @@
         <w:jc w:val="both"/>
       </w:pPr>
       <w:r>
-        <w:t>As well as the addition of the following repository to the project’s pom.xml:</w:t>
+        <w:t xml:space="preserve">Interestingly enough, renaming the test method back to the default </w:t>
+      </w:r>
+      <w:proofErr w:type="gramStart"/>
+      <w:r>
+        <w:t>test(</w:t>
+      </w:r>
+      <w:proofErr w:type="gramEnd"/>
+      <w:r>
+        <w:t>), saving, restarting the server, and reattempting the build results in a success. However:</w:t>
       </w:r>
     </w:p>
     <w:p>
@@ -2429,10 +2257,10 @@
           <w:noProof/>
         </w:rPr>
         <w:drawing>
-          <wp:inline distT="0" distB="0" distL="0" distR="0" wp14:anchorId="027ADAFE" wp14:editId="3E300137">
-            <wp:extent cx="5343525" cy="1123950"/>
-            <wp:effectExtent l="0" t="0" r="9525" b="0"/>
-            <wp:docPr id="16" name="Picture 16"/>
+          <wp:inline distT="0" distB="0" distL="0" distR="0" wp14:anchorId="07641E5F" wp14:editId="6969DDB5">
+            <wp:extent cx="5731510" cy="2491740"/>
+            <wp:effectExtent l="0" t="0" r="2540" b="3810"/>
+            <wp:docPr id="14" name="Picture 14"/>
             <wp:cNvGraphicFramePr>
               <a:graphicFrameLocks xmlns:a="http://schemas.openxmlformats.org/drawingml/2006/main" noChangeAspect="1"/>
             </wp:cNvGraphicFramePr>
@@ -2452,7 +2280,7 @@
                   <pic:spPr>
                     <a:xfrm>
                       <a:off x="0" y="0"/>
-                      <a:ext cx="5343525" cy="1123950"/>
+                      <a:ext cx="5731510" cy="2491740"/>
                     </a:xfrm>
                     <a:prstGeom prst="rect">
                       <a:avLst/>
@@ -2470,7 +2298,19 @@
         <w:jc w:val="both"/>
       </w:pPr>
       <w:r>
-        <w:t>Re-running the ‘</w:t>
+        <w:t xml:space="preserve">No tests are run. </w:t>
+      </w:r>
+      <w:r>
+        <w:rPr>
+          <w:strike/>
+        </w:rPr>
+        <w:t>BUTLER! YOU’RE FIRED!</w:t>
+      </w:r>
+      <w:r>
+        <w:t xml:space="preserve"> At this point a commit to GitHub is performed.</w:t>
+      </w:r>
+      <w:r>
+        <w:t xml:space="preserve"> Likewise, running the ‘</w:t>
       </w:r>
       <w:proofErr w:type="spellStart"/>
       <w:r>
@@ -2478,7 +2318,59 @@
       </w:r>
       <w:proofErr w:type="spellEnd"/>
       <w:r>
-        <w:t xml:space="preserve"> test’ command resulted in the same failure:</w:t>
+        <w:t xml:space="preserve"> test’ and ‘</w:t>
+      </w:r>
+      <w:proofErr w:type="spellStart"/>
+      <w:r>
+        <w:t>mvn</w:t>
+      </w:r>
+      <w:proofErr w:type="spellEnd"/>
+      <w:r>
+        <w:t xml:space="preserve"> verify’ commands resulted in a </w:t>
+      </w:r>
+      <w:r>
+        <w:t xml:space="preserve">"Failed to execute goal </w:t>
+      </w:r>
+      <w:proofErr w:type="gramStart"/>
+      <w:r>
+        <w:t>org.apache</w:t>
+      </w:r>
+      <w:proofErr w:type="gramEnd"/>
+      <w:r>
+        <w:t>.maven.plugins:maven-surefire-plugin:2.12.4:test"</w:t>
+      </w:r>
+      <w:r>
+        <w:t xml:space="preserve"> error.</w:t>
+      </w:r>
+    </w:p>
+    <w:p>
+      <w:pPr>
+        <w:jc w:val="both"/>
+      </w:pPr>
+    </w:p>
+    <w:p>
+      <w:pPr>
+        <w:jc w:val="both"/>
+      </w:pPr>
+      <w:r>
+        <w:lastRenderedPageBreak/>
+        <w:t>After a quick online research some suggestions to solve the build problem such as running the command ‘</w:t>
+      </w:r>
+      <w:proofErr w:type="spellStart"/>
+      <w:r>
+        <w:t>mvn</w:t>
+      </w:r>
+      <w:proofErr w:type="spellEnd"/>
+      <w:r>
+        <w:t xml:space="preserve"> </w:t>
+      </w:r>
+      <w:proofErr w:type="gramStart"/>
+      <w:r>
+        <w:t>dependency::</w:t>
+      </w:r>
+      <w:proofErr w:type="gramEnd"/>
+      <w:r>
+        <w:t>tree’</w:t>
       </w:r>
     </w:p>
     <w:p>
@@ -2490,10 +2382,10 @@
           <w:noProof/>
         </w:rPr>
         <w:drawing>
-          <wp:inline distT="0" distB="0" distL="0" distR="0" wp14:anchorId="08F77986" wp14:editId="5EE57644">
+          <wp:inline distT="0" distB="0" distL="0" distR="0" wp14:anchorId="2416E703" wp14:editId="5ACA8361">
             <wp:extent cx="5731510" cy="2797175"/>
             <wp:effectExtent l="0" t="0" r="2540" b="3175"/>
-            <wp:docPr id="17" name="Picture 17"/>
+            <wp:docPr id="15" name="Picture 15"/>
             <wp:cNvGraphicFramePr>
               <a:graphicFrameLocks xmlns:a="http://schemas.openxmlformats.org/drawingml/2006/main" noChangeAspect="1"/>
             </wp:cNvGraphicFramePr>
@@ -2531,109 +2423,7 @@
         <w:jc w:val="both"/>
       </w:pPr>
       <w:r>
-        <w:t xml:space="preserve">As well as right clicking the project &gt; </w:t>
-      </w:r>
-      <w:r>
-        <w:t>Maven &gt; Update resulting in the same Build failure above.</w:t>
-      </w:r>
-    </w:p>
-    <w:p>
-      <w:pPr>
-        <w:jc w:val="both"/>
-      </w:pPr>
-    </w:p>
-    <w:p>
-      <w:pPr>
-        <w:jc w:val="both"/>
-      </w:pPr>
-      <w:r>
-        <w:lastRenderedPageBreak/>
-        <w:t>The problem was solved by taking the following steps:</w:t>
-      </w:r>
-    </w:p>
-    <w:p>
-      <w:pPr>
-        <w:pStyle w:val="ListParagraph"/>
-        <w:numPr>
-          <w:ilvl w:val="0"/>
-          <w:numId w:val="1"/>
-        </w:numPr>
-        <w:jc w:val="both"/>
-      </w:pPr>
-      <w:r>
-        <w:t>Move</w:t>
-      </w:r>
-      <w:r>
-        <w:t>d</w:t>
-      </w:r>
-      <w:r>
-        <w:t xml:space="preserve"> the test class into a new package called tests under the ‘</w:t>
-      </w:r>
-      <w:proofErr w:type="spellStart"/>
-      <w:r>
-        <w:t>src</w:t>
-      </w:r>
-      <w:proofErr w:type="spellEnd"/>
-      <w:r>
-        <w:t>/main/java’ directory in Eclipse</w:t>
-      </w:r>
-      <w:r>
-        <w:t xml:space="preserve"> (this alone won’t fix the </w:t>
-      </w:r>
-      <w:proofErr w:type="spellStart"/>
-      <w:r>
-        <w:t>surefire</w:t>
-      </w:r>
-      <w:proofErr w:type="spellEnd"/>
-      <w:r>
-        <w:t xml:space="preserve"> issue)</w:t>
-      </w:r>
-    </w:p>
-    <w:p>
-      <w:pPr>
-        <w:pStyle w:val="ListParagraph"/>
-        <w:numPr>
-          <w:ilvl w:val="0"/>
-          <w:numId w:val="1"/>
-        </w:numPr>
-        <w:jc w:val="both"/>
-      </w:pPr>
-      <w:r>
-        <w:t xml:space="preserve">Next, the </w:t>
-      </w:r>
-      <w:r>
-        <w:t>pom.xml file</w:t>
-      </w:r>
-      <w:r>
-        <w:t xml:space="preserve"> was </w:t>
-      </w:r>
-      <w:proofErr w:type="gramStart"/>
-      <w:r>
-        <w:t>opened</w:t>
-      </w:r>
-      <w:proofErr w:type="gramEnd"/>
-      <w:r>
-        <w:t xml:space="preserve"> and </w:t>
-      </w:r>
-      <w:r>
-        <w:t xml:space="preserve">all of the </w:t>
-      </w:r>
-      <w:r>
-        <w:rPr>
-          <w:strike/>
-        </w:rPr>
-        <w:t>crap</w:t>
-      </w:r>
-      <w:r>
-        <w:t xml:space="preserve"> extra dependencies were deleted, leaving only the repository shown above, the JUnit dependency – edited to version 4.12 – and inside the build &gt; plugins tag the </w:t>
-      </w:r>
-      <w:proofErr w:type="spellStart"/>
-      <w:r>
-        <w:t>surefile</w:t>
-      </w:r>
-      <w:proofErr w:type="spellEnd"/>
-      <w:r>
-        <w:t xml:space="preserve"> plugin was added and configured to use JUnit 4.12 as thus:</w:t>
+        <w:t>As well as the addition of the following repository to the project’s pom.xml:</w:t>
       </w:r>
     </w:p>
     <w:p>
@@ -2645,10 +2435,10 @@
           <w:noProof/>
         </w:rPr>
         <w:drawing>
-          <wp:inline distT="0" distB="0" distL="0" distR="0" wp14:anchorId="0EAE8D65" wp14:editId="4E4A4CC9">
-            <wp:extent cx="5731510" cy="3319780"/>
-            <wp:effectExtent l="0" t="0" r="2540" b="0"/>
-            <wp:docPr id="18" name="Picture 18"/>
+          <wp:inline distT="0" distB="0" distL="0" distR="0" wp14:anchorId="027ADAFE" wp14:editId="3E300137">
+            <wp:extent cx="5343525" cy="1123950"/>
+            <wp:effectExtent l="0" t="0" r="9525" b="0"/>
+            <wp:docPr id="16" name="Picture 16"/>
             <wp:cNvGraphicFramePr>
               <a:graphicFrameLocks xmlns:a="http://schemas.openxmlformats.org/drawingml/2006/main" noChangeAspect="1"/>
             </wp:cNvGraphicFramePr>
@@ -2668,7 +2458,7 @@
                   <pic:spPr>
                     <a:xfrm>
                       <a:off x="0" y="0"/>
-                      <a:ext cx="5731510" cy="3319780"/>
+                      <a:ext cx="5343525" cy="1123950"/>
                     </a:xfrm>
                     <a:prstGeom prst="rect">
                       <a:avLst/>
@@ -2683,28 +2473,10 @@
     </w:p>
     <w:p>
       <w:pPr>
-        <w:pStyle w:val="ListParagraph"/>
-        <w:numPr>
-          <w:ilvl w:val="0"/>
-          <w:numId w:val="2"/>
-        </w:numPr>
-        <w:jc w:val="both"/>
-      </w:pPr>
-      <w:r>
-        <w:t>Changes were saved, the project directory opened, and the command prompt through the window.</w:t>
-      </w:r>
-    </w:p>
-    <w:p>
-      <w:pPr>
-        <w:pStyle w:val="ListParagraph"/>
-        <w:numPr>
-          <w:ilvl w:val="0"/>
-          <w:numId w:val="2"/>
-        </w:numPr>
-        <w:jc w:val="both"/>
-      </w:pPr>
-      <w:r>
-        <w:t>The command ‘</w:t>
+        <w:jc w:val="both"/>
+      </w:pPr>
+      <w:r>
+        <w:t>Re-running the ‘</w:t>
       </w:r>
       <w:proofErr w:type="spellStart"/>
       <w:r>
@@ -2712,7 +2484,7 @@
       </w:r>
       <w:proofErr w:type="spellEnd"/>
       <w:r>
-        <w:t xml:space="preserve"> test’ executed</w:t>
+        <w:t xml:space="preserve"> test’ command resulted in the same failure:</w:t>
       </w:r>
     </w:p>
     <w:p>
@@ -2724,10 +2496,10 @@
           <w:noProof/>
         </w:rPr>
         <w:drawing>
-          <wp:inline distT="0" distB="0" distL="0" distR="0" wp14:anchorId="5870635A" wp14:editId="18D92BD6">
-            <wp:extent cx="5731510" cy="3157220"/>
-            <wp:effectExtent l="0" t="0" r="2540" b="5080"/>
-            <wp:docPr id="19" name="Picture 19"/>
+          <wp:inline distT="0" distB="0" distL="0" distR="0" wp14:anchorId="08F77986" wp14:editId="5EE57644">
+            <wp:extent cx="5731510" cy="2797175"/>
+            <wp:effectExtent l="0" t="0" r="2540" b="3175"/>
+            <wp:docPr id="17" name="Picture 17"/>
             <wp:cNvGraphicFramePr>
               <a:graphicFrameLocks xmlns:a="http://schemas.openxmlformats.org/drawingml/2006/main" noChangeAspect="1"/>
             </wp:cNvGraphicFramePr>
@@ -2747,7 +2519,7 @@
                   <pic:spPr>
                     <a:xfrm>
                       <a:off x="0" y="0"/>
-                      <a:ext cx="5731510" cy="3157220"/>
+                      <a:ext cx="5731510" cy="2797175"/>
                     </a:xfrm>
                     <a:prstGeom prst="rect">
                       <a:avLst/>
@@ -2764,6 +2536,17 @@
       <w:pPr>
         <w:jc w:val="both"/>
       </w:pPr>
+      <w:r>
+        <w:t xml:space="preserve">As well as right clicking the project &gt; </w:t>
+      </w:r>
+      <w:r>
+        <w:t>Maven &gt; Update resulting in the same Build failure above.</w:t>
+      </w:r>
+    </w:p>
+    <w:p>
+      <w:pPr>
+        <w:jc w:val="both"/>
+      </w:pPr>
     </w:p>
     <w:p>
       <w:pPr>
@@ -2771,10 +2554,92 @@
       </w:pPr>
       <w:r>
         <w:lastRenderedPageBreak/>
-        <w:t xml:space="preserve">Lastly, we </w:t>
-      </w:r>
-      <w:r>
-        <w:t>test the new configuration on our Tomcat/Jenkins</w:t>
+        <w:t>The problem was solved by taking the following steps:</w:t>
+      </w:r>
+    </w:p>
+    <w:p>
+      <w:pPr>
+        <w:pStyle w:val="ListParagraph"/>
+        <w:numPr>
+          <w:ilvl w:val="0"/>
+          <w:numId w:val="1"/>
+        </w:numPr>
+        <w:jc w:val="both"/>
+      </w:pPr>
+      <w:r>
+        <w:t>Move</w:t>
+      </w:r>
+      <w:r>
+        <w:t>d</w:t>
+      </w:r>
+      <w:r>
+        <w:t xml:space="preserve"> the test class into a new package called tests under the ‘</w:t>
+      </w:r>
+      <w:proofErr w:type="spellStart"/>
+      <w:r>
+        <w:t>src</w:t>
+      </w:r>
+      <w:proofErr w:type="spellEnd"/>
+      <w:r>
+        <w:t>/main/java’ directory in Eclipse</w:t>
+      </w:r>
+      <w:r>
+        <w:t xml:space="preserve"> (this alone won’t fix the </w:t>
+      </w:r>
+      <w:proofErr w:type="spellStart"/>
+      <w:r>
+        <w:t>surefire</w:t>
+      </w:r>
+      <w:proofErr w:type="spellEnd"/>
+      <w:r>
+        <w:t xml:space="preserve"> issue)</w:t>
+      </w:r>
+    </w:p>
+    <w:p>
+      <w:pPr>
+        <w:pStyle w:val="ListParagraph"/>
+        <w:numPr>
+          <w:ilvl w:val="0"/>
+          <w:numId w:val="1"/>
+        </w:numPr>
+        <w:jc w:val="both"/>
+      </w:pPr>
+      <w:r>
+        <w:t xml:space="preserve">Next, the </w:t>
+      </w:r>
+      <w:r>
+        <w:t>pom.xml file</w:t>
+      </w:r>
+      <w:r>
+        <w:t xml:space="preserve"> was </w:t>
+      </w:r>
+      <w:proofErr w:type="gramStart"/>
+      <w:r>
+        <w:t>opened</w:t>
+      </w:r>
+      <w:proofErr w:type="gramEnd"/>
+      <w:r>
+        <w:t xml:space="preserve"> and </w:t>
+      </w:r>
+      <w:r>
+        <w:t xml:space="preserve">all of the </w:t>
+      </w:r>
+      <w:r>
+        <w:rPr>
+          <w:strike/>
+        </w:rPr>
+        <w:t>crap</w:t>
+      </w:r>
+      <w:r>
+        <w:t xml:space="preserve"> extra dependencies were deleted, leaving only the repository shown above, the JUnit dependency – edited to version 4.12 – and inside the build &gt; plugins tag the </w:t>
+      </w:r>
+      <w:proofErr w:type="spellStart"/>
+      <w:r>
+        <w:t>surefile</w:t>
+      </w:r>
+      <w:proofErr w:type="spellEnd"/>
+      <w:r>
+        <w:t xml:space="preserve"> plugin was added and configured to use JUnit 4.12 as thus:</w:t>
       </w:r>
     </w:p>
     <w:p>
@@ -2786,10 +2651,10 @@
           <w:noProof/>
         </w:rPr>
         <w:drawing>
-          <wp:inline distT="0" distB="0" distL="0" distR="0" wp14:anchorId="6C99DAD7" wp14:editId="7E3A8940">
-            <wp:extent cx="5731510" cy="3300730"/>
+          <wp:inline distT="0" distB="0" distL="0" distR="0" wp14:anchorId="0EAE8D65" wp14:editId="4E4A4CC9">
+            <wp:extent cx="5731510" cy="3319780"/>
             <wp:effectExtent l="0" t="0" r="2540" b="0"/>
-            <wp:docPr id="20" name="Picture 20"/>
+            <wp:docPr id="18" name="Picture 18"/>
             <wp:cNvGraphicFramePr>
               <a:graphicFrameLocks xmlns:a="http://schemas.openxmlformats.org/drawingml/2006/main" noChangeAspect="1"/>
             </wp:cNvGraphicFramePr>
@@ -2809,7 +2674,7 @@
                   <pic:spPr>
                     <a:xfrm>
                       <a:off x="0" y="0"/>
-                      <a:ext cx="5731510" cy="3300730"/>
+                      <a:ext cx="5731510" cy="3319780"/>
                     </a:xfrm>
                     <a:prstGeom prst="rect">
                       <a:avLst/>
@@ -2824,10 +2689,36 @@
     </w:p>
     <w:p>
       <w:pPr>
-        <w:jc w:val="both"/>
-      </w:pPr>
-      <w:r>
-        <w:t>A new build for the project is started, and completed successfully with one important warning:</w:t>
+        <w:pStyle w:val="ListParagraph"/>
+        <w:numPr>
+          <w:ilvl w:val="0"/>
+          <w:numId w:val="2"/>
+        </w:numPr>
+        <w:jc w:val="both"/>
+      </w:pPr>
+      <w:r>
+        <w:t>Changes were saved, the project directory opened, and the command prompt through the window.</w:t>
+      </w:r>
+    </w:p>
+    <w:p>
+      <w:pPr>
+        <w:pStyle w:val="ListParagraph"/>
+        <w:numPr>
+          <w:ilvl w:val="0"/>
+          <w:numId w:val="2"/>
+        </w:numPr>
+        <w:jc w:val="both"/>
+      </w:pPr>
+      <w:r>
+        <w:t>The command ‘</w:t>
+      </w:r>
+      <w:proofErr w:type="spellStart"/>
+      <w:r>
+        <w:t>mvn</w:t>
+      </w:r>
+      <w:proofErr w:type="spellEnd"/>
+      <w:r>
+        <w:t xml:space="preserve"> test’ executed</w:t>
       </w:r>
     </w:p>
     <w:p>
@@ -2839,10 +2730,10 @@
           <w:noProof/>
         </w:rPr>
         <w:drawing>
-          <wp:inline distT="0" distB="0" distL="0" distR="0" wp14:anchorId="7D7445A5" wp14:editId="7A7B85B7">
-            <wp:extent cx="5731510" cy="1311910"/>
-            <wp:effectExtent l="0" t="0" r="2540" b="2540"/>
-            <wp:docPr id="22" name="Picture 22"/>
+          <wp:inline distT="0" distB="0" distL="0" distR="0" wp14:anchorId="5870635A" wp14:editId="18D92BD6">
+            <wp:extent cx="5731510" cy="3157220"/>
+            <wp:effectExtent l="0" t="0" r="2540" b="5080"/>
+            <wp:docPr id="19" name="Picture 19"/>
             <wp:cNvGraphicFramePr>
               <a:graphicFrameLocks xmlns:a="http://schemas.openxmlformats.org/drawingml/2006/main" noChangeAspect="1"/>
             </wp:cNvGraphicFramePr>
@@ -2862,7 +2753,7 @@
                   <pic:spPr>
                     <a:xfrm>
                       <a:off x="0" y="0"/>
-                      <a:ext cx="5731510" cy="1311910"/>
+                      <a:ext cx="5731510" cy="3157220"/>
                     </a:xfrm>
                     <a:prstGeom prst="rect">
                       <a:avLst/>
@@ -2879,11 +2770,17 @@
       <w:pPr>
         <w:jc w:val="both"/>
       </w:pPr>
-      <w:r>
-        <w:t xml:space="preserve">Although the build errors </w:t>
-      </w:r>
-      <w:r>
-        <w:t>were resolved, a new problem can be seen. In the Maven build in the command prompt, no tests were run. The same behaviour can be observed in Jenkins:</w:t>
+    </w:p>
+    <w:p>
+      <w:pPr>
+        <w:jc w:val="both"/>
+      </w:pPr>
+      <w:r>
+        <w:lastRenderedPageBreak/>
+        <w:t xml:space="preserve">Lastly, we </w:t>
+      </w:r>
+      <w:r>
+        <w:t>test the new configuration on our Tomcat/Jenkins</w:t>
       </w:r>
     </w:p>
     <w:p>
@@ -2895,10 +2792,10 @@
           <w:noProof/>
         </w:rPr>
         <w:drawing>
-          <wp:inline distT="0" distB="0" distL="0" distR="0" wp14:anchorId="5EBD0A40" wp14:editId="40D1998A">
-            <wp:extent cx="5731510" cy="1922145"/>
-            <wp:effectExtent l="0" t="0" r="2540" b="1905"/>
-            <wp:docPr id="23" name="Picture 23"/>
+          <wp:inline distT="0" distB="0" distL="0" distR="0" wp14:anchorId="6C99DAD7" wp14:editId="7E3A8940">
+            <wp:extent cx="5731510" cy="3300730"/>
+            <wp:effectExtent l="0" t="0" r="2540" b="0"/>
+            <wp:docPr id="20" name="Picture 20"/>
             <wp:cNvGraphicFramePr>
               <a:graphicFrameLocks xmlns:a="http://schemas.openxmlformats.org/drawingml/2006/main" noChangeAspect="1"/>
             </wp:cNvGraphicFramePr>
@@ -2918,7 +2815,7 @@
                   <pic:spPr>
                     <a:xfrm>
                       <a:off x="0" y="0"/>
-                      <a:ext cx="5731510" cy="1922145"/>
+                      <a:ext cx="5731510" cy="3300730"/>
                     </a:xfrm>
                     <a:prstGeom prst="rect">
                       <a:avLst/>
@@ -2935,39 +2832,8 @@
       <w:pPr>
         <w:jc w:val="both"/>
       </w:pPr>
-    </w:p>
-    <w:p>
-      <w:pPr>
-        <w:jc w:val="both"/>
-      </w:pPr>
-    </w:p>
-    <w:p>
-      <w:pPr>
-        <w:jc w:val="both"/>
-      </w:pPr>
-      <w:r>
-        <w:lastRenderedPageBreak/>
-        <w:t xml:space="preserve">At this stage, it becomes apparent that the problem has become too complex, and our approach to resolve it not effective. Therefore, all addons in the pom.xml are deleted leaving only the JUnit dependency version 4.12. As well as our test </w:t>
-      </w:r>
-      <w:r>
-        <w:t>case</w:t>
-      </w:r>
-      <w:r>
-        <w:t>,</w:t>
-      </w:r>
-      <w:r>
-        <w:t xml:space="preserve"> contents were backed-up and the </w:t>
-      </w:r>
-      <w:proofErr w:type="spellStart"/>
-      <w:r>
-        <w:t>ValidationTest</w:t>
-      </w:r>
-      <w:proofErr w:type="spellEnd"/>
-      <w:r>
-        <w:t xml:space="preserve"> file</w:t>
-      </w:r>
-      <w:r>
-        <w:t xml:space="preserve"> deleted.</w:t>
+      <w:r>
+        <w:t>A new build for the project is started, and completed successfully with one important warning:</w:t>
       </w:r>
     </w:p>
     <w:p>
@@ -2979,10 +2845,10 @@
           <w:noProof/>
         </w:rPr>
         <w:drawing>
-          <wp:inline distT="0" distB="0" distL="0" distR="0" wp14:anchorId="3FAB8FA6" wp14:editId="044A4F14">
-            <wp:extent cx="5731510" cy="2647950"/>
-            <wp:effectExtent l="0" t="0" r="2540" b="0"/>
-            <wp:docPr id="24" name="Picture 24"/>
+          <wp:inline distT="0" distB="0" distL="0" distR="0" wp14:anchorId="7D7445A5" wp14:editId="7A7B85B7">
+            <wp:extent cx="5731510" cy="1311910"/>
+            <wp:effectExtent l="0" t="0" r="2540" b="2540"/>
+            <wp:docPr id="22" name="Picture 22"/>
             <wp:cNvGraphicFramePr>
               <a:graphicFrameLocks xmlns:a="http://schemas.openxmlformats.org/drawingml/2006/main" noChangeAspect="1"/>
             </wp:cNvGraphicFramePr>
@@ -3002,7 +2868,7 @@
                   <pic:spPr>
                     <a:xfrm>
                       <a:off x="0" y="0"/>
-                      <a:ext cx="5731510" cy="2647950"/>
+                      <a:ext cx="5731510" cy="1311910"/>
                     </a:xfrm>
                     <a:prstGeom prst="rect">
                       <a:avLst/>
@@ -3019,66 +2885,11 @@
       <w:pPr>
         <w:jc w:val="both"/>
       </w:pPr>
-    </w:p>
-    <w:p>
-      <w:pPr>
-        <w:pBdr>
-          <w:bottom w:val="single" w:sz="12" w:space="1" w:color="auto"/>
-        </w:pBdr>
-        <w:jc w:val="both"/>
-      </w:pPr>
-    </w:p>
-    <w:p>
-      <w:pPr>
-        <w:pStyle w:val="Heading4"/>
-        <w:spacing w:line="276" w:lineRule="auto"/>
-      </w:pPr>
-      <w:r>
-        <w:t xml:space="preserve">Resolving Maven and Tomcat Jenkins </w:t>
-      </w:r>
-      <w:r>
-        <w:t>Problem</w:t>
-      </w:r>
-    </w:p>
-    <w:p>
-      <w:pPr>
-        <w:jc w:val="both"/>
-      </w:pPr>
-      <w:r>
-        <w:t xml:space="preserve">After deleting our test case, a new </w:t>
-      </w:r>
-      <w:r>
-        <w:rPr>
-          <w:i/>
-        </w:rPr>
-        <w:t>Class</w:t>
-      </w:r>
-      <w:r>
-        <w:t xml:space="preserve"> is created under ‘</w:t>
-      </w:r>
-      <w:proofErr w:type="spellStart"/>
-      <w:r>
-        <w:t>src</w:t>
-      </w:r>
-      <w:proofErr w:type="spellEnd"/>
-      <w:r>
-        <w:t xml:space="preserve">/test/java’. A new test method created from scratch, including the </w:t>
-      </w:r>
-      <w:proofErr w:type="spellStart"/>
-      <w:r>
-        <w:t>setUp</w:t>
-      </w:r>
-      <w:proofErr w:type="spellEnd"/>
-      <w:r>
-        <w:t xml:space="preserve"> and </w:t>
-      </w:r>
-      <w:proofErr w:type="spellStart"/>
-      <w:r>
-        <w:t>tearDown</w:t>
-      </w:r>
-      <w:proofErr w:type="spellEnd"/>
-      <w:r>
-        <w:t xml:space="preserve"> methods. At this point the JUnit imports are performed in Eclipse and the backed-up contents of our deleted test case copied into the new file.</w:t>
+      <w:r>
+        <w:t xml:space="preserve">Although the build errors </w:t>
+      </w:r>
+      <w:r>
+        <w:t>were resolved, a new problem can be seen. In the Maven build in the command prompt, no tests were run. The same behaviour can be observed in Jenkins:</w:t>
       </w:r>
     </w:p>
     <w:p>
@@ -3090,10 +2901,10 @@
           <w:noProof/>
         </w:rPr>
         <w:drawing>
-          <wp:inline distT="0" distB="0" distL="0" distR="0" wp14:anchorId="451E4D1A" wp14:editId="39A39C38">
-            <wp:extent cx="5731510" cy="3690620"/>
-            <wp:effectExtent l="0" t="0" r="2540" b="5080"/>
-            <wp:docPr id="25" name="Picture 25"/>
+          <wp:inline distT="0" distB="0" distL="0" distR="0" wp14:anchorId="5EBD0A40" wp14:editId="40D1998A">
+            <wp:extent cx="5731510" cy="1922145"/>
+            <wp:effectExtent l="0" t="0" r="2540" b="1905"/>
+            <wp:docPr id="23" name="Picture 23"/>
             <wp:cNvGraphicFramePr>
               <a:graphicFrameLocks xmlns:a="http://schemas.openxmlformats.org/drawingml/2006/main" noChangeAspect="1"/>
             </wp:cNvGraphicFramePr>
@@ -3113,7 +2924,7 @@
                   <pic:spPr>
                     <a:xfrm>
                       <a:off x="0" y="0"/>
-                      <a:ext cx="5731510" cy="3690620"/>
+                      <a:ext cx="5731510" cy="1922145"/>
                     </a:xfrm>
                     <a:prstGeom prst="rect">
                       <a:avLst/>
@@ -3130,17 +2941,39 @@
       <w:pPr>
         <w:jc w:val="both"/>
       </w:pPr>
+    </w:p>
+    <w:p>
+      <w:pPr>
+        <w:jc w:val="both"/>
+      </w:pPr>
+    </w:p>
+    <w:p>
+      <w:pPr>
+        <w:jc w:val="both"/>
+      </w:pPr>
       <w:r>
         <w:lastRenderedPageBreak/>
-        <w:t>The test is run on Eclipse to ensure it works. And finally, we reopen the command prompt in our project directory typing the ‘</w:t>
+        <w:t xml:space="preserve">At this stage, it becomes apparent that the problem has become too complex, and our approach to resolve it not effective. Therefore, all addons in the pom.xml are deleted leaving only the JUnit dependency version 4.12. As well as our test </w:t>
+      </w:r>
+      <w:r>
+        <w:t>case</w:t>
+      </w:r>
+      <w:r>
+        <w:t>,</w:t>
+      </w:r>
+      <w:r>
+        <w:t xml:space="preserve"> contents were backed-up and the </w:t>
       </w:r>
       <w:proofErr w:type="spellStart"/>
       <w:r>
-        <w:t>mvn</w:t>
+        <w:t>ValidationTest</w:t>
       </w:r>
       <w:proofErr w:type="spellEnd"/>
       <w:r>
-        <w:t xml:space="preserve"> test’ command once more.</w:t>
+        <w:t xml:space="preserve"> file</w:t>
+      </w:r>
+      <w:r>
+        <w:t xml:space="preserve"> deleted.</w:t>
       </w:r>
     </w:p>
     <w:p>
@@ -3152,10 +2985,10 @@
           <w:noProof/>
         </w:rPr>
         <w:drawing>
-          <wp:inline distT="0" distB="0" distL="0" distR="0" wp14:anchorId="48C079A2" wp14:editId="33F5D97F">
-            <wp:extent cx="5731510" cy="3324860"/>
-            <wp:effectExtent l="0" t="0" r="2540" b="8890"/>
-            <wp:docPr id="26" name="Picture 26"/>
+          <wp:inline distT="0" distB="0" distL="0" distR="0" wp14:anchorId="3FAB8FA6" wp14:editId="044A4F14">
+            <wp:extent cx="5731510" cy="2647950"/>
+            <wp:effectExtent l="0" t="0" r="2540" b="0"/>
+            <wp:docPr id="24" name="Picture 24"/>
             <wp:cNvGraphicFramePr>
               <a:graphicFrameLocks xmlns:a="http://schemas.openxmlformats.org/drawingml/2006/main" noChangeAspect="1"/>
             </wp:cNvGraphicFramePr>
@@ -3175,7 +3008,7 @@
                   <pic:spPr>
                     <a:xfrm>
                       <a:off x="0" y="0"/>
-                      <a:ext cx="5731510" cy="3324860"/>
+                      <a:ext cx="5731510" cy="2647950"/>
                     </a:xfrm>
                     <a:prstGeom prst="rect">
                       <a:avLst/>
@@ -3192,29 +3025,6 @@
       <w:pPr>
         <w:jc w:val="both"/>
       </w:pPr>
-      <w:r>
-        <w:t xml:space="preserve">Fully functional this time. </w:t>
-      </w:r>
-      <w:proofErr w:type="gramStart"/>
-      <w:r>
-        <w:t>And</w:t>
-      </w:r>
-      <w:r>
-        <w:t xml:space="preserve"> also</w:t>
-      </w:r>
-      <w:proofErr w:type="gramEnd"/>
-      <w:r>
-        <w:t>,</w:t>
-      </w:r>
-      <w:r>
-        <w:t xml:space="preserve"> </w:t>
-      </w:r>
-      <w:r>
-        <w:t>i</w:t>
-      </w:r>
-      <w:r>
-        <w:t>n Jenkins:</w:t>
-      </w:r>
     </w:p>
     <w:p>
       <w:pPr>
@@ -3223,15 +3033,73 @@
         </w:pBdr>
         <w:jc w:val="both"/>
       </w:pPr>
+    </w:p>
+    <w:p>
+      <w:pPr>
+        <w:pStyle w:val="Heading4"/>
+        <w:spacing w:line="276" w:lineRule="auto"/>
+      </w:pPr>
+      <w:r>
+        <w:t xml:space="preserve">Resolving Maven and Tomcat Jenkins </w:t>
+      </w:r>
+      <w:r>
+        <w:t>Problem</w:t>
+      </w:r>
+    </w:p>
+    <w:p>
+      <w:pPr>
+        <w:jc w:val="both"/>
+      </w:pPr>
+      <w:r>
+        <w:t xml:space="preserve">After deleting our test case, a new </w:t>
+      </w:r>
+      <w:r>
+        <w:rPr>
+          <w:i/>
+        </w:rPr>
+        <w:t>Class</w:t>
+      </w:r>
+      <w:r>
+        <w:t xml:space="preserve"> is created under ‘</w:t>
+      </w:r>
+      <w:proofErr w:type="spellStart"/>
+      <w:r>
+        <w:t>src</w:t>
+      </w:r>
+      <w:proofErr w:type="spellEnd"/>
+      <w:r>
+        <w:t xml:space="preserve">/test/java’. A new test method created from scratch, including the </w:t>
+      </w:r>
+      <w:proofErr w:type="spellStart"/>
+      <w:r>
+        <w:t>setUp</w:t>
+      </w:r>
+      <w:proofErr w:type="spellEnd"/>
+      <w:r>
+        <w:t xml:space="preserve"> and </w:t>
+      </w:r>
+      <w:proofErr w:type="spellStart"/>
+      <w:r>
+        <w:t>tearDown</w:t>
+      </w:r>
+      <w:proofErr w:type="spellEnd"/>
+      <w:r>
+        <w:t xml:space="preserve"> methods. At this point the JUnit imports are performed in Eclipse and the backed-up contents of our deleted test case copied into the new file.</w:t>
+      </w:r>
+    </w:p>
+    <w:p>
+      <w:pPr>
+        <w:jc w:val="both"/>
+      </w:pPr>
       <w:r>
         <w:rPr>
           <w:noProof/>
         </w:rPr>
         <w:drawing>
-          <wp:inline distT="0" distB="0" distL="0" distR="0" wp14:anchorId="54FB39E3" wp14:editId="23EF8742">
-            <wp:extent cx="5731510" cy="2308225"/>
-            <wp:effectExtent l="0" t="0" r="2540" b="0"/>
-            <wp:docPr id="27" name="Picture 27"/>
+          <wp:inline distT="0" distB="0" distL="0" distR="0" wp14:anchorId="451E4D1A" wp14:editId="39A39C38">
+            <wp:extent cx="5731510" cy="3690620"/>
+            <wp:effectExtent l="0" t="0" r="2540" b="5080"/>
+            <wp:docPr id="25" name="Picture 25"/>
             <wp:cNvGraphicFramePr>
               <a:graphicFrameLocks xmlns:a="http://schemas.openxmlformats.org/drawingml/2006/main" noChangeAspect="1"/>
             </wp:cNvGraphicFramePr>
@@ -3251,6 +3119,144 @@
                   <pic:spPr>
                     <a:xfrm>
                       <a:off x="0" y="0"/>
+                      <a:ext cx="5731510" cy="3690620"/>
+                    </a:xfrm>
+                    <a:prstGeom prst="rect">
+                      <a:avLst/>
+                    </a:prstGeom>
+                  </pic:spPr>
+                </pic:pic>
+              </a:graphicData>
+            </a:graphic>
+          </wp:inline>
+        </w:drawing>
+      </w:r>
+    </w:p>
+    <w:p>
+      <w:pPr>
+        <w:jc w:val="both"/>
+      </w:pPr>
+      <w:r>
+        <w:lastRenderedPageBreak/>
+        <w:t>The test is run on Eclipse to ensure it works. And finally, we reopen the command prompt in our project directory typing the ‘</w:t>
+      </w:r>
+      <w:proofErr w:type="spellStart"/>
+      <w:r>
+        <w:t>mvn</w:t>
+      </w:r>
+      <w:proofErr w:type="spellEnd"/>
+      <w:r>
+        <w:t xml:space="preserve"> test’ command once more.</w:t>
+      </w:r>
+    </w:p>
+    <w:p>
+      <w:pPr>
+        <w:jc w:val="both"/>
+      </w:pPr>
+      <w:r>
+        <w:rPr>
+          <w:noProof/>
+        </w:rPr>
+        <w:drawing>
+          <wp:inline distT="0" distB="0" distL="0" distR="0" wp14:anchorId="48C079A2" wp14:editId="33F5D97F">
+            <wp:extent cx="5731510" cy="3324860"/>
+            <wp:effectExtent l="0" t="0" r="2540" b="8890"/>
+            <wp:docPr id="26" name="Picture 26"/>
+            <wp:cNvGraphicFramePr>
+              <a:graphicFrameLocks xmlns:a="http://schemas.openxmlformats.org/drawingml/2006/main" noChangeAspect="1"/>
+            </wp:cNvGraphicFramePr>
+            <a:graphic xmlns:a="http://schemas.openxmlformats.org/drawingml/2006/main">
+              <a:graphicData uri="http://schemas.openxmlformats.org/drawingml/2006/picture">
+                <pic:pic xmlns:pic="http://schemas.openxmlformats.org/drawingml/2006/picture">
+                  <pic:nvPicPr>
+                    <pic:cNvPr id="1" name=""/>
+                    <pic:cNvPicPr/>
+                  </pic:nvPicPr>
+                  <pic:blipFill>
+                    <a:blip r:embed="rId33"/>
+                    <a:stretch>
+                      <a:fillRect/>
+                    </a:stretch>
+                  </pic:blipFill>
+                  <pic:spPr>
+                    <a:xfrm>
+                      <a:off x="0" y="0"/>
+                      <a:ext cx="5731510" cy="3324860"/>
+                    </a:xfrm>
+                    <a:prstGeom prst="rect">
+                      <a:avLst/>
+                    </a:prstGeom>
+                  </pic:spPr>
+                </pic:pic>
+              </a:graphicData>
+            </a:graphic>
+          </wp:inline>
+        </w:drawing>
+      </w:r>
+    </w:p>
+    <w:p>
+      <w:pPr>
+        <w:jc w:val="both"/>
+      </w:pPr>
+      <w:r>
+        <w:t xml:space="preserve">Fully functional this time. </w:t>
+      </w:r>
+      <w:proofErr w:type="gramStart"/>
+      <w:r>
+        <w:t>And</w:t>
+      </w:r>
+      <w:r>
+        <w:t xml:space="preserve"> also</w:t>
+      </w:r>
+      <w:proofErr w:type="gramEnd"/>
+      <w:r>
+        <w:t>,</w:t>
+      </w:r>
+      <w:r>
+        <w:t xml:space="preserve"> </w:t>
+      </w:r>
+      <w:r>
+        <w:t>i</w:t>
+      </w:r>
+      <w:r>
+        <w:t>n Jenkins:</w:t>
+      </w:r>
+    </w:p>
+    <w:p>
+      <w:pPr>
+        <w:pBdr>
+          <w:bottom w:val="single" w:sz="12" w:space="1" w:color="auto"/>
+        </w:pBdr>
+        <w:jc w:val="both"/>
+      </w:pPr>
+      <w:r>
+        <w:rPr>
+          <w:noProof/>
+        </w:rPr>
+        <w:drawing>
+          <wp:inline distT="0" distB="0" distL="0" distR="0" wp14:anchorId="54FB39E3" wp14:editId="23EF8742">
+            <wp:extent cx="5731510" cy="2308225"/>
+            <wp:effectExtent l="0" t="0" r="2540" b="0"/>
+            <wp:docPr id="27" name="Picture 27"/>
+            <wp:cNvGraphicFramePr>
+              <a:graphicFrameLocks xmlns:a="http://schemas.openxmlformats.org/drawingml/2006/main" noChangeAspect="1"/>
+            </wp:cNvGraphicFramePr>
+            <a:graphic xmlns:a="http://schemas.openxmlformats.org/drawingml/2006/main">
+              <a:graphicData uri="http://schemas.openxmlformats.org/drawingml/2006/picture">
+                <pic:pic xmlns:pic="http://schemas.openxmlformats.org/drawingml/2006/picture">
+                  <pic:nvPicPr>
+                    <pic:cNvPr id="1" name=""/>
+                    <pic:cNvPicPr/>
+                  </pic:nvPicPr>
+                  <pic:blipFill>
+                    <a:blip r:embed="rId34"/>
+                    <a:stretch>
+                      <a:fillRect/>
+                    </a:stretch>
+                  </pic:blipFill>
+                  <pic:spPr>
+                    <a:xfrm>
+                      <a:off x="0" y="0"/>
                       <a:ext cx="5731510" cy="2308225"/>
                     </a:xfrm>
                     <a:prstGeom prst="rect">
@@ -3272,23 +3278,2044 @@
         <w:jc w:val="both"/>
       </w:pPr>
       <w:r>
-        <w:t>A new commit and push to Git is then</w:t>
+        <w:t>A new commit and push to Git is then performed.</w:t>
+      </w:r>
+    </w:p>
+    <w:p>
+      <w:pPr>
+        <w:jc w:val="both"/>
+      </w:pPr>
+    </w:p>
+    <w:p>
+      <w:pPr>
+        <w:jc w:val="both"/>
+      </w:pPr>
+    </w:p>
+    <w:p>
+      <w:pPr>
+        <w:jc w:val="both"/>
+      </w:pPr>
+    </w:p>
+    <w:p>
+      <w:pPr>
+        <w:jc w:val="both"/>
+      </w:pPr>
+    </w:p>
+    <w:p>
+      <w:pPr>
+        <w:jc w:val="both"/>
+      </w:pPr>
+    </w:p>
+    <w:p>
+      <w:pPr>
+        <w:jc w:val="both"/>
+      </w:pPr>
+    </w:p>
+    <w:p>
+      <w:pPr>
+        <w:pBdr>
+          <w:bottom w:val="single" w:sz="12" w:space="1" w:color="auto"/>
+        </w:pBdr>
+        <w:jc w:val="both"/>
+      </w:pPr>
+    </w:p>
+    <w:p>
+      <w:pPr>
+        <w:pStyle w:val="Heading4"/>
+        <w:spacing w:line="276" w:lineRule="auto"/>
+      </w:pPr>
+      <w:r>
+        <w:t>New Tests</w:t>
+      </w:r>
+    </w:p>
+    <w:p>
+      <w:pPr>
+        <w:jc w:val="both"/>
+      </w:pPr>
+      <w:r>
+        <w:t xml:space="preserve">With Maven and Jenkins working, new tests are added to the </w:t>
+      </w:r>
+      <w:proofErr w:type="spellStart"/>
+      <w:r>
+        <w:t>ValidationTest</w:t>
+      </w:r>
+      <w:proofErr w:type="spellEnd"/>
+      <w:r>
+        <w:t>:</w:t>
+      </w:r>
+    </w:p>
+    <w:p>
+      <w:pPr>
+        <w:jc w:val="both"/>
+      </w:pPr>
+      <w:r>
+        <w:rPr>
+          <w:noProof/>
+        </w:rPr>
+        <w:drawing>
+          <wp:inline distT="0" distB="0" distL="0" distR="0" wp14:anchorId="74A37AE2" wp14:editId="124A840A">
+            <wp:extent cx="5731510" cy="2687320"/>
+            <wp:effectExtent l="0" t="0" r="2540" b="0"/>
+            <wp:docPr id="28" name="Picture 28"/>
+            <wp:cNvGraphicFramePr>
+              <a:graphicFrameLocks xmlns:a="http://schemas.openxmlformats.org/drawingml/2006/main" noChangeAspect="1"/>
+            </wp:cNvGraphicFramePr>
+            <a:graphic xmlns:a="http://schemas.openxmlformats.org/drawingml/2006/main">
+              <a:graphicData uri="http://schemas.openxmlformats.org/drawingml/2006/picture">
+                <pic:pic xmlns:pic="http://schemas.openxmlformats.org/drawingml/2006/picture">
+                  <pic:nvPicPr>
+                    <pic:cNvPr id="1" name=""/>
+                    <pic:cNvPicPr/>
+                  </pic:nvPicPr>
+                  <pic:blipFill>
+                    <a:blip r:embed="rId35"/>
+                    <a:stretch>
+                      <a:fillRect/>
+                    </a:stretch>
+                  </pic:blipFill>
+                  <pic:spPr>
+                    <a:xfrm>
+                      <a:off x="0" y="0"/>
+                      <a:ext cx="5731510" cy="2687320"/>
+                    </a:xfrm>
+                    <a:prstGeom prst="rect">
+                      <a:avLst/>
+                    </a:prstGeom>
+                  </pic:spPr>
+                </pic:pic>
+              </a:graphicData>
+            </a:graphic>
+          </wp:inline>
+        </w:drawing>
+      </w:r>
+    </w:p>
+    <w:p>
+      <w:pPr>
+        <w:jc w:val="both"/>
+      </w:pPr>
+      <w:r>
+        <w:t xml:space="preserve">As expected the </w:t>
+      </w:r>
+      <w:proofErr w:type="spellStart"/>
+      <w:r>
+        <w:t>validInputs</w:t>
+      </w:r>
+      <w:proofErr w:type="spellEnd"/>
+      <w:r>
+        <w:t xml:space="preserve"> method fails:</w:t>
+      </w:r>
+    </w:p>
+    <w:p>
+      <w:pPr>
+        <w:jc w:val="both"/>
+      </w:pPr>
+      <w:r>
+        <w:rPr>
+          <w:noProof/>
+        </w:rPr>
+        <w:drawing>
+          <wp:inline distT="0" distB="0" distL="0" distR="0" wp14:anchorId="5AA03042" wp14:editId="3C3A17A6">
+            <wp:extent cx="5731510" cy="666750"/>
+            <wp:effectExtent l="0" t="0" r="2540" b="0"/>
+            <wp:docPr id="29" name="Picture 29"/>
+            <wp:cNvGraphicFramePr>
+              <a:graphicFrameLocks xmlns:a="http://schemas.openxmlformats.org/drawingml/2006/main" noChangeAspect="1"/>
+            </wp:cNvGraphicFramePr>
+            <a:graphic xmlns:a="http://schemas.openxmlformats.org/drawingml/2006/main">
+              <a:graphicData uri="http://schemas.openxmlformats.org/drawingml/2006/picture">
+                <pic:pic xmlns:pic="http://schemas.openxmlformats.org/drawingml/2006/picture">
+                  <pic:nvPicPr>
+                    <pic:cNvPr id="1" name=""/>
+                    <pic:cNvPicPr/>
+                  </pic:nvPicPr>
+                  <pic:blipFill>
+                    <a:blip r:embed="rId36"/>
+                    <a:stretch>
+                      <a:fillRect/>
+                    </a:stretch>
+                  </pic:blipFill>
+                  <pic:spPr>
+                    <a:xfrm>
+                      <a:off x="0" y="0"/>
+                      <a:ext cx="5731510" cy="666750"/>
+                    </a:xfrm>
+                    <a:prstGeom prst="rect">
+                      <a:avLst/>
+                    </a:prstGeom>
+                  </pic:spPr>
+                </pic:pic>
+              </a:graphicData>
+            </a:graphic>
+          </wp:inline>
+        </w:drawing>
+      </w:r>
+    </w:p>
+    <w:p>
+      <w:pPr>
+        <w:jc w:val="both"/>
+      </w:pPr>
+      <w:r>
+        <w:t>As well as in the command prompt:</w:t>
+      </w:r>
+    </w:p>
+    <w:p>
+      <w:pPr>
+        <w:jc w:val="center"/>
+      </w:pPr>
+      <w:r>
+        <w:rPr>
+          <w:noProof/>
+        </w:rPr>
+        <w:drawing>
+          <wp:inline distT="0" distB="0" distL="0" distR="0" wp14:anchorId="6BB562AC" wp14:editId="2897444A">
+            <wp:extent cx="4400550" cy="1152525"/>
+            <wp:effectExtent l="0" t="0" r="0" b="9525"/>
+            <wp:docPr id="30" name="Picture 30"/>
+            <wp:cNvGraphicFramePr>
+              <a:graphicFrameLocks xmlns:a="http://schemas.openxmlformats.org/drawingml/2006/main" noChangeAspect="1"/>
+            </wp:cNvGraphicFramePr>
+            <a:graphic xmlns:a="http://schemas.openxmlformats.org/drawingml/2006/main">
+              <a:graphicData uri="http://schemas.openxmlformats.org/drawingml/2006/picture">
+                <pic:pic xmlns:pic="http://schemas.openxmlformats.org/drawingml/2006/picture">
+                  <pic:nvPicPr>
+                    <pic:cNvPr id="1" name=""/>
+                    <pic:cNvPicPr/>
+                  </pic:nvPicPr>
+                  <pic:blipFill>
+                    <a:blip r:embed="rId37"/>
+                    <a:stretch>
+                      <a:fillRect/>
+                    </a:stretch>
+                  </pic:blipFill>
+                  <pic:spPr>
+                    <a:xfrm>
+                      <a:off x="0" y="0"/>
+                      <a:ext cx="4400550" cy="1152525"/>
+                    </a:xfrm>
+                    <a:prstGeom prst="rect">
+                      <a:avLst/>
+                    </a:prstGeom>
+                  </pic:spPr>
+                </pic:pic>
+              </a:graphicData>
+            </a:graphic>
+          </wp:inline>
+        </w:drawing>
+      </w:r>
+    </w:p>
+    <w:p>
+      <w:pPr>
+        <w:jc w:val="both"/>
+      </w:pPr>
+      <w:r>
+        <w:t>And Jenkins:</w:t>
+      </w:r>
+    </w:p>
+    <w:p>
+      <w:pPr>
+        <w:pBdr>
+          <w:bottom w:val="single" w:sz="12" w:space="1" w:color="auto"/>
+        </w:pBdr>
+        <w:jc w:val="both"/>
+      </w:pPr>
+      <w:r>
+        <w:rPr>
+          <w:noProof/>
+        </w:rPr>
+        <w:drawing>
+          <wp:inline distT="0" distB="0" distL="0" distR="0" wp14:anchorId="63AF4F26" wp14:editId="5B6FE284">
+            <wp:extent cx="5731510" cy="895985"/>
+            <wp:effectExtent l="0" t="0" r="2540" b="0"/>
+            <wp:docPr id="31" name="Picture 31"/>
+            <wp:cNvGraphicFramePr>
+              <a:graphicFrameLocks xmlns:a="http://schemas.openxmlformats.org/drawingml/2006/main" noChangeAspect="1"/>
+            </wp:cNvGraphicFramePr>
+            <a:graphic xmlns:a="http://schemas.openxmlformats.org/drawingml/2006/main">
+              <a:graphicData uri="http://schemas.openxmlformats.org/drawingml/2006/picture">
+                <pic:pic xmlns:pic="http://schemas.openxmlformats.org/drawingml/2006/picture">
+                  <pic:nvPicPr>
+                    <pic:cNvPr id="1" name=""/>
+                    <pic:cNvPicPr/>
+                  </pic:nvPicPr>
+                  <pic:blipFill>
+                    <a:blip r:embed="rId38"/>
+                    <a:stretch>
+                      <a:fillRect/>
+                    </a:stretch>
+                  </pic:blipFill>
+                  <pic:spPr>
+                    <a:xfrm>
+                      <a:off x="0" y="0"/>
+                      <a:ext cx="5731510" cy="895985"/>
+                    </a:xfrm>
+                    <a:prstGeom prst="rect">
+                      <a:avLst/>
+                    </a:prstGeom>
+                  </pic:spPr>
+                </pic:pic>
+              </a:graphicData>
+            </a:graphic>
+          </wp:inline>
+        </w:drawing>
+      </w:r>
+    </w:p>
+    <w:p>
+      <w:pPr>
+        <w:jc w:val="both"/>
+      </w:pPr>
+    </w:p>
+    <w:p>
+      <w:pPr>
+        <w:jc w:val="both"/>
+      </w:pPr>
+    </w:p>
+    <w:p>
+      <w:pPr>
+        <w:jc w:val="both"/>
+      </w:pPr>
+    </w:p>
+    <w:p>
+      <w:pPr>
+        <w:jc w:val="both"/>
+      </w:pPr>
+    </w:p>
+    <w:p>
+      <w:pPr>
+        <w:pBdr>
+          <w:bottom w:val="single" w:sz="12" w:space="1" w:color="auto"/>
+        </w:pBdr>
+        <w:jc w:val="both"/>
+      </w:pPr>
+    </w:p>
+    <w:p>
+      <w:pPr>
+        <w:pStyle w:val="Heading2"/>
+      </w:pPr>
+      <w:r>
+        <w:t>AS03 – Part 2 Observations</w:t>
+      </w:r>
+    </w:p>
+    <w:p>
+      <w:pPr>
+        <w:spacing w:line="360" w:lineRule="auto"/>
+        <w:jc w:val="both"/>
+      </w:pPr>
+      <w:r>
+        <w:t>A properly configured Jenkins is a useful tool in deployment and testing of software.</w:t>
+      </w:r>
+      <w:r>
+        <w:t xml:space="preserve"> As seen in this assignment, it works as an automated version of the ‘</w:t>
+      </w:r>
+      <w:proofErr w:type="spellStart"/>
+      <w:r>
+        <w:t>mvn</w:t>
+      </w:r>
+      <w:proofErr w:type="spellEnd"/>
+      <w:r>
+        <w:t xml:space="preserve"> test’ in the command prompt. A link can be seen, as to run Maven tests the developer must navigate to the directory where the pom.xml is located to be able to execute the command. Likewise, when adding a new project to Jenkins, the pom.xml must be specified </w:t>
+      </w:r>
+      <w:r>
+        <w:t>and the scope given such as the one given for this assignment which is ‘test’</w:t>
+      </w:r>
+      <w:r>
+        <w:t>:</w:t>
+      </w:r>
+    </w:p>
+    <w:p>
+      <w:pPr>
+        <w:spacing w:line="360" w:lineRule="auto"/>
+        <w:jc w:val="both"/>
+      </w:pPr>
+      <w:r>
+        <w:rPr>
+          <w:noProof/>
+        </w:rPr>
+        <w:drawing>
+          <wp:inline distT="0" distB="0" distL="0" distR="0" wp14:anchorId="78D0E25F" wp14:editId="0944CBC7">
+            <wp:extent cx="5731510" cy="1527810"/>
+            <wp:effectExtent l="0" t="0" r="2540" b="0"/>
+            <wp:docPr id="33" name="Picture 33"/>
+            <wp:cNvGraphicFramePr>
+              <a:graphicFrameLocks xmlns:a="http://schemas.openxmlformats.org/drawingml/2006/main" noChangeAspect="1"/>
+            </wp:cNvGraphicFramePr>
+            <a:graphic xmlns:a="http://schemas.openxmlformats.org/drawingml/2006/main">
+              <a:graphicData uri="http://schemas.openxmlformats.org/drawingml/2006/picture">
+                <pic:pic xmlns:pic="http://schemas.openxmlformats.org/drawingml/2006/picture">
+                  <pic:nvPicPr>
+                    <pic:cNvPr id="1" name=""/>
+                    <pic:cNvPicPr/>
+                  </pic:nvPicPr>
+                  <pic:blipFill>
+                    <a:blip r:embed="rId39"/>
+                    <a:stretch>
+                      <a:fillRect/>
+                    </a:stretch>
+                  </pic:blipFill>
+                  <pic:spPr>
+                    <a:xfrm>
+                      <a:off x="0" y="0"/>
+                      <a:ext cx="5731510" cy="1527810"/>
+                    </a:xfrm>
+                    <a:prstGeom prst="rect">
+                      <a:avLst/>
+                    </a:prstGeom>
+                  </pic:spPr>
+                </pic:pic>
+              </a:graphicData>
+            </a:graphic>
+          </wp:inline>
+        </w:drawing>
+      </w:r>
+    </w:p>
+    <w:p>
+      <w:pPr>
+        <w:spacing w:line="360" w:lineRule="auto"/>
+        <w:jc w:val="both"/>
+      </w:pPr>
+      <w:r>
+        <w:t>Which means, that new tests are automatically detected and executed as they are created. Jenkins and Git also possess plugins that can be configured, with Jenkins listening at the project repository on GitHub for any commits, automatically creating a new build whenever a new push is available</w:t>
+      </w:r>
+      <w:r>
+        <w:t>:</w:t>
+      </w:r>
+    </w:p>
+    <w:p>
+      <w:pPr>
+        <w:spacing w:line="360" w:lineRule="auto"/>
+        <w:jc w:val="center"/>
+      </w:pPr>
+      <w:r>
+        <w:rPr>
+          <w:noProof/>
+        </w:rPr>
+        <w:drawing>
+          <wp:inline distT="0" distB="0" distL="0" distR="0" wp14:anchorId="450D332C" wp14:editId="5E3D4EB1">
+            <wp:extent cx="3444240" cy="1766003"/>
+            <wp:effectExtent l="0" t="0" r="3810" b="5715"/>
+            <wp:docPr id="32" name="Picture 32"/>
+            <wp:cNvGraphicFramePr>
+              <a:graphicFrameLocks xmlns:a="http://schemas.openxmlformats.org/drawingml/2006/main" noChangeAspect="1"/>
+            </wp:cNvGraphicFramePr>
+            <a:graphic xmlns:a="http://schemas.openxmlformats.org/drawingml/2006/main">
+              <a:graphicData uri="http://schemas.openxmlformats.org/drawingml/2006/picture">
+                <pic:pic xmlns:pic="http://schemas.openxmlformats.org/drawingml/2006/picture">
+                  <pic:nvPicPr>
+                    <pic:cNvPr id="1" name=""/>
+                    <pic:cNvPicPr/>
+                  </pic:nvPicPr>
+                  <pic:blipFill>
+                    <a:blip r:embed="rId40"/>
+                    <a:stretch>
+                      <a:fillRect/>
+                    </a:stretch>
+                  </pic:blipFill>
+                  <pic:spPr>
+                    <a:xfrm>
+                      <a:off x="0" y="0"/>
+                      <a:ext cx="3474334" cy="1781434"/>
+                    </a:xfrm>
+                    <a:prstGeom prst="rect">
+                      <a:avLst/>
+                    </a:prstGeom>
+                  </pic:spPr>
+                </pic:pic>
+              </a:graphicData>
+            </a:graphic>
+          </wp:inline>
+        </w:drawing>
+      </w:r>
+    </w:p>
+    <w:p>
+      <w:pPr>
+        <w:spacing w:line="360" w:lineRule="auto"/>
+        <w:jc w:val="both"/>
+      </w:pPr>
+      <w:r>
+        <w:t>In Continuous Integration, Jenkins keeps track of all builds in its Build History – either successful or failed – and displaying the ‘health’ of the project, as in the statistical project stability based on the success and fail rate.</w:t>
+      </w:r>
+      <w:r>
+        <w:t xml:space="preserve"> Jenkins creates the build report which can be seen under the ‘Console Output’, allowing a development team to keep track and review both tests and code which may be defective. As well as proof that code works.</w:t>
+      </w:r>
+    </w:p>
+    <w:p>
+      <w:pPr>
+        <w:spacing w:line="360" w:lineRule="auto"/>
+        <w:jc w:val="both"/>
+      </w:pPr>
+      <w:r>
+        <w:rPr>
+          <w:noProof/>
+        </w:rPr>
+        <w:drawing>
+          <wp:inline distT="0" distB="0" distL="0" distR="0" wp14:anchorId="6D72F6AD" wp14:editId="1726A62B">
+            <wp:extent cx="5731510" cy="621665"/>
+            <wp:effectExtent l="0" t="0" r="2540" b="6985"/>
+            <wp:docPr id="34" name="Picture 34"/>
+            <wp:cNvGraphicFramePr>
+              <a:graphicFrameLocks xmlns:a="http://schemas.openxmlformats.org/drawingml/2006/main" noChangeAspect="1"/>
+            </wp:cNvGraphicFramePr>
+            <a:graphic xmlns:a="http://schemas.openxmlformats.org/drawingml/2006/main">
+              <a:graphicData uri="http://schemas.openxmlformats.org/drawingml/2006/picture">
+                <pic:pic xmlns:pic="http://schemas.openxmlformats.org/drawingml/2006/picture">
+                  <pic:nvPicPr>
+                    <pic:cNvPr id="1" name=""/>
+                    <pic:cNvPicPr/>
+                  </pic:nvPicPr>
+                  <pic:blipFill>
+                    <a:blip r:embed="rId41"/>
+                    <a:stretch>
+                      <a:fillRect/>
+                    </a:stretch>
+                  </pic:blipFill>
+                  <pic:spPr>
+                    <a:xfrm>
+                      <a:off x="0" y="0"/>
+                      <a:ext cx="5731510" cy="621665"/>
+                    </a:xfrm>
+                    <a:prstGeom prst="rect">
+                      <a:avLst/>
+                    </a:prstGeom>
+                  </pic:spPr>
+                </pic:pic>
+              </a:graphicData>
+            </a:graphic>
+          </wp:inline>
+        </w:drawing>
+      </w:r>
+    </w:p>
+    <w:p>
+      <w:pPr>
+        <w:pBdr>
+          <w:top w:val="single" w:sz="12" w:space="1" w:color="auto"/>
+          <w:bottom w:val="single" w:sz="12" w:space="1" w:color="auto"/>
+        </w:pBdr>
+        <w:spacing w:line="360" w:lineRule="auto"/>
+        <w:jc w:val="both"/>
+      </w:pPr>
+    </w:p>
+    <w:p>
+      <w:pPr>
+        <w:pBdr>
+          <w:top w:val="single" w:sz="12" w:space="1" w:color="auto"/>
+          <w:bottom w:val="single" w:sz="12" w:space="1" w:color="auto"/>
+        </w:pBdr>
+        <w:spacing w:line="360" w:lineRule="auto"/>
+        <w:jc w:val="both"/>
+      </w:pPr>
+    </w:p>
+    <w:p>
+      <w:pPr>
+        <w:pStyle w:val="Heading2"/>
+        <w:spacing w:line="276" w:lineRule="auto"/>
+      </w:pPr>
+      <w:r>
+        <w:t>Continuing Test-Driven Development</w:t>
+      </w:r>
+    </w:p>
+    <w:p>
+      <w:pPr>
+        <w:jc w:val="both"/>
+      </w:pPr>
+      <w:r>
+        <w:t xml:space="preserve">Now that the tests for the Validation class is created, we begin creating some code. Our rules are set as constants, and a </w:t>
+      </w:r>
+      <w:proofErr w:type="spellStart"/>
+      <w:r>
+        <w:t>RegEx</w:t>
+      </w:r>
+      <w:proofErr w:type="spellEnd"/>
+      <w:r>
+        <w:t xml:space="preserve"> pattern is created for the username and another for the password:</w:t>
+      </w:r>
+    </w:p>
+    <w:p>
+      <w:pPr>
+        <w:jc w:val="both"/>
+      </w:pPr>
+      <w:r>
+        <w:rPr>
+          <w:noProof/>
+        </w:rPr>
+        <w:drawing>
+          <wp:inline distT="0" distB="0" distL="0" distR="0" wp14:anchorId="32C157BF" wp14:editId="7452E895">
+            <wp:extent cx="5731510" cy="763905"/>
+            <wp:effectExtent l="0" t="0" r="2540" b="0"/>
+            <wp:docPr id="35" name="Picture 35"/>
+            <wp:cNvGraphicFramePr>
+              <a:graphicFrameLocks xmlns:a="http://schemas.openxmlformats.org/drawingml/2006/main" noChangeAspect="1"/>
+            </wp:cNvGraphicFramePr>
+            <a:graphic xmlns:a="http://schemas.openxmlformats.org/drawingml/2006/main">
+              <a:graphicData uri="http://schemas.openxmlformats.org/drawingml/2006/picture">
+                <pic:pic xmlns:pic="http://schemas.openxmlformats.org/drawingml/2006/picture">
+                  <pic:nvPicPr>
+                    <pic:cNvPr id="1" name=""/>
+                    <pic:cNvPicPr/>
+                  </pic:nvPicPr>
+                  <pic:blipFill>
+                    <a:blip r:embed="rId42"/>
+                    <a:stretch>
+                      <a:fillRect/>
+                    </a:stretch>
+                  </pic:blipFill>
+                  <pic:spPr>
+                    <a:xfrm>
+                      <a:off x="0" y="0"/>
+                      <a:ext cx="5731510" cy="763905"/>
+                    </a:xfrm>
+                    <a:prstGeom prst="rect">
+                      <a:avLst/>
+                    </a:prstGeom>
+                  </pic:spPr>
+                </pic:pic>
+              </a:graphicData>
+            </a:graphic>
+          </wp:inline>
+        </w:drawing>
+      </w:r>
+    </w:p>
+    <w:p>
+      <w:pPr>
+        <w:jc w:val="both"/>
+      </w:pPr>
+      <w:r>
+        <w:rPr>
+          <w:i/>
+        </w:rPr>
+        <w:t xml:space="preserve">Username </w:t>
+      </w:r>
+      <w:proofErr w:type="spellStart"/>
+      <w:r>
+        <w:rPr>
+          <w:i/>
+        </w:rPr>
+        <w:t>RegEx</w:t>
+      </w:r>
+      <w:proofErr w:type="spellEnd"/>
+      <w:r>
+        <w:t xml:space="preserve">: </w:t>
+      </w:r>
+      <w:r>
+        <w:t>^[\</w:t>
+      </w:r>
+      <w:proofErr w:type="gramStart"/>
+      <w:r>
+        <w:t>w!(</w:t>
+      </w:r>
+      <w:proofErr w:type="gramEnd"/>
+      <w:r>
+        <w:t>)?\[\]`~#$^&amp;*+=@]{1}+[\w!()?\[\]`~#$^&amp;*+=@.-]+$</w:t>
+      </w:r>
+    </w:p>
+    <w:p>
+      <w:pPr>
+        <w:jc w:val="both"/>
+      </w:pPr>
+      <w:r>
+        <w:t>^ designates the beginning of the string and $ the end.</w:t>
+      </w:r>
+    </w:p>
+    <w:p>
+      <w:pPr>
+        <w:jc w:val="both"/>
+      </w:pPr>
+      <w:r>
+        <w:t>‘</w:t>
+      </w:r>
+      <w:r>
+        <w:t>[\</w:t>
+      </w:r>
+      <w:proofErr w:type="gramStart"/>
+      <w:r>
+        <w:t>w!(</w:t>
+      </w:r>
+      <w:proofErr w:type="gramEnd"/>
+      <w:r>
+        <w:t>)?\[\]`~#$^&amp;*+=@]{1}</w:t>
+      </w:r>
+      <w:r>
+        <w:t>’</w:t>
+      </w:r>
+      <w:r>
+        <w:t xml:space="preserve"> is the pattern of valid characters for the first character. </w:t>
+      </w:r>
+    </w:p>
+    <w:p>
+      <w:pPr>
+        <w:jc w:val="both"/>
+      </w:pPr>
+      <w:r>
+        <w:t>‘\w’ means that any alphanumeric (uppercase or lowercase) as well as ‘_’ is valid.</w:t>
+      </w:r>
+      <w:r>
+        <w:t xml:space="preserve"> </w:t>
+      </w:r>
+    </w:p>
+    <w:p>
+      <w:pPr>
+        <w:jc w:val="both"/>
+      </w:pPr>
+      <w:r>
+        <w:t>The</w:t>
+      </w:r>
+      <w:r>
+        <w:t xml:space="preserve"> </w:t>
+      </w:r>
+      <w:proofErr w:type="gramStart"/>
+      <w:r>
+        <w:t>‘</w:t>
+      </w:r>
+      <w:r>
+        <w:t>!(</w:t>
+      </w:r>
+      <w:proofErr w:type="gramEnd"/>
+      <w:r>
+        <w:t>)?\[\]`~#$^&amp;*+=@</w:t>
+      </w:r>
+      <w:r>
+        <w:t>’</w:t>
+      </w:r>
+      <w:r>
+        <w:t xml:space="preserve"> are the special characters valid</w:t>
+      </w:r>
+      <w:r>
+        <w:t xml:space="preserve"> for the first character. </w:t>
+      </w:r>
+    </w:p>
+    <w:p>
+      <w:pPr>
+        <w:jc w:val="both"/>
+      </w:pPr>
+      <w:r>
+        <w:t>And ‘</w:t>
+      </w:r>
+      <w:r>
+        <w:t>{</w:t>
+      </w:r>
+      <w:proofErr w:type="gramStart"/>
+      <w:r>
+        <w:t>1}</w:t>
+      </w:r>
+      <w:r>
+        <w:t>+</w:t>
+      </w:r>
+      <w:proofErr w:type="gramEnd"/>
+      <w:r>
+        <w:t>’ ensures that this pattern is checked once before moving to the next section.</w:t>
+      </w:r>
+    </w:p>
+    <w:p>
+      <w:pPr>
+        <w:jc w:val="both"/>
+      </w:pPr>
+      <w:r>
+        <w:t>The ‘</w:t>
+      </w:r>
+      <w:r>
+        <w:t>+[\</w:t>
+      </w:r>
+      <w:proofErr w:type="gramStart"/>
+      <w:r>
+        <w:t>w!(</w:t>
+      </w:r>
+      <w:proofErr w:type="gramEnd"/>
+      <w:r>
+        <w:t>)?\[\]`~#$^&amp;*+=@.-]+</w:t>
+      </w:r>
+      <w:r>
+        <w:t xml:space="preserve">’ is identical to the previous pattern with the addition of ‘.’ and ‘-’ which are only illegal. </w:t>
+      </w:r>
+    </w:p>
+    <w:p>
+      <w:pPr>
+        <w:jc w:val="both"/>
+      </w:pPr>
+      <w:r>
+        <w:t xml:space="preserve">The trailing ‘+’ keeps checking for the pattern matches until the end of the string. Otherwise, a ‘{0,199}’ can be used. The zero means that </w:t>
+      </w:r>
+      <w:r>
+        <w:t>the second part of the pattern is checked between a minimum of 0 times to a maximum of 199. Given that we plan on checking the length prior to finding matches, this approach will not be used.</w:t>
+      </w:r>
+    </w:p>
+    <w:p>
+      <w:pPr>
+        <w:jc w:val="both"/>
+      </w:pPr>
+      <w:r>
+        <w:rPr>
+          <w:i/>
+        </w:rPr>
+        <w:t>Password</w:t>
+      </w:r>
+      <w:r>
+        <w:rPr>
+          <w:i/>
+        </w:rPr>
+        <w:t xml:space="preserve"> </w:t>
+      </w:r>
+      <w:proofErr w:type="spellStart"/>
+      <w:r>
+        <w:rPr>
+          <w:i/>
+        </w:rPr>
+        <w:t>RegEx</w:t>
+      </w:r>
+      <w:proofErr w:type="spellEnd"/>
+      <w:r>
+        <w:t xml:space="preserve">: </w:t>
+      </w:r>
+      <w:r>
+        <w:t>^[\</w:t>
+      </w:r>
+      <w:proofErr w:type="gramStart"/>
+      <w:r>
+        <w:t>w!(</w:t>
+      </w:r>
+      <w:proofErr w:type="gramEnd"/>
+      <w:r>
+        <w:t>)?\[\]`~#$^&amp;*+=]{1}+[\w!()?\[\]`~#$^&amp;*+=.-]+$</w:t>
+      </w:r>
+    </w:p>
+    <w:p>
+      <w:pPr>
+        <w:spacing w:line="480" w:lineRule="auto"/>
+        <w:jc w:val="both"/>
+      </w:pPr>
+      <w:r>
+        <w:t xml:space="preserve">Identical to the username pattern, with the exclusion of Commercial </w:t>
+      </w:r>
+      <w:proofErr w:type="spellStart"/>
+      <w:r>
+        <w:t>Ats</w:t>
+      </w:r>
+      <w:proofErr w:type="spellEnd"/>
+      <w:r>
+        <w:t xml:space="preserve"> ‘@’</w:t>
+      </w:r>
+    </w:p>
+    <w:p>
+      <w:pPr>
+        <w:jc w:val="both"/>
+      </w:pPr>
+      <w:r>
+        <w:t xml:space="preserve">Based on our tests a first version of the </w:t>
+      </w:r>
+      <w:proofErr w:type="spellStart"/>
+      <w:r>
+        <w:t>validateInput</w:t>
+      </w:r>
+      <w:proofErr w:type="spellEnd"/>
+      <w:r>
+        <w:t xml:space="preserve"> is created:</w:t>
+      </w:r>
+    </w:p>
+    <w:p>
+      <w:pPr>
+        <w:jc w:val="both"/>
+      </w:pPr>
+      <w:r>
+        <w:rPr>
+          <w:noProof/>
+        </w:rPr>
+        <w:drawing>
+          <wp:inline distT="0" distB="0" distL="0" distR="0" wp14:anchorId="1D533EBA" wp14:editId="7629FF7A">
+            <wp:extent cx="4623741" cy="975360"/>
+            <wp:effectExtent l="0" t="0" r="5715" b="0"/>
+            <wp:docPr id="36" name="Picture 36"/>
+            <wp:cNvGraphicFramePr>
+              <a:graphicFrameLocks xmlns:a="http://schemas.openxmlformats.org/drawingml/2006/main" noChangeAspect="1"/>
+            </wp:cNvGraphicFramePr>
+            <a:graphic xmlns:a="http://schemas.openxmlformats.org/drawingml/2006/main">
+              <a:graphicData uri="http://schemas.openxmlformats.org/drawingml/2006/picture">
+                <pic:pic xmlns:pic="http://schemas.openxmlformats.org/drawingml/2006/picture">
+                  <pic:nvPicPr>
+                    <pic:cNvPr id="1" name=""/>
+                    <pic:cNvPicPr/>
+                  </pic:nvPicPr>
+                  <pic:blipFill>
+                    <a:blip r:embed="rId43"/>
+                    <a:stretch>
+                      <a:fillRect/>
+                    </a:stretch>
+                  </pic:blipFill>
+                  <pic:spPr>
+                    <a:xfrm>
+                      <a:off x="0" y="0"/>
+                      <a:ext cx="4784728" cy="1009320"/>
+                    </a:xfrm>
+                    <a:prstGeom prst="rect">
+                      <a:avLst/>
+                    </a:prstGeom>
+                  </pic:spPr>
+                </pic:pic>
+              </a:graphicData>
+            </a:graphic>
+          </wp:inline>
+        </w:drawing>
+      </w:r>
+    </w:p>
+    <w:p>
+      <w:pPr>
+        <w:jc w:val="both"/>
+      </w:pPr>
+      <w:r>
+        <w:t>The test is run, with one failure detected:</w:t>
+      </w:r>
+    </w:p>
+    <w:p>
+      <w:pPr>
+        <w:jc w:val="both"/>
+      </w:pPr>
+      <w:r>
+        <w:rPr>
+          <w:noProof/>
+        </w:rPr>
+        <w:drawing>
+          <wp:inline distT="0" distB="0" distL="0" distR="0" wp14:anchorId="473D31C4" wp14:editId="09231E56">
+            <wp:extent cx="5731510" cy="1185545"/>
+            <wp:effectExtent l="0" t="0" r="2540" b="0"/>
+            <wp:docPr id="21" name="Picture 21"/>
+            <wp:cNvGraphicFramePr>
+              <a:graphicFrameLocks xmlns:a="http://schemas.openxmlformats.org/drawingml/2006/main" noChangeAspect="1"/>
+            </wp:cNvGraphicFramePr>
+            <a:graphic xmlns:a="http://schemas.openxmlformats.org/drawingml/2006/main">
+              <a:graphicData uri="http://schemas.openxmlformats.org/drawingml/2006/picture">
+                <pic:pic xmlns:pic="http://schemas.openxmlformats.org/drawingml/2006/picture">
+                  <pic:nvPicPr>
+                    <pic:cNvPr id="1" name=""/>
+                    <pic:cNvPicPr/>
+                  </pic:nvPicPr>
+                  <pic:blipFill>
+                    <a:blip r:embed="rId44"/>
+                    <a:stretch>
+                      <a:fillRect/>
+                    </a:stretch>
+                  </pic:blipFill>
+                  <pic:spPr>
+                    <a:xfrm>
+                      <a:off x="0" y="0"/>
+                      <a:ext cx="5731510" cy="1185545"/>
+                    </a:xfrm>
+                    <a:prstGeom prst="rect">
+                      <a:avLst/>
+                    </a:prstGeom>
+                  </pic:spPr>
+                </pic:pic>
+              </a:graphicData>
+            </a:graphic>
+          </wp:inline>
+        </w:drawing>
+      </w:r>
+    </w:p>
+    <w:p>
+      <w:pPr>
+        <w:jc w:val="both"/>
+      </w:pPr>
+      <w:r>
+        <w:lastRenderedPageBreak/>
+        <w:t xml:space="preserve">As it turns out, the last </w:t>
+      </w:r>
+      <w:proofErr w:type="spellStart"/>
+      <w:r>
+        <w:t>validPassword</w:t>
+      </w:r>
+      <w:proofErr w:type="spellEnd"/>
+      <w:r>
+        <w:t xml:space="preserve"> entry in the array was copied explicitly from the </w:t>
+      </w:r>
+      <w:proofErr w:type="spellStart"/>
+      <w:r>
+        <w:t>invalidPassword</w:t>
+      </w:r>
+      <w:proofErr w:type="spellEnd"/>
+      <w:r>
+        <w:t xml:space="preserve"> list with 129 characters long. Once the last character is deleted, the test is rerun:</w:t>
+      </w:r>
+    </w:p>
+    <w:p>
+      <w:pPr>
+        <w:jc w:val="both"/>
+      </w:pPr>
+      <w:r>
+        <w:rPr>
+          <w:noProof/>
+        </w:rPr>
+        <w:drawing>
+          <wp:inline distT="0" distB="0" distL="0" distR="0" wp14:anchorId="4C45BFC8" wp14:editId="0111579B">
+            <wp:extent cx="4649957" cy="1203960"/>
+            <wp:effectExtent l="0" t="0" r="0" b="0"/>
+            <wp:docPr id="37" name="Picture 37"/>
+            <wp:cNvGraphicFramePr>
+              <a:graphicFrameLocks xmlns:a="http://schemas.openxmlformats.org/drawingml/2006/main" noChangeAspect="1"/>
+            </wp:cNvGraphicFramePr>
+            <a:graphic xmlns:a="http://schemas.openxmlformats.org/drawingml/2006/main">
+              <a:graphicData uri="http://schemas.openxmlformats.org/drawingml/2006/picture">
+                <pic:pic xmlns:pic="http://schemas.openxmlformats.org/drawingml/2006/picture">
+                  <pic:nvPicPr>
+                    <pic:cNvPr id="1" name=""/>
+                    <pic:cNvPicPr/>
+                  </pic:nvPicPr>
+                  <pic:blipFill>
+                    <a:blip r:embed="rId45"/>
+                    <a:stretch>
+                      <a:fillRect/>
+                    </a:stretch>
+                  </pic:blipFill>
+                  <pic:spPr>
+                    <a:xfrm>
+                      <a:off x="0" y="0"/>
+                      <a:ext cx="4790529" cy="1240357"/>
+                    </a:xfrm>
+                    <a:prstGeom prst="rect">
+                      <a:avLst/>
+                    </a:prstGeom>
+                  </pic:spPr>
+                </pic:pic>
+              </a:graphicData>
+            </a:graphic>
+          </wp:inline>
+        </w:drawing>
+      </w:r>
+    </w:p>
+    <w:p>
+      <w:pPr>
+        <w:jc w:val="both"/>
+      </w:pPr>
+      <w:r>
+        <w:t>As for Maven and Jenkins:</w:t>
+      </w:r>
+    </w:p>
+    <w:p>
+      <w:pPr>
+        <w:jc w:val="both"/>
+      </w:pPr>
+      <w:r>
+        <w:rPr>
+          <w:noProof/>
+        </w:rPr>
+        <w:drawing>
+          <wp:inline distT="0" distB="0" distL="0" distR="0" wp14:anchorId="305D5BD7" wp14:editId="2996C8CB">
+            <wp:extent cx="5731510" cy="2622550"/>
+            <wp:effectExtent l="0" t="0" r="2540" b="6350"/>
+            <wp:docPr id="38" name="Picture 38"/>
+            <wp:cNvGraphicFramePr>
+              <a:graphicFrameLocks xmlns:a="http://schemas.openxmlformats.org/drawingml/2006/main" noChangeAspect="1"/>
+            </wp:cNvGraphicFramePr>
+            <a:graphic xmlns:a="http://schemas.openxmlformats.org/drawingml/2006/main">
+              <a:graphicData uri="http://schemas.openxmlformats.org/drawingml/2006/picture">
+                <pic:pic xmlns:pic="http://schemas.openxmlformats.org/drawingml/2006/picture">
+                  <pic:nvPicPr>
+                    <pic:cNvPr id="1" name=""/>
+                    <pic:cNvPicPr/>
+                  </pic:nvPicPr>
+                  <pic:blipFill>
+                    <a:blip r:embed="rId46"/>
+                    <a:stretch>
+                      <a:fillRect/>
+                    </a:stretch>
+                  </pic:blipFill>
+                  <pic:spPr>
+                    <a:xfrm>
+                      <a:off x="0" y="0"/>
+                      <a:ext cx="5731510" cy="2622550"/>
+                    </a:xfrm>
+                    <a:prstGeom prst="rect">
+                      <a:avLst/>
+                    </a:prstGeom>
+                  </pic:spPr>
+                </pic:pic>
+              </a:graphicData>
+            </a:graphic>
+          </wp:inline>
+        </w:drawing>
+      </w:r>
+    </w:p>
+    <w:p>
+      <w:pPr>
+        <w:jc w:val="both"/>
+      </w:pPr>
+    </w:p>
+    <w:p>
+      <w:pPr>
+        <w:jc w:val="both"/>
+      </w:pPr>
+      <w:r>
+        <w:rPr>
+          <w:noProof/>
+        </w:rPr>
+        <w:drawing>
+          <wp:inline distT="0" distB="0" distL="0" distR="0" wp14:anchorId="22A7F490" wp14:editId="4B076F8A">
+            <wp:extent cx="5731510" cy="2795270"/>
+            <wp:effectExtent l="0" t="0" r="2540" b="5080"/>
+            <wp:docPr id="39" name="Picture 39"/>
+            <wp:cNvGraphicFramePr>
+              <a:graphicFrameLocks xmlns:a="http://schemas.openxmlformats.org/drawingml/2006/main" noChangeAspect="1"/>
+            </wp:cNvGraphicFramePr>
+            <a:graphic xmlns:a="http://schemas.openxmlformats.org/drawingml/2006/main">
+              <a:graphicData uri="http://schemas.openxmlformats.org/drawingml/2006/picture">
+                <pic:pic xmlns:pic="http://schemas.openxmlformats.org/drawingml/2006/picture">
+                  <pic:nvPicPr>
+                    <pic:cNvPr id="1" name=""/>
+                    <pic:cNvPicPr/>
+                  </pic:nvPicPr>
+                  <pic:blipFill>
+                    <a:blip r:embed="rId47"/>
+                    <a:stretch>
+                      <a:fillRect/>
+                    </a:stretch>
+                  </pic:blipFill>
+                  <pic:spPr>
+                    <a:xfrm>
+                      <a:off x="0" y="0"/>
+                      <a:ext cx="5731510" cy="2795270"/>
+                    </a:xfrm>
+                    <a:prstGeom prst="rect">
+                      <a:avLst/>
+                    </a:prstGeom>
+                  </pic:spPr>
+                </pic:pic>
+              </a:graphicData>
+            </a:graphic>
+          </wp:inline>
+        </w:drawing>
+      </w:r>
+    </w:p>
+    <w:p>
+      <w:pPr>
+        <w:jc w:val="both"/>
+      </w:pPr>
+      <w:r>
+        <w:t>A commit is created for the first version of the Validation Class.</w:t>
+      </w:r>
+    </w:p>
+    <w:p>
+      <w:pPr>
+        <w:jc w:val="both"/>
+      </w:pPr>
+      <w:r>
+        <w:t>The code can be refactored to eliminate the nested conditional statement that checks the pattern, integrating it to the condition that checks the length:</w:t>
+      </w:r>
+    </w:p>
+    <w:p>
+      <w:pPr>
+        <w:jc w:val="both"/>
+      </w:pPr>
+      <w:r>
+        <w:rPr>
+          <w:noProof/>
+        </w:rPr>
+        <w:lastRenderedPageBreak/>
+        <w:drawing>
+          <wp:inline distT="0" distB="0" distL="0" distR="0" wp14:anchorId="1C4EB017" wp14:editId="66BC88B9">
+            <wp:extent cx="5731510" cy="1003300"/>
+            <wp:effectExtent l="0" t="0" r="2540" b="6350"/>
+            <wp:docPr id="40" name="Picture 40"/>
+            <wp:cNvGraphicFramePr>
+              <a:graphicFrameLocks xmlns:a="http://schemas.openxmlformats.org/drawingml/2006/main" noChangeAspect="1"/>
+            </wp:cNvGraphicFramePr>
+            <a:graphic xmlns:a="http://schemas.openxmlformats.org/drawingml/2006/main">
+              <a:graphicData uri="http://schemas.openxmlformats.org/drawingml/2006/picture">
+                <pic:pic xmlns:pic="http://schemas.openxmlformats.org/drawingml/2006/picture">
+                  <pic:nvPicPr>
+                    <pic:cNvPr id="1" name=""/>
+                    <pic:cNvPicPr/>
+                  </pic:nvPicPr>
+                  <pic:blipFill>
+                    <a:blip r:embed="rId48"/>
+                    <a:stretch>
+                      <a:fillRect/>
+                    </a:stretch>
+                  </pic:blipFill>
+                  <pic:spPr>
+                    <a:xfrm>
+                      <a:off x="0" y="0"/>
+                      <a:ext cx="5731510" cy="1003300"/>
+                    </a:xfrm>
+                    <a:prstGeom prst="rect">
+                      <a:avLst/>
+                    </a:prstGeom>
+                  </pic:spPr>
+                </pic:pic>
+              </a:graphicData>
+            </a:graphic>
+          </wp:inline>
+        </w:drawing>
+      </w:r>
+    </w:p>
+    <w:p>
+      <w:pPr>
+        <w:jc w:val="both"/>
+      </w:pPr>
+    </w:p>
+    <w:p>
+      <w:pPr>
+        <w:jc w:val="both"/>
+      </w:pPr>
+      <w:r>
+        <w:t>Maven and Jenkins:</w:t>
+      </w:r>
+    </w:p>
+    <w:p>
+      <w:pPr>
+        <w:jc w:val="both"/>
+      </w:pPr>
+      <w:r>
+        <w:rPr>
+          <w:noProof/>
+        </w:rPr>
+        <w:drawing>
+          <wp:inline distT="0" distB="0" distL="0" distR="0" wp14:anchorId="77364881" wp14:editId="5D6685BA">
+            <wp:extent cx="5731510" cy="2761615"/>
+            <wp:effectExtent l="0" t="0" r="2540" b="635"/>
+            <wp:docPr id="41" name="Picture 41"/>
+            <wp:cNvGraphicFramePr>
+              <a:graphicFrameLocks xmlns:a="http://schemas.openxmlformats.org/drawingml/2006/main" noChangeAspect="1"/>
+            </wp:cNvGraphicFramePr>
+            <a:graphic xmlns:a="http://schemas.openxmlformats.org/drawingml/2006/main">
+              <a:graphicData uri="http://schemas.openxmlformats.org/drawingml/2006/picture">
+                <pic:pic xmlns:pic="http://schemas.openxmlformats.org/drawingml/2006/picture">
+                  <pic:nvPicPr>
+                    <pic:cNvPr id="1" name=""/>
+                    <pic:cNvPicPr/>
+                  </pic:nvPicPr>
+                  <pic:blipFill>
+                    <a:blip r:embed="rId49"/>
+                    <a:stretch>
+                      <a:fillRect/>
+                    </a:stretch>
+                  </pic:blipFill>
+                  <pic:spPr>
+                    <a:xfrm>
+                      <a:off x="0" y="0"/>
+                      <a:ext cx="5731510" cy="2761615"/>
+                    </a:xfrm>
+                    <a:prstGeom prst="rect">
+                      <a:avLst/>
+                    </a:prstGeom>
+                  </pic:spPr>
+                </pic:pic>
+              </a:graphicData>
+            </a:graphic>
+          </wp:inline>
+        </w:drawing>
+      </w:r>
+    </w:p>
+    <w:p>
+      <w:pPr>
+        <w:jc w:val="both"/>
+      </w:pPr>
+    </w:p>
+    <w:p>
+      <w:pPr>
+        <w:pBdr>
+          <w:bottom w:val="single" w:sz="12" w:space="1" w:color="auto"/>
+        </w:pBdr>
+        <w:jc w:val="both"/>
+      </w:pPr>
+      <w:r>
+        <w:rPr>
+          <w:noProof/>
+        </w:rPr>
+        <w:drawing>
+          <wp:inline distT="0" distB="0" distL="0" distR="0" wp14:anchorId="42714EB2" wp14:editId="3E1DF9D8">
+            <wp:extent cx="5731510" cy="2825750"/>
+            <wp:effectExtent l="0" t="0" r="2540" b="0"/>
+            <wp:docPr id="42" name="Picture 42"/>
+            <wp:cNvGraphicFramePr>
+              <a:graphicFrameLocks xmlns:a="http://schemas.openxmlformats.org/drawingml/2006/main" noChangeAspect="1"/>
+            </wp:cNvGraphicFramePr>
+            <a:graphic xmlns:a="http://schemas.openxmlformats.org/drawingml/2006/main">
+              <a:graphicData uri="http://schemas.openxmlformats.org/drawingml/2006/picture">
+                <pic:pic xmlns:pic="http://schemas.openxmlformats.org/drawingml/2006/picture">
+                  <pic:nvPicPr>
+                    <pic:cNvPr id="1" name=""/>
+                    <pic:cNvPicPr/>
+                  </pic:nvPicPr>
+                  <pic:blipFill>
+                    <a:blip r:embed="rId50"/>
+                    <a:stretch>
+                      <a:fillRect/>
+                    </a:stretch>
+                  </pic:blipFill>
+                  <pic:spPr>
+                    <a:xfrm>
+                      <a:off x="0" y="0"/>
+                      <a:ext cx="5731510" cy="2825750"/>
+                    </a:xfrm>
+                    <a:prstGeom prst="rect">
+                      <a:avLst/>
+                    </a:prstGeom>
+                  </pic:spPr>
+                </pic:pic>
+              </a:graphicData>
+            </a:graphic>
+          </wp:inline>
+        </w:drawing>
+      </w:r>
+    </w:p>
+    <w:p>
+      <w:pPr>
+        <w:pBdr>
+          <w:bottom w:val="single" w:sz="12" w:space="1" w:color="auto"/>
+        </w:pBdr>
+        <w:jc w:val="both"/>
+      </w:pPr>
+    </w:p>
+    <w:p>
+      <w:pPr>
+        <w:pBdr>
+          <w:bottom w:val="single" w:sz="12" w:space="1" w:color="auto"/>
+        </w:pBdr>
+        <w:jc w:val="both"/>
+      </w:pPr>
+    </w:p>
+    <w:p>
+      <w:pPr>
+        <w:pBdr>
+          <w:bottom w:val="single" w:sz="12" w:space="1" w:color="auto"/>
+        </w:pBdr>
+        <w:jc w:val="both"/>
+      </w:pPr>
+    </w:p>
+    <w:p>
+      <w:pPr>
+        <w:pBdr>
+          <w:bottom w:val="single" w:sz="12" w:space="1" w:color="auto"/>
+        </w:pBdr>
+        <w:jc w:val="both"/>
+      </w:pPr>
+      <w:r>
+        <w:lastRenderedPageBreak/>
+        <w:t xml:space="preserve">Now that we know that the Class Validation works, it can be implemented into our Servlet </w:t>
+      </w:r>
+      <w:proofErr w:type="spellStart"/>
+      <w:r>
+        <w:t>doPost</w:t>
+      </w:r>
+      <w:proofErr w:type="spellEnd"/>
+      <w:r>
+        <w:t xml:space="preserve"> method:</w:t>
+      </w:r>
+    </w:p>
+    <w:p>
+      <w:pPr>
+        <w:pBdr>
+          <w:bottom w:val="single" w:sz="12" w:space="1" w:color="auto"/>
+        </w:pBdr>
+        <w:jc w:val="both"/>
+      </w:pPr>
+      <w:r>
+        <w:rPr>
+          <w:noProof/>
+        </w:rPr>
+        <w:drawing>
+          <wp:inline distT="0" distB="0" distL="0" distR="0" wp14:anchorId="76F1CE45" wp14:editId="01B19DA5">
+            <wp:extent cx="5731510" cy="1074420"/>
+            <wp:effectExtent l="0" t="0" r="2540" b="0"/>
+            <wp:docPr id="44" name="Picture 44"/>
+            <wp:cNvGraphicFramePr>
+              <a:graphicFrameLocks xmlns:a="http://schemas.openxmlformats.org/drawingml/2006/main" noChangeAspect="1"/>
+            </wp:cNvGraphicFramePr>
+            <a:graphic xmlns:a="http://schemas.openxmlformats.org/drawingml/2006/main">
+              <a:graphicData uri="http://schemas.openxmlformats.org/drawingml/2006/picture">
+                <pic:pic xmlns:pic="http://schemas.openxmlformats.org/drawingml/2006/picture">
+                  <pic:nvPicPr>
+                    <pic:cNvPr id="1" name=""/>
+                    <pic:cNvPicPr/>
+                  </pic:nvPicPr>
+                  <pic:blipFill>
+                    <a:blip r:embed="rId51"/>
+                    <a:stretch>
+                      <a:fillRect/>
+                    </a:stretch>
+                  </pic:blipFill>
+                  <pic:spPr>
+                    <a:xfrm>
+                      <a:off x="0" y="0"/>
+                      <a:ext cx="5731510" cy="1074420"/>
+                    </a:xfrm>
+                    <a:prstGeom prst="rect">
+                      <a:avLst/>
+                    </a:prstGeom>
+                  </pic:spPr>
+                </pic:pic>
+              </a:graphicData>
+            </a:graphic>
+          </wp:inline>
+        </w:drawing>
+      </w:r>
+    </w:p>
+    <w:p>
+      <w:pPr>
+        <w:pBdr>
+          <w:bottom w:val="single" w:sz="12" w:space="1" w:color="auto"/>
+        </w:pBdr>
+        <w:jc w:val="both"/>
+      </w:pPr>
+      <w:r>
+        <w:t xml:space="preserve">For the sake of simplicity </w:t>
+      </w:r>
+      <w:r>
+        <w:rPr>
+          <w:strike/>
+        </w:rPr>
+        <w:t xml:space="preserve">and because I don’t </w:t>
+      </w:r>
+      <w:proofErr w:type="spellStart"/>
+      <w:r>
+        <w:rPr>
+          <w:strike/>
+        </w:rPr>
+        <w:t>wanna</w:t>
+      </w:r>
+      <w:proofErr w:type="spellEnd"/>
+      <w:r>
+        <w:t xml:space="preserve"> our</w:t>
+      </w:r>
+      <w:r>
+        <w:t xml:space="preserve"> simple</w:t>
+      </w:r>
+      <w:r>
+        <w:t xml:space="preserve"> </w:t>
+      </w:r>
+      <w:r>
+        <w:t>web application</w:t>
+      </w:r>
+      <w:r>
+        <w:t xml:space="preserve"> does not make use of databases, it simply </w:t>
+      </w:r>
+      <w:r>
+        <w:t>checks for a hardcoded match for username and password. A manual test is conducted.</w:t>
+      </w:r>
+    </w:p>
+    <w:p>
+      <w:pPr>
+        <w:pBdr>
+          <w:bottom w:val="single" w:sz="12" w:space="1" w:color="auto"/>
+        </w:pBdr>
+        <w:jc w:val="both"/>
+      </w:pPr>
+      <w:r>
+        <w:rPr>
+          <w:noProof/>
+        </w:rPr>
+        <w:drawing>
+          <wp:inline distT="0" distB="0" distL="0" distR="0" wp14:anchorId="1C071E71" wp14:editId="59331A04">
+            <wp:extent cx="5731510" cy="1129030"/>
+            <wp:effectExtent l="0" t="0" r="2540" b="0"/>
+            <wp:docPr id="45" name="Picture 45"/>
+            <wp:cNvGraphicFramePr>
+              <a:graphicFrameLocks xmlns:a="http://schemas.openxmlformats.org/drawingml/2006/main" noChangeAspect="1"/>
+            </wp:cNvGraphicFramePr>
+            <a:graphic xmlns:a="http://schemas.openxmlformats.org/drawingml/2006/main">
+              <a:graphicData uri="http://schemas.openxmlformats.org/drawingml/2006/picture">
+                <pic:pic xmlns:pic="http://schemas.openxmlformats.org/drawingml/2006/picture">
+                  <pic:nvPicPr>
+                    <pic:cNvPr id="1" name=""/>
+                    <pic:cNvPicPr/>
+                  </pic:nvPicPr>
+                  <pic:blipFill>
+                    <a:blip r:embed="rId52"/>
+                    <a:stretch>
+                      <a:fillRect/>
+                    </a:stretch>
+                  </pic:blipFill>
+                  <pic:spPr>
+                    <a:xfrm>
+                      <a:off x="0" y="0"/>
+                      <a:ext cx="5731510" cy="1129030"/>
+                    </a:xfrm>
+                    <a:prstGeom prst="rect">
+                      <a:avLst/>
+                    </a:prstGeom>
+                  </pic:spPr>
+                </pic:pic>
+              </a:graphicData>
+            </a:graphic>
+          </wp:inline>
+        </w:drawing>
+      </w:r>
+    </w:p>
+    <w:p>
+      <w:pPr>
+        <w:pBdr>
+          <w:bottom w:val="single" w:sz="12" w:space="1" w:color="auto"/>
+        </w:pBdr>
+        <w:jc w:val="both"/>
+      </w:pPr>
+      <w:r>
+        <w:t>Leads to:</w:t>
+      </w:r>
+    </w:p>
+    <w:p>
+      <w:pPr>
+        <w:pBdr>
+          <w:bottom w:val="single" w:sz="12" w:space="1" w:color="auto"/>
+        </w:pBdr>
+        <w:jc w:val="both"/>
+      </w:pPr>
+      <w:r>
+        <w:rPr>
+          <w:noProof/>
+        </w:rPr>
+        <w:drawing>
+          <wp:inline distT="0" distB="0" distL="0" distR="0" wp14:anchorId="183A87ED" wp14:editId="187D463F">
+            <wp:extent cx="4305300" cy="914400"/>
+            <wp:effectExtent l="0" t="0" r="0" b="0"/>
+            <wp:docPr id="46" name="Picture 46"/>
+            <wp:cNvGraphicFramePr>
+              <a:graphicFrameLocks xmlns:a="http://schemas.openxmlformats.org/drawingml/2006/main" noChangeAspect="1"/>
+            </wp:cNvGraphicFramePr>
+            <a:graphic xmlns:a="http://schemas.openxmlformats.org/drawingml/2006/main">
+              <a:graphicData uri="http://schemas.openxmlformats.org/drawingml/2006/picture">
+                <pic:pic xmlns:pic="http://schemas.openxmlformats.org/drawingml/2006/picture">
+                  <pic:nvPicPr>
+                    <pic:cNvPr id="1" name=""/>
+                    <pic:cNvPicPr/>
+                  </pic:nvPicPr>
+                  <pic:blipFill>
+                    <a:blip r:embed="rId53"/>
+                    <a:stretch>
+                      <a:fillRect/>
+                    </a:stretch>
+                  </pic:blipFill>
+                  <pic:spPr>
+                    <a:xfrm>
+                      <a:off x="0" y="0"/>
+                      <a:ext cx="4305300" cy="914400"/>
+                    </a:xfrm>
+                    <a:prstGeom prst="rect">
+                      <a:avLst/>
+                    </a:prstGeom>
+                  </pic:spPr>
+                </pic:pic>
+              </a:graphicData>
+            </a:graphic>
+          </wp:inline>
+        </w:drawing>
+      </w:r>
+    </w:p>
+    <w:p>
+      <w:pPr>
+        <w:pBdr>
+          <w:bottom w:val="single" w:sz="12" w:space="1" w:color="auto"/>
+        </w:pBdr>
+        <w:jc w:val="both"/>
+      </w:pPr>
+    </w:p>
+    <w:p>
+      <w:pPr>
+        <w:pBdr>
+          <w:bottom w:val="single" w:sz="12" w:space="1" w:color="auto"/>
+        </w:pBdr>
+        <w:jc w:val="both"/>
+      </w:pPr>
+    </w:p>
+    <w:p>
+      <w:pPr>
+        <w:pBdr>
+          <w:bottom w:val="single" w:sz="12" w:space="1" w:color="auto"/>
+        </w:pBdr>
+        <w:jc w:val="both"/>
+      </w:pPr>
+      <w:r>
+        <w:t>And</w:t>
+      </w:r>
+    </w:p>
+    <w:p>
+      <w:pPr>
+        <w:pBdr>
+          <w:bottom w:val="single" w:sz="12" w:space="1" w:color="auto"/>
+        </w:pBdr>
+        <w:jc w:val="both"/>
+      </w:pPr>
+      <w:r>
+        <w:rPr>
+          <w:noProof/>
+        </w:rPr>
+        <w:drawing>
+          <wp:inline distT="0" distB="0" distL="0" distR="0" wp14:anchorId="13DA6E37" wp14:editId="5C79654C">
+            <wp:extent cx="5731510" cy="1170305"/>
+            <wp:effectExtent l="0" t="0" r="2540" b="0"/>
+            <wp:docPr id="47" name="Picture 47"/>
+            <wp:cNvGraphicFramePr>
+              <a:graphicFrameLocks xmlns:a="http://schemas.openxmlformats.org/drawingml/2006/main" noChangeAspect="1"/>
+            </wp:cNvGraphicFramePr>
+            <a:graphic xmlns:a="http://schemas.openxmlformats.org/drawingml/2006/main">
+              <a:graphicData uri="http://schemas.openxmlformats.org/drawingml/2006/picture">
+                <pic:pic xmlns:pic="http://schemas.openxmlformats.org/drawingml/2006/picture">
+                  <pic:nvPicPr>
+                    <pic:cNvPr id="1" name=""/>
+                    <pic:cNvPicPr/>
+                  </pic:nvPicPr>
+                  <pic:blipFill>
+                    <a:blip r:embed="rId54"/>
+                    <a:stretch>
+                      <a:fillRect/>
+                    </a:stretch>
+                  </pic:blipFill>
+                  <pic:spPr>
+                    <a:xfrm>
+                      <a:off x="0" y="0"/>
+                      <a:ext cx="5731510" cy="1170305"/>
+                    </a:xfrm>
+                    <a:prstGeom prst="rect">
+                      <a:avLst/>
+                    </a:prstGeom>
+                  </pic:spPr>
+                </pic:pic>
+              </a:graphicData>
+            </a:graphic>
+          </wp:inline>
+        </w:drawing>
+      </w:r>
+    </w:p>
+    <w:p>
+      <w:pPr>
+        <w:pBdr>
+          <w:bottom w:val="single" w:sz="12" w:space="1" w:color="auto"/>
+        </w:pBdr>
+        <w:jc w:val="both"/>
+      </w:pPr>
+      <w:r>
+        <w:t>Leads to:</w:t>
+      </w:r>
+    </w:p>
+    <w:p>
+      <w:pPr>
+        <w:pBdr>
+          <w:bottom w:val="single" w:sz="12" w:space="1" w:color="auto"/>
+        </w:pBdr>
+        <w:jc w:val="both"/>
+      </w:pPr>
+      <w:r>
+        <w:rPr>
+          <w:noProof/>
+        </w:rPr>
+        <w:drawing>
+          <wp:inline distT="0" distB="0" distL="0" distR="0" wp14:anchorId="2FC736A2" wp14:editId="0887C357">
+            <wp:extent cx="5457825" cy="1047750"/>
+            <wp:effectExtent l="0" t="0" r="9525" b="0"/>
+            <wp:docPr id="48" name="Picture 48"/>
+            <wp:cNvGraphicFramePr>
+              <a:graphicFrameLocks xmlns:a="http://schemas.openxmlformats.org/drawingml/2006/main" noChangeAspect="1"/>
+            </wp:cNvGraphicFramePr>
+            <a:graphic xmlns:a="http://schemas.openxmlformats.org/drawingml/2006/main">
+              <a:graphicData uri="http://schemas.openxmlformats.org/drawingml/2006/picture">
+                <pic:pic xmlns:pic="http://schemas.openxmlformats.org/drawingml/2006/picture">
+                  <pic:nvPicPr>
+                    <pic:cNvPr id="1" name=""/>
+                    <pic:cNvPicPr/>
+                  </pic:nvPicPr>
+                  <pic:blipFill>
+                    <a:blip r:embed="rId55"/>
+                    <a:stretch>
+                      <a:fillRect/>
+                    </a:stretch>
+                  </pic:blipFill>
+                  <pic:spPr>
+                    <a:xfrm>
+                      <a:off x="0" y="0"/>
+                      <a:ext cx="5457825" cy="1047750"/>
+                    </a:xfrm>
+                    <a:prstGeom prst="rect">
+                      <a:avLst/>
+                    </a:prstGeom>
+                  </pic:spPr>
+                </pic:pic>
+              </a:graphicData>
+            </a:graphic>
+          </wp:inline>
+        </w:drawing>
+      </w:r>
+    </w:p>
+    <w:p>
+      <w:pPr>
+        <w:jc w:val="both"/>
+      </w:pPr>
+    </w:p>
+    <w:p>
+      <w:pPr>
+        <w:jc w:val="both"/>
+      </w:pPr>
+    </w:p>
+    <w:p>
+      <w:pPr>
+        <w:pBdr>
+          <w:bottom w:val="single" w:sz="12" w:space="1" w:color="auto"/>
+        </w:pBdr>
+        <w:jc w:val="both"/>
+      </w:pPr>
+    </w:p>
+    <w:p>
+      <w:pPr>
+        <w:pStyle w:val="Heading4"/>
+        <w:spacing w:line="276" w:lineRule="auto"/>
+        <w:jc w:val="both"/>
+      </w:pPr>
+      <w:r>
+        <w:t>Mocking the Servlet</w:t>
+      </w:r>
+    </w:p>
+    <w:p>
+      <w:pPr>
+        <w:jc w:val="both"/>
+      </w:pPr>
+      <w:r>
+        <w:t>To mock our Servlet, the following dependencies were added to our pom.xml:</w:t>
+      </w:r>
+    </w:p>
+    <w:p>
+      <w:pPr>
+        <w:jc w:val="both"/>
+      </w:pPr>
+      <w:r>
+        <w:rPr>
+          <w:noProof/>
+        </w:rPr>
+        <w:drawing>
+          <wp:inline distT="0" distB="0" distL="0" distR="0" wp14:anchorId="4A0E7DC8" wp14:editId="343531E4">
+            <wp:extent cx="5731510" cy="2602230"/>
+            <wp:effectExtent l="0" t="0" r="2540" b="7620"/>
+            <wp:docPr id="49" name="Picture 49"/>
+            <wp:cNvGraphicFramePr>
+              <a:graphicFrameLocks xmlns:a="http://schemas.openxmlformats.org/drawingml/2006/main" noChangeAspect="1"/>
+            </wp:cNvGraphicFramePr>
+            <a:graphic xmlns:a="http://schemas.openxmlformats.org/drawingml/2006/main">
+              <a:graphicData uri="http://schemas.openxmlformats.org/drawingml/2006/picture">
+                <pic:pic xmlns:pic="http://schemas.openxmlformats.org/drawingml/2006/picture">
+                  <pic:nvPicPr>
+                    <pic:cNvPr id="1" name=""/>
+                    <pic:cNvPicPr/>
+                  </pic:nvPicPr>
+                  <pic:blipFill>
+                    <a:blip r:embed="rId56"/>
+                    <a:stretch>
+                      <a:fillRect/>
+                    </a:stretch>
+                  </pic:blipFill>
+                  <pic:spPr>
+                    <a:xfrm>
+                      <a:off x="0" y="0"/>
+                      <a:ext cx="5731510" cy="2602230"/>
+                    </a:xfrm>
+                    <a:prstGeom prst="rect">
+                      <a:avLst/>
+                    </a:prstGeom>
+                  </pic:spPr>
+                </pic:pic>
+              </a:graphicData>
+            </a:graphic>
+          </wp:inline>
+        </w:drawing>
+      </w:r>
+    </w:p>
+    <w:p>
+      <w:pPr>
+        <w:jc w:val="both"/>
+      </w:pPr>
+      <w:r>
+        <w:t xml:space="preserve">Adding the </w:t>
+      </w:r>
+      <w:proofErr w:type="spellStart"/>
+      <w:proofErr w:type="gramStart"/>
+      <w:r>
+        <w:t>javax.servlet</w:t>
+      </w:r>
+      <w:proofErr w:type="spellEnd"/>
+      <w:proofErr w:type="gramEnd"/>
+      <w:r>
+        <w:t xml:space="preserve"> is necessary to run Maven tests through command prompt and Jenkins. </w:t>
+      </w:r>
+      <w:proofErr w:type="gramStart"/>
+      <w:r>
+        <w:t>Next</w:t>
+      </w:r>
+      <w:proofErr w:type="gramEnd"/>
+      <w:r>
+        <w:t xml:space="preserve"> we create two new test classes – </w:t>
+      </w:r>
+      <w:proofErr w:type="spellStart"/>
+      <w:r>
+        <w:t>ServletErrorTest</w:t>
+      </w:r>
+      <w:proofErr w:type="spellEnd"/>
+      <w:r>
+        <w:t xml:space="preserve"> and </w:t>
+      </w:r>
+      <w:proofErr w:type="spellStart"/>
+      <w:r>
+        <w:t>ServletSuccessTest</w:t>
+      </w:r>
+      <w:proofErr w:type="spellEnd"/>
+      <w:r>
+        <w:t>:</w:t>
+      </w:r>
+    </w:p>
+    <w:p>
+      <w:pPr>
+        <w:jc w:val="center"/>
+      </w:pPr>
+      <w:r>
+        <w:rPr>
+          <w:noProof/>
+        </w:rPr>
+        <w:drawing>
+          <wp:inline distT="0" distB="0" distL="0" distR="0" wp14:anchorId="773BB372" wp14:editId="2D4D7A8D">
+            <wp:extent cx="5044440" cy="4116142"/>
+            <wp:effectExtent l="0" t="0" r="3810" b="0"/>
+            <wp:docPr id="50" name="Picture 50"/>
+            <wp:cNvGraphicFramePr>
+              <a:graphicFrameLocks xmlns:a="http://schemas.openxmlformats.org/drawingml/2006/main" noChangeAspect="1"/>
+            </wp:cNvGraphicFramePr>
+            <a:graphic xmlns:a="http://schemas.openxmlformats.org/drawingml/2006/main">
+              <a:graphicData uri="http://schemas.openxmlformats.org/drawingml/2006/picture">
+                <pic:pic xmlns:pic="http://schemas.openxmlformats.org/drawingml/2006/picture">
+                  <pic:nvPicPr>
+                    <pic:cNvPr id="1" name=""/>
+                    <pic:cNvPicPr/>
+                  </pic:nvPicPr>
+                  <pic:blipFill>
+                    <a:blip r:embed="rId57"/>
+                    <a:stretch>
+                      <a:fillRect/>
+                    </a:stretch>
+                  </pic:blipFill>
+                  <pic:spPr>
+                    <a:xfrm>
+                      <a:off x="0" y="0"/>
+                      <a:ext cx="5050386" cy="4120994"/>
+                    </a:xfrm>
+                    <a:prstGeom prst="rect">
+                      <a:avLst/>
+                    </a:prstGeom>
+                  </pic:spPr>
+                </pic:pic>
+              </a:graphicData>
+            </a:graphic>
+          </wp:inline>
+        </w:drawing>
+      </w:r>
+    </w:p>
+    <w:p>
+      <w:pPr>
+        <w:jc w:val="center"/>
+      </w:pPr>
+      <w:r>
+        <w:rPr>
+          <w:noProof/>
+        </w:rPr>
+        <w:lastRenderedPageBreak/>
+        <w:drawing>
+          <wp:inline distT="0" distB="0" distL="0" distR="0" wp14:anchorId="16A39C71" wp14:editId="404644E5">
+            <wp:extent cx="5021580" cy="3828774"/>
+            <wp:effectExtent l="0" t="0" r="7620" b="635"/>
+            <wp:docPr id="51" name="Picture 51"/>
+            <wp:cNvGraphicFramePr>
+              <a:graphicFrameLocks xmlns:a="http://schemas.openxmlformats.org/drawingml/2006/main" noChangeAspect="1"/>
+            </wp:cNvGraphicFramePr>
+            <a:graphic xmlns:a="http://schemas.openxmlformats.org/drawingml/2006/main">
+              <a:graphicData uri="http://schemas.openxmlformats.org/drawingml/2006/picture">
+                <pic:pic xmlns:pic="http://schemas.openxmlformats.org/drawingml/2006/picture">
+                  <pic:nvPicPr>
+                    <pic:cNvPr id="1" name=""/>
+                    <pic:cNvPicPr/>
+                  </pic:nvPicPr>
+                  <pic:blipFill>
+                    <a:blip r:embed="rId58"/>
+                    <a:stretch>
+                      <a:fillRect/>
+                    </a:stretch>
+                  </pic:blipFill>
+                  <pic:spPr>
+                    <a:xfrm>
+                      <a:off x="0" y="0"/>
+                      <a:ext cx="5034702" cy="3838779"/>
+                    </a:xfrm>
+                    <a:prstGeom prst="rect">
+                      <a:avLst/>
+                    </a:prstGeom>
+                  </pic:spPr>
+                </pic:pic>
+              </a:graphicData>
+            </a:graphic>
+          </wp:inline>
+        </w:drawing>
+      </w:r>
+    </w:p>
+    <w:p>
+      <w:pPr>
+        <w:jc w:val="center"/>
+      </w:pPr>
+    </w:p>
+    <w:p>
+      <w:pPr>
+        <w:jc w:val="both"/>
+      </w:pPr>
+      <w:r>
+        <w:t xml:space="preserve">A Test Suite is </w:t>
+      </w:r>
+      <w:proofErr w:type="gramStart"/>
+      <w:r>
+        <w:t>created</w:t>
+      </w:r>
+      <w:proofErr w:type="gramEnd"/>
+      <w:r>
+        <w:t xml:space="preserve"> and all our tests are linked to it, then run:</w:t>
+      </w:r>
+    </w:p>
+    <w:p>
+      <w:pPr>
+        <w:jc w:val="center"/>
+      </w:pPr>
+      <w:r>
+        <w:rPr>
+          <w:noProof/>
+        </w:rPr>
+        <w:drawing>
+          <wp:inline distT="0" distB="0" distL="0" distR="0" wp14:anchorId="4D53D278" wp14:editId="2675D964">
+            <wp:extent cx="5731510" cy="1127760"/>
+            <wp:effectExtent l="0" t="0" r="2540" b="0"/>
+            <wp:docPr id="52" name="Picture 52"/>
+            <wp:cNvGraphicFramePr>
+              <a:graphicFrameLocks xmlns:a="http://schemas.openxmlformats.org/drawingml/2006/main" noChangeAspect="1"/>
+            </wp:cNvGraphicFramePr>
+            <a:graphic xmlns:a="http://schemas.openxmlformats.org/drawingml/2006/main">
+              <a:graphicData uri="http://schemas.openxmlformats.org/drawingml/2006/picture">
+                <pic:pic xmlns:pic="http://schemas.openxmlformats.org/drawingml/2006/picture">
+                  <pic:nvPicPr>
+                    <pic:cNvPr id="1" name=""/>
+                    <pic:cNvPicPr/>
+                  </pic:nvPicPr>
+                  <pic:blipFill>
+                    <a:blip r:embed="rId59"/>
+                    <a:stretch>
+                      <a:fillRect/>
+                    </a:stretch>
+                  </pic:blipFill>
+                  <pic:spPr>
+                    <a:xfrm>
+                      <a:off x="0" y="0"/>
+                      <a:ext cx="5965039" cy="1173710"/>
+                    </a:xfrm>
+                    <a:prstGeom prst="rect">
+                      <a:avLst/>
+                    </a:prstGeom>
+                  </pic:spPr>
+                </pic:pic>
+              </a:graphicData>
+            </a:graphic>
+          </wp:inline>
+        </w:drawing>
+      </w:r>
+    </w:p>
+    <w:p>
+      <w:pPr>
+        <w:jc w:val="both"/>
+      </w:pPr>
+      <w:r>
+        <w:t>On Maven and Jenkins:</w:t>
+      </w:r>
+    </w:p>
+    <w:p>
+      <w:pPr>
+        <w:jc w:val="center"/>
+      </w:pPr>
+      <w:r>
+        <w:rPr>
+          <w:noProof/>
+        </w:rPr>
+        <w:drawing>
+          <wp:inline distT="0" distB="0" distL="0" distR="0" wp14:anchorId="03FC9B29" wp14:editId="6A6F8149">
+            <wp:extent cx="4598007" cy="2691765"/>
+            <wp:effectExtent l="0" t="0" r="0" b="0"/>
+            <wp:docPr id="53" name="Picture 53"/>
+            <wp:cNvGraphicFramePr>
+              <a:graphicFrameLocks xmlns:a="http://schemas.openxmlformats.org/drawingml/2006/main" noChangeAspect="1"/>
+            </wp:cNvGraphicFramePr>
+            <a:graphic xmlns:a="http://schemas.openxmlformats.org/drawingml/2006/main">
+              <a:graphicData uri="http://schemas.openxmlformats.org/drawingml/2006/picture">
+                <pic:pic xmlns:pic="http://schemas.openxmlformats.org/drawingml/2006/picture">
+                  <pic:nvPicPr>
+                    <pic:cNvPr id="1" name=""/>
+                    <pic:cNvPicPr/>
+                  </pic:nvPicPr>
+                  <pic:blipFill>
+                    <a:blip r:embed="rId60"/>
+                    <a:stretch>
+                      <a:fillRect/>
+                    </a:stretch>
+                  </pic:blipFill>
+                  <pic:spPr>
+                    <a:xfrm>
+                      <a:off x="0" y="0"/>
+                      <a:ext cx="4626970" cy="2708720"/>
+                    </a:xfrm>
+                    <a:prstGeom prst="rect">
+                      <a:avLst/>
+                    </a:prstGeom>
+                  </pic:spPr>
+                </pic:pic>
+              </a:graphicData>
+            </a:graphic>
+          </wp:inline>
+        </w:drawing>
+      </w:r>
+    </w:p>
+    <w:p>
+      <w:pPr>
+        <w:jc w:val="both"/>
+      </w:pPr>
+      <w:r>
+        <w:rPr>
+          <w:noProof/>
+        </w:rPr>
+        <w:lastRenderedPageBreak/>
+        <w:drawing>
+          <wp:inline distT="0" distB="0" distL="0" distR="0" wp14:anchorId="4EE69481" wp14:editId="752D3E13">
+            <wp:extent cx="5731510" cy="2376170"/>
+            <wp:effectExtent l="0" t="0" r="2540" b="5080"/>
+            <wp:docPr id="54" name="Picture 54"/>
+            <wp:cNvGraphicFramePr>
+              <a:graphicFrameLocks xmlns:a="http://schemas.openxmlformats.org/drawingml/2006/main" noChangeAspect="1"/>
+            </wp:cNvGraphicFramePr>
+            <a:graphic xmlns:a="http://schemas.openxmlformats.org/drawingml/2006/main">
+              <a:graphicData uri="http://schemas.openxmlformats.org/drawingml/2006/picture">
+                <pic:pic xmlns:pic="http://schemas.openxmlformats.org/drawingml/2006/picture">
+                  <pic:nvPicPr>
+                    <pic:cNvPr id="1" name=""/>
+                    <pic:cNvPicPr/>
+                  </pic:nvPicPr>
+                  <pic:blipFill>
+                    <a:blip r:embed="rId61"/>
+                    <a:stretch>
+                      <a:fillRect/>
+                    </a:stretch>
+                  </pic:blipFill>
+                  <pic:spPr>
+                    <a:xfrm>
+                      <a:off x="0" y="0"/>
+                      <a:ext cx="5731510" cy="2376170"/>
+                    </a:xfrm>
+                    <a:prstGeom prst="rect">
+                      <a:avLst/>
+                    </a:prstGeom>
+                  </pic:spPr>
+                </pic:pic>
+              </a:graphicData>
+            </a:graphic>
+          </wp:inline>
+        </w:drawing>
+      </w:r>
+    </w:p>
+    <w:p>
+      <w:pPr>
+        <w:jc w:val="both"/>
+      </w:pPr>
+      <w:r>
+        <w:t>The final commit to AS03 Part2 (and 3) is performed.</w:t>
       </w:r>
       <w:bookmarkStart w:id="0" w:name="_GoBack"/>
       <w:bookmarkEnd w:id="0"/>
-      <w:r>
-        <w:t xml:space="preserve"> performed.</w:t>
-      </w:r>
-    </w:p>
-    <w:p>
-      <w:pPr>
-        <w:jc w:val="both"/>
-      </w:pPr>
-    </w:p>
-    <w:p>
-      <w:pPr>
-        <w:jc w:val="both"/>
-      </w:pPr>
     </w:p>
     <w:p>
       <w:pPr>
@@ -3312,21 +5339,21 @@
       </w:r>
     </w:p>
     <w:p>
-      <w:r>
+      <w:pPr>
+        <w:spacing w:after="0"/>
         <w:rPr>
           <w:rFonts w:ascii="Consolas" w:hAnsi="Consolas" w:cs="Consolas"/>
           <w:sz w:val="20"/>
           <w:szCs w:val="20"/>
         </w:rPr>
-        <w:t xml:space="preserve">The author’s profile and GitHub project for </w:t>
-      </w:r>
+      </w:pPr>
       <w:r>
         <w:rPr>
           <w:rFonts w:ascii="Consolas" w:hAnsi="Consolas" w:cs="Consolas"/>
           <w:sz w:val="20"/>
           <w:szCs w:val="20"/>
         </w:rPr>
-        <w:t xml:space="preserve">the part 1 exercise </w:t>
+        <w:t xml:space="preserve">The author’s profile and GitHub project for </w:t>
       </w:r>
       <w:r>
         <w:rPr>
@@ -3334,9 +5361,17 @@
           <w:sz w:val="20"/>
           <w:szCs w:val="20"/>
         </w:rPr>
+        <w:t xml:space="preserve">the part 1 exercise </w:t>
+      </w:r>
+      <w:r>
+        <w:rPr>
+          <w:rFonts w:ascii="Consolas" w:hAnsi="Consolas" w:cs="Consolas"/>
+          <w:sz w:val="20"/>
+          <w:szCs w:val="20"/>
+        </w:rPr>
         <w:t xml:space="preserve">can be found </w:t>
       </w:r>
-      <w:hyperlink r:id="rId33" w:history="1">
+      <w:hyperlink r:id="rId62" w:history="1">
         <w:r>
           <w:rPr>
             <w:rStyle w:val="Hyperlink"/>
@@ -3358,16 +5393,7 @@
     </w:p>
     <w:p>
       <w:pPr>
-        <w:pStyle w:val="Heading2"/>
-      </w:pPr>
-      <w:r>
-        <w:lastRenderedPageBreak/>
-        <w:t xml:space="preserve">Source Code </w:t>
-      </w:r>
-    </w:p>
-    <w:p>
-      <w:pPr>
-        <w:pStyle w:val="Default"/>
+        <w:spacing w:after="0"/>
         <w:rPr>
           <w:rFonts w:ascii="Consolas" w:hAnsi="Consolas" w:cs="Consolas"/>
           <w:sz w:val="20"/>
@@ -3376,19 +5402,57 @@
       </w:pPr>
       <w:r>
         <w:rPr>
+          <w:rFonts w:ascii="Consolas" w:hAnsi="Consolas"/>
+          <w:sz w:val="20"/>
+          <w:szCs w:val="20"/>
+        </w:rPr>
+        <w:t xml:space="preserve">Part 2 &amp; 3 can be found </w:t>
+      </w:r>
+      <w:hyperlink r:id="rId63" w:history="1">
+        <w:r>
+          <w:rPr>
+            <w:rStyle w:val="Hyperlink"/>
+            <w:rFonts w:ascii="Consolas" w:hAnsi="Consolas"/>
+            <w:sz w:val="20"/>
+            <w:szCs w:val="20"/>
+          </w:rPr>
+          <w:t>here</w:t>
+        </w:r>
+      </w:hyperlink>
+      <w:r>
+        <w:rPr>
+          <w:rFonts w:ascii="Consolas" w:hAnsi="Consolas"/>
+          <w:sz w:val="20"/>
+          <w:szCs w:val="20"/>
+        </w:rPr>
+        <w:t>.</w:t>
+      </w:r>
+    </w:p>
+    <w:p>
+      <w:pPr>
+        <w:pStyle w:val="Heading2"/>
+      </w:pPr>
+      <w:r>
+        <w:t xml:space="preserve">Source Code </w:t>
+      </w:r>
+    </w:p>
+    <w:p>
+      <w:pPr>
+        <w:pStyle w:val="Default"/>
+        <w:spacing w:line="276" w:lineRule="auto"/>
+        <w:rPr>
           <w:rFonts w:ascii="Consolas" w:hAnsi="Consolas" w:cs="Consolas"/>
           <w:sz w:val="20"/>
           <w:szCs w:val="20"/>
         </w:rPr>
-        <w:t xml:space="preserve">The source code for </w:t>
-      </w:r>
+      </w:pPr>
       <w:r>
         <w:rPr>
           <w:rFonts w:ascii="Consolas" w:hAnsi="Consolas" w:cs="Consolas"/>
           <w:sz w:val="20"/>
           <w:szCs w:val="20"/>
         </w:rPr>
-        <w:t>the part 1</w:t>
+        <w:t xml:space="preserve">The source code for </w:t>
       </w:r>
       <w:r>
         <w:rPr>
@@ -3396,7 +5460,7 @@
           <w:sz w:val="20"/>
           <w:szCs w:val="20"/>
         </w:rPr>
-        <w:t xml:space="preserve"> exercise can be </w:t>
+        <w:t>the part 1</w:t>
       </w:r>
       <w:r>
         <w:rPr>
@@ -3404,7 +5468,7 @@
           <w:sz w:val="20"/>
           <w:szCs w:val="20"/>
         </w:rPr>
-        <w:t>accessed on</w:t>
+        <w:t xml:space="preserve"> exercise can be </w:t>
       </w:r>
       <w:r>
         <w:rPr>
@@ -3412,9 +5476,17 @@
           <w:sz w:val="20"/>
           <w:szCs w:val="20"/>
         </w:rPr>
+        <w:t>accessed on</w:t>
+      </w:r>
+      <w:r>
+        <w:rPr>
+          <w:rFonts w:ascii="Consolas" w:hAnsi="Consolas" w:cs="Consolas"/>
+          <w:sz w:val="20"/>
+          <w:szCs w:val="20"/>
+        </w:rPr>
         <w:t xml:space="preserve"> GitHub </w:t>
       </w:r>
-      <w:hyperlink r:id="rId34" w:history="1">
+      <w:hyperlink r:id="rId64" w:history="1">
         <w:r>
           <w:rPr>
             <w:rStyle w:val="Hyperlink"/>
@@ -3437,11 +5509,48 @@
     <w:p>
       <w:pPr>
         <w:pStyle w:val="Default"/>
-        <w:rPr>
+        <w:spacing w:line="276" w:lineRule="auto"/>
+        <w:rPr>
+          <w:rFonts w:ascii="Consolas" w:hAnsi="Consolas" w:cs="Consolas"/>
           <w:sz w:val="20"/>
           <w:szCs w:val="20"/>
         </w:rPr>
       </w:pPr>
+      <w:r>
+        <w:rPr>
+          <w:rFonts w:ascii="Consolas" w:hAnsi="Consolas"/>
+          <w:sz w:val="20"/>
+          <w:szCs w:val="20"/>
+        </w:rPr>
+        <w:t>Part 2 &amp; 3 source code</w:t>
+      </w:r>
+      <w:r>
+        <w:rPr>
+          <w:rFonts w:ascii="Consolas" w:hAnsi="Consolas"/>
+          <w:sz w:val="20"/>
+          <w:szCs w:val="20"/>
+        </w:rPr>
+        <w:t xml:space="preserve"> can be found </w:t>
+      </w:r>
+      <w:hyperlink r:id="rId65" w:history="1">
+        <w:r>
+          <w:rPr>
+            <w:rStyle w:val="Hyperlink"/>
+            <w:rFonts w:ascii="Consolas" w:hAnsi="Consolas"/>
+            <w:sz w:val="20"/>
+            <w:szCs w:val="20"/>
+          </w:rPr>
+          <w:t>here</w:t>
+        </w:r>
+      </w:hyperlink>
+      <w:r>
+        <w:rPr>
+          <w:rFonts w:ascii="Consolas" w:hAnsi="Consolas"/>
+          <w:sz w:val="20"/>
+          <w:szCs w:val="20"/>
+        </w:rPr>
+        <w:t>.</w:t>
+      </w:r>
     </w:p>
     <w:p/>
     <w:p>
@@ -3456,7 +5565,7 @@
       <w:r>
         <w:t xml:space="preserve">[1] </w:t>
       </w:r>
-      <w:hyperlink r:id="rId35" w:history="1">
+      <w:hyperlink r:id="rId66" w:history="1">
         <w:r>
           <w:rPr>
             <w:rStyle w:val="Hyperlink"/>
@@ -3481,7 +5590,7 @@
       <w:r>
         <w:t>[2]</w:t>
       </w:r>
-      <w:hyperlink r:id="rId36" w:history="1">
+      <w:hyperlink r:id="rId67" w:history="1">
         <w:r>
           <w:rPr>
             <w:rStyle w:val="Hyperlink"/>
@@ -3494,6 +5603,7 @@
       </w:r>
     </w:p>
     <w:sectPr>
+      <w:footerReference w:type="default" r:id="rId68"/>
       <w:pgSz w:w="11906" w:h="16838"/>
       <w:pgMar w:top="1440" w:right="1440" w:bottom="1440" w:left="1440" w:header="708" w:footer="708" w:gutter="0"/>
       <w:pgNumType w:start="0"/>
@@ -3503,6 +5613,123 @@
     </w:sectPr>
   </w:body>
 </w:document>
+</file>
+
+<file path=word/endnotes.xml><?xml version="1.0" encoding="utf-8"?>
+<w:endnotes xmlns:wpc="http://schemas.microsoft.com/office/word/2010/wordprocessingCanvas" xmlns:cx="http://schemas.microsoft.com/office/drawing/2014/chartex" xmlns:cx1="http://schemas.microsoft.com/office/drawing/2015/9/8/chartex" xmlns:cx2="http://schemas.microsoft.com/office/drawing/2015/10/21/chartex" xmlns:cx3="http://schemas.microsoft.com/office/drawing/2016/5/9/chartex" xmlns:cx4="http://schemas.microsoft.com/office/drawing/2016/5/10/chartex" xmlns:cx5="http://schemas.microsoft.com/office/drawing/2016/5/11/chartex" xmlns:cx6="http://schemas.microsoft.com/office/drawing/2016/5/12/chartex" xmlns:cx7="http://schemas.microsoft.com/office/drawing/2016/5/13/chartex" xmlns:cx8="http://schemas.microsoft.com/office/drawing/2016/5/14/chartex" xmlns:mc="http://schemas.openxmlformats.org/markup-compatibility/2006" xmlns:aink="http://schemas.microsoft.com/office/drawing/2016/ink" xmlns:am3d="http://schemas.microsoft.com/office/drawing/2017/model3d" xmlns:o="urn:schemas-microsoft-com:office:office" xmlns:r="http://schemas.openxmlformats.org/officeDocument/2006/relationships" xmlns:m="http://schemas.openxmlformats.org/officeDocument/2006/math" xmlns:v="urn:schemas-microsoft-com:vml" xmlns:wp14="http://schemas.microsoft.com/office/word/2010/wordprocessingDrawing" xmlns:wp="http://schemas.openxmlformats.org/drawingml/2006/wordprocessingDrawing" xmlns:w10="urn:schemas-microsoft-com:office:word" xmlns:w="http://schemas.openxmlformats.org/wordprocessingml/2006/main" xmlns:w14="http://schemas.microsoft.com/office/word/2010/wordml" xmlns:w15="http://schemas.microsoft.com/office/word/2012/wordml" xmlns:w16cid="http://schemas.microsoft.com/office/word/2016/wordml/cid" xmlns:w16se="http://schemas.microsoft.com/office/word/2015/wordml/symex" xmlns:wpg="http://schemas.microsoft.com/office/word/2010/wordprocessingGroup" xmlns:wpi="http://schemas.microsoft.com/office/word/2010/wordprocessingInk" xmlns:wne="http://schemas.microsoft.com/office/word/2006/wordml" xmlns:wps="http://schemas.microsoft.com/office/word/2010/wordprocessingShape" mc:Ignorable="w14 w15 w16se w16cid wp14">
+  <w:endnote w:type="separator" w:id="-1">
+    <w:p>
+      <w:pPr>
+        <w:spacing w:after="0" w:line="240" w:lineRule="auto"/>
+      </w:pPr>
+      <w:r>
+        <w:separator/>
+      </w:r>
+    </w:p>
+  </w:endnote>
+  <w:endnote w:type="continuationSeparator" w:id="0">
+    <w:p>
+      <w:pPr>
+        <w:spacing w:after="0" w:line="240" w:lineRule="auto"/>
+      </w:pPr>
+      <w:r>
+        <w:continuationSeparator/>
+      </w:r>
+    </w:p>
+  </w:endnote>
+</w:endnotes>
+</file>
+
+<file path=word/footer1.xml><?xml version="1.0" encoding="utf-8"?>
+<w:ftr xmlns:wpc="http://schemas.microsoft.com/office/word/2010/wordprocessingCanvas" xmlns:cx="http://schemas.microsoft.com/office/drawing/2014/chartex" xmlns:cx1="http://schemas.microsoft.com/office/drawing/2015/9/8/chartex" xmlns:cx2="http://schemas.microsoft.com/office/drawing/2015/10/21/chartex" xmlns:cx3="http://schemas.microsoft.com/office/drawing/2016/5/9/chartex" xmlns:cx4="http://schemas.microsoft.com/office/drawing/2016/5/10/chartex" xmlns:cx5="http://schemas.microsoft.com/office/drawing/2016/5/11/chartex" xmlns:cx6="http://schemas.microsoft.com/office/drawing/2016/5/12/chartex" xmlns:cx7="http://schemas.microsoft.com/office/drawing/2016/5/13/chartex" xmlns:cx8="http://schemas.microsoft.com/office/drawing/2016/5/14/chartex" xmlns:mc="http://schemas.openxmlformats.org/markup-compatibility/2006" xmlns:aink="http://schemas.microsoft.com/office/drawing/2016/ink" xmlns:am3d="http://schemas.microsoft.com/office/drawing/2017/model3d" xmlns:o="urn:schemas-microsoft-com:office:office" xmlns:r="http://schemas.openxmlformats.org/officeDocument/2006/relationships" xmlns:m="http://schemas.openxmlformats.org/officeDocument/2006/math" xmlns:v="urn:schemas-microsoft-com:vml" xmlns:wp14="http://schemas.microsoft.com/office/word/2010/wordprocessingDrawing" xmlns:wp="http://schemas.openxmlformats.org/drawingml/2006/wordprocessingDrawing" xmlns:w10="urn:schemas-microsoft-com:office:word" xmlns:w="http://schemas.openxmlformats.org/wordprocessingml/2006/main" xmlns:w14="http://schemas.microsoft.com/office/word/2010/wordml" xmlns:w15="http://schemas.microsoft.com/office/word/2012/wordml" xmlns:w16cid="http://schemas.microsoft.com/office/word/2016/wordml/cid" xmlns:w16se="http://schemas.microsoft.com/office/word/2015/wordml/symex" xmlns:wpg="http://schemas.microsoft.com/office/word/2010/wordprocessingGroup" xmlns:wpi="http://schemas.microsoft.com/office/word/2010/wordprocessingInk" xmlns:wne="http://schemas.microsoft.com/office/word/2006/wordml" xmlns:wps="http://schemas.microsoft.com/office/word/2010/wordprocessingShape" mc:Ignorable="w14 w15 w16se w16cid wp14">
+  <w:sdt>
+    <w:sdtPr>
+      <w:id w:val="-1225290344"/>
+      <w:docPartObj>
+        <w:docPartGallery w:val="Page Numbers (Bottom of Page)"/>
+        <w:docPartUnique/>
+      </w:docPartObj>
+    </w:sdtPr>
+    <w:sdtEndPr>
+      <w:rPr>
+        <w:color w:val="7F7F7F" w:themeColor="background1" w:themeShade="7F"/>
+        <w:spacing w:val="60"/>
+      </w:rPr>
+    </w:sdtEndPr>
+    <w:sdtContent>
+      <w:p>
+        <w:pPr>
+          <w:pStyle w:val="Footer"/>
+          <w:pBdr>
+            <w:top w:val="single" w:sz="4" w:space="1" w:color="D9D9D9" w:themeColor="background1" w:themeShade="D9"/>
+          </w:pBdr>
+          <w:jc w:val="right"/>
+        </w:pPr>
+        <w:r>
+          <w:fldChar w:fldCharType="begin"/>
+        </w:r>
+        <w:r>
+          <w:instrText xml:space="preserve"> PAGE   \* MERGEFORMAT </w:instrText>
+        </w:r>
+        <w:r>
+          <w:fldChar w:fldCharType="separate"/>
+        </w:r>
+        <w:r>
+          <w:rPr>
+            <w:noProof/>
+          </w:rPr>
+          <w:t>2</w:t>
+        </w:r>
+        <w:r>
+          <w:rPr>
+            <w:noProof/>
+          </w:rPr>
+          <w:fldChar w:fldCharType="end"/>
+        </w:r>
+        <w:r>
+          <w:t xml:space="preserve"> | </w:t>
+        </w:r>
+        <w:r>
+          <w:rPr>
+            <w:color w:val="7F7F7F" w:themeColor="background1" w:themeShade="7F"/>
+            <w:spacing w:val="60"/>
+          </w:rPr>
+          <w:t>Page</w:t>
+        </w:r>
+      </w:p>
+    </w:sdtContent>
+  </w:sdt>
+  <w:p>
+    <w:pPr>
+      <w:pStyle w:val="Footer"/>
+    </w:pPr>
+  </w:p>
+</w:ftr>
+</file>
+
+<file path=word/footnotes.xml><?xml version="1.0" encoding="utf-8"?>
+<w:footnotes xmlns:wpc="http://schemas.microsoft.com/office/word/2010/wordprocessingCanvas" xmlns:cx="http://schemas.microsoft.com/office/drawing/2014/chartex" xmlns:cx1="http://schemas.microsoft.com/office/drawing/2015/9/8/chartex" xmlns:cx2="http://schemas.microsoft.com/office/drawing/2015/10/21/chartex" xmlns:cx3="http://schemas.microsoft.com/office/drawing/2016/5/9/chartex" xmlns:cx4="http://schemas.microsoft.com/office/drawing/2016/5/10/chartex" xmlns:cx5="http://schemas.microsoft.com/office/drawing/2016/5/11/chartex" xmlns:cx6="http://schemas.microsoft.com/office/drawing/2016/5/12/chartex" xmlns:cx7="http://schemas.microsoft.com/office/drawing/2016/5/13/chartex" xmlns:cx8="http://schemas.microsoft.com/office/drawing/2016/5/14/chartex" xmlns:mc="http://schemas.openxmlformats.org/markup-compatibility/2006" xmlns:aink="http://schemas.microsoft.com/office/drawing/2016/ink" xmlns:am3d="http://schemas.microsoft.com/office/drawing/2017/model3d" xmlns:o="urn:schemas-microsoft-com:office:office" xmlns:r="http://schemas.openxmlformats.org/officeDocument/2006/relationships" xmlns:m="http://schemas.openxmlformats.org/officeDocument/2006/math" xmlns:v="urn:schemas-microsoft-com:vml" xmlns:wp14="http://schemas.microsoft.com/office/word/2010/wordprocessingDrawing" xmlns:wp="http://schemas.openxmlformats.org/drawingml/2006/wordprocessingDrawing" xmlns:w10="urn:schemas-microsoft-com:office:word" xmlns:w="http://schemas.openxmlformats.org/wordprocessingml/2006/main" xmlns:w14="http://schemas.microsoft.com/office/word/2010/wordml" xmlns:w15="http://schemas.microsoft.com/office/word/2012/wordml" xmlns:w16cid="http://schemas.microsoft.com/office/word/2016/wordml/cid" xmlns:w16se="http://schemas.microsoft.com/office/word/2015/wordml/symex" xmlns:wpg="http://schemas.microsoft.com/office/word/2010/wordprocessingGroup" xmlns:wpi="http://schemas.microsoft.com/office/word/2010/wordprocessingInk" xmlns:wne="http://schemas.microsoft.com/office/word/2006/wordml" xmlns:wps="http://schemas.microsoft.com/office/word/2010/wordprocessingShape" mc:Ignorable="w14 w15 w16se w16cid wp14">
+  <w:footnote w:type="separator" w:id="-1">
+    <w:p>
+      <w:pPr>
+        <w:spacing w:after="0" w:line="240" w:lineRule="auto"/>
+      </w:pPr>
+      <w:r>
+        <w:separator/>
+      </w:r>
+    </w:p>
+  </w:footnote>
+  <w:footnote w:type="continuationSeparator" w:id="0">
+    <w:p>
+      <w:pPr>
+        <w:spacing w:after="0" w:line="240" w:lineRule="auto"/>
+      </w:pPr>
+      <w:r>
+        <w:continuationSeparator/>
+      </w:r>
+    </w:p>
+  </w:footnote>
+</w:footnotes>
 </file>
 
 <file path=word/numbering.xml><?xml version="1.0" encoding="utf-8"?>
@@ -4862,6 +7089,50 @@
       <w:contextualSpacing/>
     </w:pPr>
   </w:style>
+  <w:style w:type="paragraph" w:styleId="Header">
+    <w:name w:val="header"/>
+    <w:basedOn w:val="Normal"/>
+    <w:link w:val="HeaderChar"/>
+    <w:uiPriority w:val="99"/>
+    <w:unhideWhenUsed/>
+    <w:rsid w:val="00F262B4"/>
+    <w:pPr>
+      <w:tabs>
+        <w:tab w:val="center" w:pos="4513"/>
+        <w:tab w:val="right" w:pos="9026"/>
+      </w:tabs>
+      <w:spacing w:after="0" w:line="240" w:lineRule="auto"/>
+    </w:pPr>
+  </w:style>
+  <w:style w:type="character" w:customStyle="1" w:styleId="HeaderChar">
+    <w:name w:val="Header Char"/>
+    <w:basedOn w:val="DefaultParagraphFont"/>
+    <w:link w:val="Header"/>
+    <w:uiPriority w:val="99"/>
+    <w:rsid w:val="00F262B4"/>
+  </w:style>
+  <w:style w:type="paragraph" w:styleId="Footer">
+    <w:name w:val="footer"/>
+    <w:basedOn w:val="Normal"/>
+    <w:link w:val="FooterChar"/>
+    <w:uiPriority w:val="99"/>
+    <w:unhideWhenUsed/>
+    <w:rsid w:val="00F262B4"/>
+    <w:pPr>
+      <w:tabs>
+        <w:tab w:val="center" w:pos="4513"/>
+        <w:tab w:val="right" w:pos="9026"/>
+      </w:tabs>
+      <w:spacing w:after="0" w:line="240" w:lineRule="auto"/>
+    </w:pPr>
+  </w:style>
+  <w:style w:type="character" w:customStyle="1" w:styleId="FooterChar">
+    <w:name w:val="Footer Char"/>
+    <w:basedOn w:val="DefaultParagraphFont"/>
+    <w:link w:val="Footer"/>
+    <w:uiPriority w:val="99"/>
+    <w:rsid w:val="00F262B4"/>
+  </w:style>
 </w:styles>
 </file>
 
@@ -5117,8 +7388,10 @@
     <w:rsid w:val="0008617B"/>
     <w:rsid w:val="001B1C57"/>
     <w:rsid w:val="001B451C"/>
+    <w:rsid w:val="001B7A8E"/>
     <w:rsid w:val="001D746D"/>
     <w:rsid w:val="00946537"/>
+    <w:rsid w:val="00985FEA"/>
     <w:rsid w:val="00AE3AE2"/>
     <w:rsid w:val="00F77B47"/>
     <w:rsid w:val="00FE15E1"/>
@@ -5918,7 +8191,7 @@
 </file>
 
 <file path=customXml/itemProps2.xml><?xml version="1.0" encoding="utf-8"?>
-<ds:datastoreItem xmlns:ds="http://schemas.openxmlformats.org/officeDocument/2006/customXml" ds:itemID="{996580A3-46CB-4ABE-A116-4E2768131A4C}">
+<ds:datastoreItem xmlns:ds="http://schemas.openxmlformats.org/officeDocument/2006/customXml" ds:itemID="{8E683754-FDB2-4AAE-BF3B-2823271AB790}">
   <ds:schemaRefs>
     <ds:schemaRef ds:uri="http://schemas.openxmlformats.org/officeDocument/2006/bibliography"/>
   </ds:schemaRefs>

</xml_diff>